<commit_message>
Journal + Code Updates
Making basic movement (not tested), and making journal entries about drive movement.
</commit_message>
<xml_diff>
--- a/Coder_Journal.docx
+++ b/Coder_Journal.docx
@@ -28,6 +28,12 @@
     </w:p>
     <w:sdt>
       <w:sdtPr>
+        <w:rPr>
+          <w:rFonts w:asciiTheme="minorHAnsi" w:eastAsiaTheme="minorEastAsia" w:hAnsiTheme="minorHAnsi" w:cstheme="minorBidi"/>
+          <w:color w:val="auto"/>
+          <w:sz w:val="20"/>
+          <w:szCs w:val="20"/>
+        </w:rPr>
         <w:id w:val="-521856337"/>
         <w:docPartObj>
           <w:docPartGallery w:val="Table of Contents"/>
@@ -36,19 +42,16 @@
       </w:sdtPr>
       <w:sdtEndPr>
         <w:rPr>
-          <w:rFonts w:asciiTheme="minorHAnsi" w:eastAsiaTheme="minorEastAsia" w:hAnsiTheme="minorHAnsi" w:cstheme="minorBidi"/>
           <w:b/>
           <w:bCs/>
           <w:noProof/>
-          <w:color w:val="auto"/>
-          <w:sz w:val="20"/>
-          <w:szCs w:val="20"/>
         </w:rPr>
       </w:sdtEndPr>
       <w:sdtContent>
         <w:p>
           <w:pPr>
             <w:pStyle w:val="TOCHeading"/>
+            <w:jc w:val="center"/>
           </w:pPr>
           <w:r>
             <w:t>Table of Contents</w:t>
@@ -75,13 +78,27 @@
           <w:r>
             <w:fldChar w:fldCharType="separate"/>
           </w:r>
-          <w:hyperlink w:anchor="_Toc136378677" w:history="1">
+          <w:hyperlink w:anchor="_Toc136462338" w:history="1">
             <w:r>
               <w:rPr>
                 <w:rStyle w:val="Hyperlink"/>
                 <w:noProof/>
               </w:rPr>
-              <w:t>Planned -</w:t>
+              <w:t>Plan</w:t>
+            </w:r>
+            <w:r>
+              <w:rPr>
+                <w:rStyle w:val="Hyperlink"/>
+                <w:noProof/>
+              </w:rPr>
+              <w:t>n</w:t>
+            </w:r>
+            <w:r>
+              <w:rPr>
+                <w:rStyle w:val="Hyperlink"/>
+                <w:noProof/>
+              </w:rPr>
+              <w:t>ed –</w:t>
             </w:r>
             <w:r>
               <w:rPr>
@@ -102,7 +119,7 @@
                 <w:noProof/>
                 <w:webHidden/>
               </w:rPr>
-              <w:instrText xml:space="preserve"> PAGEREF _Toc136378677 \h </w:instrText>
+              <w:instrText xml:space="preserve"> PAGEREF _Toc136462338 \h </w:instrText>
             </w:r>
             <w:r>
               <w:rPr>
@@ -122,7 +139,7 @@
                 <w:noProof/>
                 <w:webHidden/>
               </w:rPr>
-              <w:t>1</w:t>
+              <w:t>2</w:t>
             </w:r>
             <w:r>
               <w:rPr>
@@ -145,7 +162,7 @@
               <w:szCs w:val="22"/>
             </w:rPr>
           </w:pPr>
-          <w:hyperlink w:anchor="_Toc136378678" w:history="1">
+          <w:hyperlink w:anchor="_Toc136462339" w:history="1">
             <w:r>
               <w:rPr>
                 <w:rStyle w:val="Hyperlink"/>
@@ -172,7 +189,7 @@
                 <w:noProof/>
                 <w:webHidden/>
               </w:rPr>
-              <w:instrText xml:space="preserve"> PAGEREF _Toc136378678 \h </w:instrText>
+              <w:instrText xml:space="preserve"> PAGEREF _Toc136462339 \h </w:instrText>
             </w:r>
             <w:r>
               <w:rPr>
@@ -192,7 +209,7 @@
                 <w:noProof/>
                 <w:webHidden/>
               </w:rPr>
-              <w:t>2</w:t>
+              <w:t>3</w:t>
             </w:r>
             <w:r>
               <w:rPr>
@@ -215,13 +232,13 @@
               <w:szCs w:val="22"/>
             </w:rPr>
           </w:pPr>
-          <w:hyperlink w:anchor="_Toc136378679" w:history="1">
+          <w:hyperlink w:anchor="_Toc136462340" w:history="1">
             <w:r>
               <w:rPr>
                 <w:rStyle w:val="Hyperlink"/>
                 <w:noProof/>
               </w:rPr>
-              <w:t>Terminal Logger -</w:t>
+              <w:t>Terminal Logger –</w:t>
             </w:r>
             <w:r>
               <w:rPr>
@@ -242,7 +259,7 @@
                 <w:noProof/>
                 <w:webHidden/>
               </w:rPr>
-              <w:instrText xml:space="preserve"> PAGEREF _Toc136378679 \h </w:instrText>
+              <w:instrText xml:space="preserve"> PAGEREF _Toc136462340 \h </w:instrText>
             </w:r>
             <w:r>
               <w:rPr>
@@ -262,7 +279,147 @@
                 <w:noProof/>
                 <w:webHidden/>
               </w:rPr>
-              <w:t>2</w:t>
+              <w:t>3</w:t>
+            </w:r>
+            <w:r>
+              <w:rPr>
+                <w:noProof/>
+                <w:webHidden/>
+              </w:rPr>
+              <w:fldChar w:fldCharType="end"/>
+            </w:r>
+          </w:hyperlink>
+        </w:p>
+        <w:p>
+          <w:pPr>
+            <w:pStyle w:val="TOC3"/>
+            <w:tabs>
+              <w:tab w:val="right" w:leader="dot" w:pos="9350"/>
+            </w:tabs>
+            <w:rPr>
+              <w:noProof/>
+              <w:sz w:val="22"/>
+              <w:szCs w:val="22"/>
+            </w:rPr>
+          </w:pPr>
+          <w:hyperlink w:anchor="_Toc136462341" w:history="1">
+            <w:r>
+              <w:rPr>
+                <w:rStyle w:val="Hyperlink"/>
+                <w:noProof/>
+              </w:rPr>
+              <w:t>The Problem –</w:t>
+            </w:r>
+            <w:r>
+              <w:rPr>
+                <w:noProof/>
+                <w:webHidden/>
+              </w:rPr>
+              <w:tab/>
+            </w:r>
+            <w:r>
+              <w:rPr>
+                <w:noProof/>
+                <w:webHidden/>
+              </w:rPr>
+              <w:fldChar w:fldCharType="begin"/>
+            </w:r>
+            <w:r>
+              <w:rPr>
+                <w:noProof/>
+                <w:webHidden/>
+              </w:rPr>
+              <w:instrText xml:space="preserve"> PAGEREF _Toc136462341 \h </w:instrText>
+            </w:r>
+            <w:r>
+              <w:rPr>
+                <w:noProof/>
+                <w:webHidden/>
+              </w:rPr>
+            </w:r>
+            <w:r>
+              <w:rPr>
+                <w:noProof/>
+                <w:webHidden/>
+              </w:rPr>
+              <w:fldChar w:fldCharType="separate"/>
+            </w:r>
+            <w:r>
+              <w:rPr>
+                <w:noProof/>
+                <w:webHidden/>
+              </w:rPr>
+              <w:t>3</w:t>
+            </w:r>
+            <w:r>
+              <w:rPr>
+                <w:noProof/>
+                <w:webHidden/>
+              </w:rPr>
+              <w:fldChar w:fldCharType="end"/>
+            </w:r>
+          </w:hyperlink>
+        </w:p>
+        <w:p>
+          <w:pPr>
+            <w:pStyle w:val="TOC3"/>
+            <w:tabs>
+              <w:tab w:val="right" w:leader="dot" w:pos="9350"/>
+            </w:tabs>
+            <w:rPr>
+              <w:noProof/>
+              <w:sz w:val="22"/>
+              <w:szCs w:val="22"/>
+            </w:rPr>
+          </w:pPr>
+          <w:hyperlink w:anchor="_Toc136462342" w:history="1">
+            <w:r>
+              <w:rPr>
+                <w:rStyle w:val="Hyperlink"/>
+                <w:noProof/>
+              </w:rPr>
+              <w:t>The Fix –</w:t>
+            </w:r>
+            <w:r>
+              <w:rPr>
+                <w:noProof/>
+                <w:webHidden/>
+              </w:rPr>
+              <w:tab/>
+            </w:r>
+            <w:r>
+              <w:rPr>
+                <w:noProof/>
+                <w:webHidden/>
+              </w:rPr>
+              <w:fldChar w:fldCharType="begin"/>
+            </w:r>
+            <w:r>
+              <w:rPr>
+                <w:noProof/>
+                <w:webHidden/>
+              </w:rPr>
+              <w:instrText xml:space="preserve"> PAGEREF _Toc136462342 \h </w:instrText>
+            </w:r>
+            <w:r>
+              <w:rPr>
+                <w:noProof/>
+                <w:webHidden/>
+              </w:rPr>
+            </w:r>
+            <w:r>
+              <w:rPr>
+                <w:noProof/>
+                <w:webHidden/>
+              </w:rPr>
+              <w:fldChar w:fldCharType="separate"/>
+            </w:r>
+            <w:r>
+              <w:rPr>
+                <w:noProof/>
+                <w:webHidden/>
+              </w:rPr>
+              <w:t>3</w:t>
             </w:r>
             <w:r>
               <w:rPr>
@@ -285,7 +442,7 @@
               <w:szCs w:val="22"/>
             </w:rPr>
           </w:pPr>
-          <w:hyperlink w:anchor="_Toc136378680" w:history="1">
+          <w:hyperlink w:anchor="_Toc136462343" w:history="1">
             <w:r>
               <w:rPr>
                 <w:rStyle w:val="Hyperlink"/>
@@ -312,7 +469,7 @@
                 <w:noProof/>
                 <w:webHidden/>
               </w:rPr>
-              <w:instrText xml:space="preserve"> PAGEREF _Toc136378680 \h </w:instrText>
+              <w:instrText xml:space="preserve"> PAGEREF _Toc136462343 \h </w:instrText>
             </w:r>
             <w:r>
               <w:rPr>
@@ -332,7 +489,7 @@
                 <w:noProof/>
                 <w:webHidden/>
               </w:rPr>
-              <w:t>2</w:t>
+              <w:t>4</w:t>
             </w:r>
             <w:r>
               <w:rPr>
@@ -355,7 +512,7 @@
               <w:szCs w:val="22"/>
             </w:rPr>
           </w:pPr>
-          <w:hyperlink w:anchor="_Toc136378681" w:history="1">
+          <w:hyperlink w:anchor="_Toc136462344" w:history="1">
             <w:r>
               <w:rPr>
                 <w:rStyle w:val="Hyperlink"/>
@@ -382,7 +539,7 @@
                 <w:noProof/>
                 <w:webHidden/>
               </w:rPr>
-              <w:instrText xml:space="preserve"> PAGEREF _Toc136378681 \h </w:instrText>
+              <w:instrText xml:space="preserve"> PAGEREF _Toc136462344 \h </w:instrText>
             </w:r>
             <w:r>
               <w:rPr>
@@ -402,7 +559,7 @@
                 <w:noProof/>
                 <w:webHidden/>
               </w:rPr>
-              <w:t>3</w:t>
+              <w:t>5</w:t>
             </w:r>
             <w:r>
               <w:rPr>
@@ -425,7 +582,7 @@
               <w:szCs w:val="22"/>
             </w:rPr>
           </w:pPr>
-          <w:hyperlink w:anchor="_Toc136378682" w:history="1">
+          <w:hyperlink w:anchor="_Toc136462345" w:history="1">
             <w:r>
               <w:rPr>
                 <w:rStyle w:val="Hyperlink"/>
@@ -452,7 +609,7 @@
                 <w:noProof/>
                 <w:webHidden/>
               </w:rPr>
-              <w:instrText xml:space="preserve"> PAGEREF _Toc136378682 \h </w:instrText>
+              <w:instrText xml:space="preserve"> PAGEREF _Toc136462345 \h </w:instrText>
             </w:r>
             <w:r>
               <w:rPr>
@@ -472,7 +629,91 @@
                 <w:noProof/>
                 <w:webHidden/>
               </w:rPr>
-              <w:t>3</w:t>
+              <w:t>5</w:t>
+            </w:r>
+            <w:r>
+              <w:rPr>
+                <w:noProof/>
+                <w:webHidden/>
+              </w:rPr>
+              <w:fldChar w:fldCharType="end"/>
+            </w:r>
+          </w:hyperlink>
+        </w:p>
+        <w:p>
+          <w:pPr>
+            <w:pStyle w:val="TOC3"/>
+            <w:tabs>
+              <w:tab w:val="right" w:leader="dot" w:pos="9350"/>
+            </w:tabs>
+            <w:rPr>
+              <w:noProof/>
+              <w:sz w:val="22"/>
+              <w:szCs w:val="22"/>
+            </w:rPr>
+          </w:pPr>
+          <w:hyperlink w:anchor="_Toc136462346" w:history="1">
+            <w:r>
+              <w:rPr>
+                <w:rStyle w:val="Hyperlink"/>
+                <w:noProof/>
+              </w:rPr>
+              <w:t>What is Ra</w:t>
+            </w:r>
+            <w:r>
+              <w:rPr>
+                <w:rStyle w:val="Hyperlink"/>
+                <w:noProof/>
+              </w:rPr>
+              <w:t>m</w:t>
+            </w:r>
+            <w:r>
+              <w:rPr>
+                <w:rStyle w:val="Hyperlink"/>
+                <w:noProof/>
+              </w:rPr>
+              <w:t>ping? –</w:t>
+            </w:r>
+            <w:r>
+              <w:rPr>
+                <w:noProof/>
+                <w:webHidden/>
+              </w:rPr>
+              <w:tab/>
+            </w:r>
+            <w:r>
+              <w:rPr>
+                <w:noProof/>
+                <w:webHidden/>
+              </w:rPr>
+              <w:fldChar w:fldCharType="begin"/>
+            </w:r>
+            <w:r>
+              <w:rPr>
+                <w:noProof/>
+                <w:webHidden/>
+              </w:rPr>
+              <w:instrText xml:space="preserve"> PAGEREF _Toc136462346 \h </w:instrText>
+            </w:r>
+            <w:r>
+              <w:rPr>
+                <w:noProof/>
+                <w:webHidden/>
+              </w:rPr>
+            </w:r>
+            <w:r>
+              <w:rPr>
+                <w:noProof/>
+                <w:webHidden/>
+              </w:rPr>
+              <w:fldChar w:fldCharType="separate"/>
+            </w:r>
+            <w:r>
+              <w:rPr>
+                <w:noProof/>
+                <w:webHidden/>
+              </w:rPr>
+              <w:t>5</w:t>
             </w:r>
             <w:r>
               <w:rPr>
@@ -495,7 +736,7 @@
               <w:szCs w:val="22"/>
             </w:rPr>
           </w:pPr>
-          <w:hyperlink w:anchor="_Toc136378683" w:history="1">
+          <w:hyperlink w:anchor="_Toc136462347" w:history="1">
             <w:r>
               <w:rPr>
                 <w:rStyle w:val="Hyperlink"/>
@@ -522,7 +763,7 @@
                 <w:noProof/>
                 <w:webHidden/>
               </w:rPr>
-              <w:instrText xml:space="preserve"> PAGEREF _Toc136378683 \h </w:instrText>
+              <w:instrText xml:space="preserve"> PAGEREF _Toc136462347 \h </w:instrText>
             </w:r>
             <w:r>
               <w:rPr>
@@ -542,7 +783,7 @@
                 <w:noProof/>
                 <w:webHidden/>
               </w:rPr>
-              <w:t>3</w:t>
+              <w:t>5</w:t>
             </w:r>
             <w:r>
               <w:rPr>
@@ -565,7 +806,7 @@
               <w:szCs w:val="22"/>
             </w:rPr>
           </w:pPr>
-          <w:hyperlink w:anchor="_Toc136378684" w:history="1">
+          <w:hyperlink w:anchor="_Toc136462348" w:history="1">
             <w:r>
               <w:rPr>
                 <w:rStyle w:val="Hyperlink"/>
@@ -592,7 +833,7 @@
                 <w:noProof/>
                 <w:webHidden/>
               </w:rPr>
-              <w:instrText xml:space="preserve"> PAGEREF _Toc136378684 \h </w:instrText>
+              <w:instrText xml:space="preserve"> PAGEREF _Toc136462348 \h </w:instrText>
             </w:r>
             <w:r>
               <w:rPr>
@@ -612,7 +853,7 @@
                 <w:noProof/>
                 <w:webHidden/>
               </w:rPr>
-              <w:t>3</w:t>
+              <w:t>5</w:t>
             </w:r>
             <w:r>
               <w:rPr>
@@ -635,7 +876,7 @@
               <w:szCs w:val="22"/>
             </w:rPr>
           </w:pPr>
-          <w:hyperlink w:anchor="_Toc136378685" w:history="1">
+          <w:hyperlink w:anchor="_Toc136462349" w:history="1">
             <w:r>
               <w:rPr>
                 <w:rStyle w:val="Hyperlink"/>
@@ -662,7 +903,7 @@
                 <w:noProof/>
                 <w:webHidden/>
               </w:rPr>
-              <w:instrText xml:space="preserve"> PAGEREF _Toc136378685 \h </w:instrText>
+              <w:instrText xml:space="preserve"> PAGEREF _Toc136462349 \h </w:instrText>
             </w:r>
             <w:r>
               <w:rPr>
@@ -682,7 +923,7 @@
                 <w:noProof/>
                 <w:webHidden/>
               </w:rPr>
-              <w:t>4</w:t>
+              <w:t>6</w:t>
             </w:r>
             <w:r>
               <w:rPr>
@@ -705,7 +946,7 @@
               <w:szCs w:val="22"/>
             </w:rPr>
           </w:pPr>
-          <w:hyperlink w:anchor="_Toc136378686" w:history="1">
+          <w:hyperlink w:anchor="_Toc136462350" w:history="1">
             <w:r>
               <w:rPr>
                 <w:rStyle w:val="Hyperlink"/>
@@ -732,7 +973,7 @@
                 <w:noProof/>
                 <w:webHidden/>
               </w:rPr>
-              <w:instrText xml:space="preserve"> PAGEREF _Toc136378686 \h </w:instrText>
+              <w:instrText xml:space="preserve"> PAGEREF _Toc136462350 \h </w:instrText>
             </w:r>
             <w:r>
               <w:rPr>
@@ -752,7 +993,7 @@
                 <w:noProof/>
                 <w:webHidden/>
               </w:rPr>
-              <w:t>4</w:t>
+              <w:t>6</w:t>
             </w:r>
             <w:r>
               <w:rPr>
@@ -775,7 +1016,7 @@
               <w:szCs w:val="22"/>
             </w:rPr>
           </w:pPr>
-          <w:hyperlink w:anchor="_Toc136378687" w:history="1">
+          <w:hyperlink w:anchor="_Toc136462351" w:history="1">
             <w:r>
               <w:rPr>
                 <w:rStyle w:val="Hyperlink"/>
@@ -802,7 +1043,7 @@
                 <w:noProof/>
                 <w:webHidden/>
               </w:rPr>
-              <w:instrText xml:space="preserve"> PAGEREF _Toc136378687 \h </w:instrText>
+              <w:instrText xml:space="preserve"> PAGEREF _Toc136462351 \h </w:instrText>
             </w:r>
             <w:r>
               <w:rPr>
@@ -822,7 +1063,7 @@
                 <w:noProof/>
                 <w:webHidden/>
               </w:rPr>
-              <w:t>4</w:t>
+              <w:t>6</w:t>
             </w:r>
             <w:r>
               <w:rPr>
@@ -845,7 +1086,7 @@
               <w:szCs w:val="22"/>
             </w:rPr>
           </w:pPr>
-          <w:hyperlink w:anchor="_Toc136378688" w:history="1">
+          <w:hyperlink w:anchor="_Toc136462352" w:history="1">
             <w:r>
               <w:rPr>
                 <w:rStyle w:val="Hyperlink"/>
@@ -872,7 +1113,7 @@
                 <w:noProof/>
                 <w:webHidden/>
               </w:rPr>
-              <w:instrText xml:space="preserve"> PAGEREF _Toc136378688 \h </w:instrText>
+              <w:instrText xml:space="preserve"> PAGEREF _Toc136462352 \h </w:instrText>
             </w:r>
             <w:r>
               <w:rPr>
@@ -892,7 +1133,7 @@
                 <w:noProof/>
                 <w:webHidden/>
               </w:rPr>
-              <w:t>4</w:t>
+              <w:t>6</w:t>
             </w:r>
             <w:r>
               <w:rPr>
@@ -915,7 +1156,7 @@
               <w:szCs w:val="22"/>
             </w:rPr>
           </w:pPr>
-          <w:hyperlink w:anchor="_Toc136378689" w:history="1">
+          <w:hyperlink w:anchor="_Toc136462353" w:history="1">
             <w:r>
               <w:rPr>
                 <w:rStyle w:val="Hyperlink"/>
@@ -942,7 +1183,7 @@
                 <w:noProof/>
                 <w:webHidden/>
               </w:rPr>
-              <w:instrText xml:space="preserve"> PAGEREF _Toc136378689 \h </w:instrText>
+              <w:instrText xml:space="preserve"> PAGEREF _Toc136462353 \h </w:instrText>
             </w:r>
             <w:r>
               <w:rPr>
@@ -962,7 +1203,7 @@
                 <w:noProof/>
                 <w:webHidden/>
               </w:rPr>
-              <w:t>4</w:t>
+              <w:t>6</w:t>
             </w:r>
             <w:r>
               <w:rPr>
@@ -985,7 +1226,7 @@
               <w:szCs w:val="22"/>
             </w:rPr>
           </w:pPr>
-          <w:hyperlink w:anchor="_Toc136378690" w:history="1">
+          <w:hyperlink w:anchor="_Toc136462354" w:history="1">
             <w:r>
               <w:rPr>
                 <w:rStyle w:val="Hyperlink"/>
@@ -1012,7 +1253,7 @@
                 <w:noProof/>
                 <w:webHidden/>
               </w:rPr>
-              <w:instrText xml:space="preserve"> PAGEREF _Toc136378690 \h </w:instrText>
+              <w:instrText xml:space="preserve"> PAGEREF _Toc136462354 \h </w:instrText>
             </w:r>
             <w:r>
               <w:rPr>
@@ -1032,7 +1273,7 @@
                 <w:noProof/>
                 <w:webHidden/>
               </w:rPr>
-              <w:t>5</w:t>
+              <w:t>7</w:t>
             </w:r>
             <w:r>
               <w:rPr>
@@ -1055,7 +1296,7 @@
               <w:szCs w:val="22"/>
             </w:rPr>
           </w:pPr>
-          <w:hyperlink w:anchor="_Toc136378691" w:history="1">
+          <w:hyperlink w:anchor="_Toc136462355" w:history="1">
             <w:r>
               <w:rPr>
                 <w:rStyle w:val="Hyperlink"/>
@@ -1082,7 +1323,7 @@
                 <w:noProof/>
                 <w:webHidden/>
               </w:rPr>
-              <w:instrText xml:space="preserve"> PAGEREF _Toc136378691 \h </w:instrText>
+              <w:instrText xml:space="preserve"> PAGEREF _Toc136462355 \h </w:instrText>
             </w:r>
             <w:r>
               <w:rPr>
@@ -1102,7 +1343,7 @@
                 <w:noProof/>
                 <w:webHidden/>
               </w:rPr>
-              <w:t>5</w:t>
+              <w:t>7</w:t>
             </w:r>
             <w:r>
               <w:rPr>
@@ -1125,7 +1366,7 @@
               <w:szCs w:val="22"/>
             </w:rPr>
           </w:pPr>
-          <w:hyperlink w:anchor="_Toc136378692" w:history="1">
+          <w:hyperlink w:anchor="_Toc136462356" w:history="1">
             <w:r>
               <w:rPr>
                 <w:rStyle w:val="Hyperlink"/>
@@ -1152,7 +1393,7 @@
                 <w:noProof/>
                 <w:webHidden/>
               </w:rPr>
-              <w:instrText xml:space="preserve"> PAGEREF _Toc136378692 \h </w:instrText>
+              <w:instrText xml:space="preserve"> PAGEREF _Toc136462356 \h </w:instrText>
             </w:r>
             <w:r>
               <w:rPr>
@@ -1172,7 +1413,7 @@
                 <w:noProof/>
                 <w:webHidden/>
               </w:rPr>
-              <w:t>5</w:t>
+              <w:t>7</w:t>
             </w:r>
             <w:r>
               <w:rPr>
@@ -1195,7 +1436,7 @@
               <w:szCs w:val="22"/>
             </w:rPr>
           </w:pPr>
-          <w:hyperlink w:anchor="_Toc136378693" w:history="1">
+          <w:hyperlink w:anchor="_Toc136462357" w:history="1">
             <w:r>
               <w:rPr>
                 <w:rStyle w:val="Hyperlink"/>
@@ -1222,7 +1463,7 @@
                 <w:noProof/>
                 <w:webHidden/>
               </w:rPr>
-              <w:instrText xml:space="preserve"> PAGEREF _Toc136378693 \h </w:instrText>
+              <w:instrText xml:space="preserve"> PAGEREF _Toc136462357 \h </w:instrText>
             </w:r>
             <w:r>
               <w:rPr>
@@ -1242,7 +1483,7 @@
                 <w:noProof/>
                 <w:webHidden/>
               </w:rPr>
-              <w:t>5</w:t>
+              <w:t>7</w:t>
             </w:r>
             <w:r>
               <w:rPr>
@@ -1265,7 +1506,7 @@
               <w:szCs w:val="22"/>
             </w:rPr>
           </w:pPr>
-          <w:hyperlink w:anchor="_Toc136378694" w:history="1">
+          <w:hyperlink w:anchor="_Toc136462358" w:history="1">
             <w:r>
               <w:rPr>
                 <w:rStyle w:val="Hyperlink"/>
@@ -1292,7 +1533,7 @@
                 <w:noProof/>
                 <w:webHidden/>
               </w:rPr>
-              <w:instrText xml:space="preserve"> PAGEREF _Toc136378694 \h </w:instrText>
+              <w:instrText xml:space="preserve"> PAGEREF _Toc136462358 \h </w:instrText>
             </w:r>
             <w:r>
               <w:rPr>
@@ -1312,7 +1553,7 @@
                 <w:noProof/>
                 <w:webHidden/>
               </w:rPr>
-              <w:t>5</w:t>
+              <w:t>7</w:t>
             </w:r>
             <w:r>
               <w:rPr>
@@ -1335,27 +1576,13 @@
               <w:szCs w:val="22"/>
             </w:rPr>
           </w:pPr>
-          <w:hyperlink w:anchor="_Toc136378695" w:history="1">
+          <w:hyperlink w:anchor="_Toc136462359" w:history="1">
             <w:r>
               <w:rPr>
                 <w:rStyle w:val="Hyperlink"/>
                 <w:noProof/>
               </w:rPr>
-              <w:t>Drive</w:t>
-            </w:r>
-            <w:r>
-              <w:rPr>
-                <w:rStyle w:val="Hyperlink"/>
-                <w:noProof/>
-              </w:rPr>
-              <w:t>r</w:t>
-            </w:r>
-            <w:r>
-              <w:rPr>
-                <w:rStyle w:val="Hyperlink"/>
-                <w:noProof/>
-              </w:rPr>
-              <w:t xml:space="preserve"> Control –</w:t>
+              <w:t>Driver Control –</w:t>
             </w:r>
             <w:r>
               <w:rPr>
@@ -1376,7 +1603,7 @@
                 <w:noProof/>
                 <w:webHidden/>
               </w:rPr>
-              <w:instrText xml:space="preserve"> PAGEREF _Toc136378695 \h </w:instrText>
+              <w:instrText xml:space="preserve"> PAGEREF _Toc136462359 \h </w:instrText>
             </w:r>
             <w:r>
               <w:rPr>
@@ -1396,7 +1623,7 @@
                 <w:noProof/>
                 <w:webHidden/>
               </w:rPr>
-              <w:t>6</w:t>
+              <w:t>8</w:t>
             </w:r>
             <w:r>
               <w:rPr>
@@ -1419,7 +1646,7 @@
               <w:szCs w:val="22"/>
             </w:rPr>
           </w:pPr>
-          <w:hyperlink w:anchor="_Toc136378696" w:history="1">
+          <w:hyperlink w:anchor="_Toc136462360" w:history="1">
             <w:r>
               <w:rPr>
                 <w:rStyle w:val="Hyperlink"/>
@@ -1446,7 +1673,7 @@
                 <w:noProof/>
                 <w:webHidden/>
               </w:rPr>
-              <w:instrText xml:space="preserve"> PAGEREF _Toc136378696 \h </w:instrText>
+              <w:instrText xml:space="preserve"> PAGEREF _Toc136462360 \h </w:instrText>
             </w:r>
             <w:r>
               <w:rPr>
@@ -1466,7 +1693,287 @@
                 <w:noProof/>
                 <w:webHidden/>
               </w:rPr>
-              <w:t>6</w:t>
+              <w:t>8</w:t>
+            </w:r>
+            <w:r>
+              <w:rPr>
+                <w:noProof/>
+                <w:webHidden/>
+              </w:rPr>
+              <w:fldChar w:fldCharType="end"/>
+            </w:r>
+          </w:hyperlink>
+        </w:p>
+        <w:p>
+          <w:pPr>
+            <w:pStyle w:val="TOC1"/>
+            <w:tabs>
+              <w:tab w:val="right" w:leader="dot" w:pos="9350"/>
+            </w:tabs>
+            <w:rPr>
+              <w:noProof/>
+              <w:sz w:val="22"/>
+              <w:szCs w:val="22"/>
+            </w:rPr>
+          </w:pPr>
+          <w:hyperlink w:anchor="_Toc136462361" w:history="1">
+            <w:r>
+              <w:rPr>
+                <w:rStyle w:val="Hyperlink"/>
+                <w:noProof/>
+              </w:rPr>
+              <w:t>Autonomous –</w:t>
+            </w:r>
+            <w:r>
+              <w:rPr>
+                <w:noProof/>
+                <w:webHidden/>
+              </w:rPr>
+              <w:tab/>
+            </w:r>
+            <w:r>
+              <w:rPr>
+                <w:noProof/>
+                <w:webHidden/>
+              </w:rPr>
+              <w:fldChar w:fldCharType="begin"/>
+            </w:r>
+            <w:r>
+              <w:rPr>
+                <w:noProof/>
+                <w:webHidden/>
+              </w:rPr>
+              <w:instrText xml:space="preserve"> PAGEREF _Toc136462361 \h </w:instrText>
+            </w:r>
+            <w:r>
+              <w:rPr>
+                <w:noProof/>
+                <w:webHidden/>
+              </w:rPr>
+            </w:r>
+            <w:r>
+              <w:rPr>
+                <w:noProof/>
+                <w:webHidden/>
+              </w:rPr>
+              <w:fldChar w:fldCharType="separate"/>
+            </w:r>
+            <w:r>
+              <w:rPr>
+                <w:noProof/>
+                <w:webHidden/>
+              </w:rPr>
+              <w:t>9</w:t>
+            </w:r>
+            <w:r>
+              <w:rPr>
+                <w:noProof/>
+                <w:webHidden/>
+              </w:rPr>
+              <w:fldChar w:fldCharType="end"/>
+            </w:r>
+          </w:hyperlink>
+        </w:p>
+        <w:p>
+          <w:pPr>
+            <w:pStyle w:val="TOC2"/>
+            <w:tabs>
+              <w:tab w:val="right" w:leader="dot" w:pos="9350"/>
+            </w:tabs>
+            <w:rPr>
+              <w:noProof/>
+              <w:sz w:val="22"/>
+              <w:szCs w:val="22"/>
+            </w:rPr>
+          </w:pPr>
+          <w:hyperlink w:anchor="_Toc136462362" w:history="1">
+            <w:r>
+              <w:rPr>
+                <w:rStyle w:val="Hyperlink"/>
+                <w:noProof/>
+              </w:rPr>
+              <w:t>Left Side –</w:t>
+            </w:r>
+            <w:r>
+              <w:rPr>
+                <w:noProof/>
+                <w:webHidden/>
+              </w:rPr>
+              <w:tab/>
+            </w:r>
+            <w:r>
+              <w:rPr>
+                <w:noProof/>
+                <w:webHidden/>
+              </w:rPr>
+              <w:fldChar w:fldCharType="begin"/>
+            </w:r>
+            <w:r>
+              <w:rPr>
+                <w:noProof/>
+                <w:webHidden/>
+              </w:rPr>
+              <w:instrText xml:space="preserve"> PAGEREF _Toc136462362 \h </w:instrText>
+            </w:r>
+            <w:r>
+              <w:rPr>
+                <w:noProof/>
+                <w:webHidden/>
+              </w:rPr>
+            </w:r>
+            <w:r>
+              <w:rPr>
+                <w:noProof/>
+                <w:webHidden/>
+              </w:rPr>
+              <w:fldChar w:fldCharType="separate"/>
+            </w:r>
+            <w:r>
+              <w:rPr>
+                <w:noProof/>
+                <w:webHidden/>
+              </w:rPr>
+              <w:t>9</w:t>
+            </w:r>
+            <w:r>
+              <w:rPr>
+                <w:noProof/>
+                <w:webHidden/>
+              </w:rPr>
+              <w:fldChar w:fldCharType="end"/>
+            </w:r>
+          </w:hyperlink>
+        </w:p>
+        <w:p>
+          <w:pPr>
+            <w:pStyle w:val="TOC2"/>
+            <w:tabs>
+              <w:tab w:val="right" w:leader="dot" w:pos="9350"/>
+            </w:tabs>
+            <w:rPr>
+              <w:noProof/>
+              <w:sz w:val="22"/>
+              <w:szCs w:val="22"/>
+            </w:rPr>
+          </w:pPr>
+          <w:hyperlink w:anchor="_Toc136462363" w:history="1">
+            <w:r>
+              <w:rPr>
+                <w:rStyle w:val="Hyperlink"/>
+                <w:noProof/>
+              </w:rPr>
+              <w:t>Right Side –</w:t>
+            </w:r>
+            <w:r>
+              <w:rPr>
+                <w:noProof/>
+                <w:webHidden/>
+              </w:rPr>
+              <w:tab/>
+            </w:r>
+            <w:r>
+              <w:rPr>
+                <w:noProof/>
+                <w:webHidden/>
+              </w:rPr>
+              <w:fldChar w:fldCharType="begin"/>
+            </w:r>
+            <w:r>
+              <w:rPr>
+                <w:noProof/>
+                <w:webHidden/>
+              </w:rPr>
+              <w:instrText xml:space="preserve"> PAGEREF _Toc136462363 \h </w:instrText>
+            </w:r>
+            <w:r>
+              <w:rPr>
+                <w:noProof/>
+                <w:webHidden/>
+              </w:rPr>
+            </w:r>
+            <w:r>
+              <w:rPr>
+                <w:noProof/>
+                <w:webHidden/>
+              </w:rPr>
+              <w:fldChar w:fldCharType="separate"/>
+            </w:r>
+            <w:r>
+              <w:rPr>
+                <w:noProof/>
+                <w:webHidden/>
+              </w:rPr>
+              <w:t>9</w:t>
+            </w:r>
+            <w:r>
+              <w:rPr>
+                <w:noProof/>
+                <w:webHidden/>
+              </w:rPr>
+              <w:fldChar w:fldCharType="end"/>
+            </w:r>
+          </w:hyperlink>
+        </w:p>
+        <w:p>
+          <w:pPr>
+            <w:pStyle w:val="TOC2"/>
+            <w:tabs>
+              <w:tab w:val="right" w:leader="dot" w:pos="9350"/>
+            </w:tabs>
+            <w:rPr>
+              <w:noProof/>
+              <w:sz w:val="22"/>
+              <w:szCs w:val="22"/>
+            </w:rPr>
+          </w:pPr>
+          <w:hyperlink w:anchor="_Toc136462364" w:history="1">
+            <w:r>
+              <w:rPr>
+                <w:rStyle w:val="Hyperlink"/>
+                <w:noProof/>
+              </w:rPr>
+              <w:t>Skills –</w:t>
+            </w:r>
+            <w:r>
+              <w:rPr>
+                <w:noProof/>
+                <w:webHidden/>
+              </w:rPr>
+              <w:tab/>
+            </w:r>
+            <w:r>
+              <w:rPr>
+                <w:noProof/>
+                <w:webHidden/>
+              </w:rPr>
+              <w:fldChar w:fldCharType="begin"/>
+            </w:r>
+            <w:r>
+              <w:rPr>
+                <w:noProof/>
+                <w:webHidden/>
+              </w:rPr>
+              <w:instrText xml:space="preserve"> PAGEREF _Toc136462364 \h </w:instrText>
+            </w:r>
+            <w:r>
+              <w:rPr>
+                <w:noProof/>
+                <w:webHidden/>
+              </w:rPr>
+            </w:r>
+            <w:r>
+              <w:rPr>
+                <w:noProof/>
+                <w:webHidden/>
+              </w:rPr>
+              <w:fldChar w:fldCharType="separate"/>
+            </w:r>
+            <w:r>
+              <w:rPr>
+                <w:noProof/>
+                <w:webHidden/>
+              </w:rPr>
+              <w:t>9</w:t>
             </w:r>
             <w:r>
               <w:rPr>
@@ -1491,33 +1998,23 @@
     </w:sdt>
     <w:p>
       <w:pPr>
-        <w:spacing w:after="60" w:line="240" w:lineRule="auto"/>
-        <w:ind w:left="1080" w:hanging="360"/>
-        <w:jc w:val="center"/>
+        <w:pStyle w:val="Heading1"/>
+      </w:pPr>
+      <w:r>
         <w:rPr>
           <w:rFonts w:ascii="Times New Roman" w:eastAsia="Times New Roman" w:hAnsi="Times New Roman" w:cs="Times New Roman"/>
           <w:sz w:val="24"/>
           <w:szCs w:val="24"/>
         </w:rPr>
-      </w:pPr>
-    </w:p>
-    <w:p>
-      <w:pPr>
-        <w:spacing w:after="60" w:line="240" w:lineRule="auto"/>
-        <w:rPr>
-          <w:rFonts w:ascii="Times New Roman" w:eastAsia="Times New Roman" w:hAnsi="Times New Roman" w:cs="Times New Roman"/>
-          <w:sz w:val="24"/>
-          <w:szCs w:val="24"/>
-        </w:rPr>
-      </w:pPr>
-    </w:p>
-    <w:p>
-      <w:pPr>
-        <w:pStyle w:val="Heading1"/>
-      </w:pPr>
-      <w:bookmarkStart w:id="0" w:name="_Toc136378677"/>
-      <w:r>
-        <w:t>Planned -</w:t>
+        <w:br w:type="page"/>
+      </w:r>
+      <w:bookmarkStart w:id="0" w:name="_Toc136462338"/>
+      <w:r>
+        <w:lastRenderedPageBreak/>
+        <w:t xml:space="preserve">Planned </w:t>
+      </w:r>
+      <w:r>
+        <w:t>–</w:t>
       </w:r>
       <w:bookmarkEnd w:id="0"/>
     </w:p>
@@ -1558,7 +2055,7 @@
           <w:numId w:val="2"/>
         </w:numPr>
         <w:spacing w:after="0" w:line="240" w:lineRule="auto"/>
-        <w:ind w:left="1800" w:hanging="360"/>
+        <w:ind w:left="1800"/>
         <w:textAlignment w:val="baseline"/>
         <w:rPr>
           <w:rFonts w:ascii="Arial" w:eastAsia="Times New Roman" w:hAnsi="Arial" w:cs="Arial"/>
@@ -1584,7 +2081,7 @@
           <w:numId w:val="2"/>
         </w:numPr>
         <w:spacing w:after="0" w:line="240" w:lineRule="auto"/>
-        <w:ind w:left="1800" w:hanging="360"/>
+        <w:ind w:left="1800"/>
         <w:textAlignment w:val="baseline"/>
         <w:rPr>
           <w:rFonts w:ascii="Arial" w:eastAsia="Times New Roman" w:hAnsi="Arial" w:cs="Arial"/>
@@ -1600,7 +2097,6 @@
           <w:sz w:val="24"/>
           <w:szCs w:val="24"/>
         </w:rPr>
-        <w:lastRenderedPageBreak/>
         <w:t>Geometry</w:t>
       </w:r>
     </w:p>
@@ -1770,7 +2266,7 @@
           <w:numId w:val="3"/>
         </w:numPr>
         <w:spacing w:after="0" w:line="240" w:lineRule="auto"/>
-        <w:ind w:left="1800" w:hanging="360"/>
+        <w:ind w:left="1800"/>
         <w:textAlignment w:val="baseline"/>
         <w:rPr>
           <w:rFonts w:ascii="Arial" w:eastAsia="Times New Roman" w:hAnsi="Arial" w:cs="Arial"/>
@@ -1796,7 +2292,7 @@
           <w:numId w:val="4"/>
         </w:numPr>
         <w:spacing w:after="0" w:line="240" w:lineRule="auto"/>
-        <w:ind w:left="1800" w:hanging="360"/>
+        <w:ind w:left="1800"/>
         <w:textAlignment w:val="baseline"/>
         <w:rPr>
           <w:rFonts w:ascii="Arial" w:eastAsia="Times New Roman" w:hAnsi="Arial" w:cs="Arial"/>
@@ -1822,7 +2318,7 @@
           <w:numId w:val="5"/>
         </w:numPr>
         <w:spacing w:after="0" w:line="240" w:lineRule="auto"/>
-        <w:ind w:left="1800" w:hanging="360"/>
+        <w:ind w:left="1800"/>
         <w:textAlignment w:val="baseline"/>
         <w:rPr>
           <w:rFonts w:ascii="Arial" w:eastAsia="Times New Roman" w:hAnsi="Arial" w:cs="Arial"/>
@@ -1878,7 +2374,7 @@
           <w:numId w:val="6"/>
         </w:numPr>
         <w:spacing w:after="0" w:line="240" w:lineRule="auto"/>
-        <w:ind w:left="1800" w:hanging="360"/>
+        <w:ind w:left="1800"/>
         <w:textAlignment w:val="baseline"/>
         <w:rPr>
           <w:rFonts w:ascii="Arial" w:eastAsia="Times New Roman" w:hAnsi="Arial" w:cs="Arial"/>
@@ -1934,7 +2430,7 @@
           <w:numId w:val="7"/>
         </w:numPr>
         <w:spacing w:after="0" w:line="240" w:lineRule="auto"/>
-        <w:ind w:left="1800" w:hanging="360"/>
+        <w:ind w:left="1800"/>
         <w:textAlignment w:val="baseline"/>
         <w:rPr>
           <w:rFonts w:ascii="Arial" w:eastAsia="Times New Roman" w:hAnsi="Arial" w:cs="Arial"/>
@@ -2020,7 +2516,7 @@
           <w:numId w:val="8"/>
         </w:numPr>
         <w:spacing w:after="0" w:line="240" w:lineRule="auto"/>
-        <w:ind w:left="1800" w:hanging="360"/>
+        <w:ind w:left="1800"/>
         <w:textAlignment w:val="baseline"/>
         <w:rPr>
           <w:rFonts w:ascii="Arial" w:eastAsia="Times New Roman" w:hAnsi="Arial" w:cs="Arial"/>
@@ -2047,7 +2543,7 @@
           <w:numId w:val="9"/>
         </w:numPr>
         <w:spacing w:after="0" w:line="240" w:lineRule="auto"/>
-        <w:ind w:left="1800" w:hanging="360"/>
+        <w:ind w:left="1800"/>
         <w:textAlignment w:val="baseline"/>
         <w:rPr>
           <w:rFonts w:ascii="Arial" w:eastAsia="Times New Roman" w:hAnsi="Arial" w:cs="Arial"/>
@@ -2075,7 +2571,7 @@
           <w:numId w:val="10"/>
         </w:numPr>
         <w:spacing w:after="0" w:line="240" w:lineRule="auto"/>
-        <w:ind w:left="1800" w:hanging="360"/>
+        <w:ind w:left="1800"/>
         <w:textAlignment w:val="baseline"/>
         <w:rPr>
           <w:rFonts w:ascii="Arial" w:eastAsia="Times New Roman" w:hAnsi="Arial" w:cs="Arial"/>
@@ -2101,7 +2597,7 @@
           <w:numId w:val="10"/>
         </w:numPr>
         <w:spacing w:after="0" w:line="240" w:lineRule="auto"/>
-        <w:ind w:left="1800" w:hanging="360"/>
+        <w:ind w:left="1800"/>
         <w:textAlignment w:val="baseline"/>
         <w:rPr>
           <w:rFonts w:ascii="Arial" w:eastAsia="Times New Roman" w:hAnsi="Arial" w:cs="Arial"/>
@@ -2213,7 +2709,7 @@
           <w:numId w:val="11"/>
         </w:numPr>
         <w:spacing w:after="0" w:line="240" w:lineRule="auto"/>
-        <w:ind w:left="1800" w:hanging="360"/>
+        <w:ind w:left="1800"/>
         <w:textAlignment w:val="baseline"/>
         <w:rPr>
           <w:rFonts w:ascii="Arial" w:eastAsia="Times New Roman" w:hAnsi="Arial" w:cs="Arial"/>
@@ -2239,7 +2735,7 @@
           <w:numId w:val="12"/>
         </w:numPr>
         <w:spacing w:after="0" w:line="240" w:lineRule="auto"/>
-        <w:ind w:left="1800" w:hanging="360"/>
+        <w:ind w:left="1800"/>
         <w:textAlignment w:val="baseline"/>
         <w:rPr>
           <w:rFonts w:ascii="Arial" w:eastAsia="Times New Roman" w:hAnsi="Arial" w:cs="Arial"/>
@@ -2274,7 +2770,7 @@
           <w:numId w:val="13"/>
         </w:numPr>
         <w:spacing w:after="0" w:line="240" w:lineRule="auto"/>
-        <w:ind w:left="1800" w:hanging="360"/>
+        <w:ind w:left="1800"/>
         <w:textAlignment w:val="baseline"/>
         <w:rPr>
           <w:rFonts w:ascii="Arial" w:eastAsia="Times New Roman" w:hAnsi="Arial" w:cs="Arial"/>
@@ -2304,10 +2800,30 @@
     </w:p>
     <w:p>
       <w:pPr>
+        <w:rPr>
+          <w:rFonts w:ascii="Arial" w:eastAsia="Times New Roman" w:hAnsi="Arial" w:cs="Arial"/>
+          <w:color w:val="000000"/>
+          <w:sz w:val="24"/>
+          <w:szCs w:val="24"/>
+        </w:rPr>
+      </w:pPr>
+      <w:r>
+        <w:rPr>
+          <w:rFonts w:ascii="Arial" w:eastAsia="Times New Roman" w:hAnsi="Arial" w:cs="Arial"/>
+          <w:color w:val="000000"/>
+          <w:sz w:val="24"/>
+          <w:szCs w:val="24"/>
+        </w:rPr>
+        <w:br w:type="page"/>
+      </w:r>
+    </w:p>
+    <w:p>
+      <w:pPr>
         <w:pStyle w:val="Heading1"/>
       </w:pPr>
-      <w:bookmarkStart w:id="2" w:name="_Toc136378678"/>
-      <w:r>
+      <w:bookmarkStart w:id="2" w:name="_Toc136462339"/>
+      <w:r>
+        <w:lastRenderedPageBreak/>
         <w:t>Utilities -</w:t>
       </w:r>
       <w:bookmarkEnd w:id="2"/>
@@ -2342,38 +2858,67 @@
     <w:p>
       <w:pPr>
         <w:pStyle w:val="Heading2"/>
-        <w:rPr>
-          <w:b/>
-          <w:bCs/>
-        </w:rPr>
-      </w:pPr>
-      <w:bookmarkStart w:id="3" w:name="_Toc136378679"/>
-      <w:r>
-        <w:t>Terminal Logger -</w:t>
+      </w:pPr>
+      <w:bookmarkStart w:id="3" w:name="_Toc136462340"/>
+      <w:r>
+        <w:t xml:space="preserve">Terminal Logger </w:t>
+      </w:r>
+      <w:r>
+        <w:t>–</w:t>
       </w:r>
       <w:bookmarkEnd w:id="3"/>
     </w:p>
-    <w:p>
-      <w:pPr>
-        <w:rPr>
-          <w:rFonts w:ascii="Times New Roman" w:hAnsi="Times New Roman" w:cs="Times New Roman"/>
-        </w:rPr>
-      </w:pPr>
-      <w:r>
-        <w:t>The main goal of the terminal logger is to make it easy to print to the Vex terminal. Printing to the Vex terminal as of currently consists of a really long “</w:t>
-      </w:r>
-      <w:proofErr w:type="gramStart"/>
-      <w:r>
-        <w:t>std::</w:t>
+    <w:p/>
+    <w:p>
+      <w:pPr>
+        <w:pStyle w:val="Heading3"/>
+      </w:pPr>
+      <w:bookmarkStart w:id="4" w:name="_Toc136462341"/>
+      <w:r>
+        <w:t>T</w:t>
+      </w:r>
+      <w:r>
+        <w:t>he</w:t>
+      </w:r>
+      <w:r>
+        <w:t xml:space="preserve"> P</w:t>
+      </w:r>
+      <w:r>
+        <w:t>roblem</w:t>
+      </w:r>
+      <w:r>
+        <w:t xml:space="preserve"> –</w:t>
+      </w:r>
+      <w:bookmarkEnd w:id="4"/>
+    </w:p>
+    <w:p>
+      <w:pPr>
+        <w:ind w:firstLine="720"/>
+      </w:pPr>
+      <w:r>
+        <w:t>To print</w:t>
+      </w:r>
+      <w:r>
+        <w:t xml:space="preserve"> or log</w:t>
+      </w:r>
+      <w:r>
+        <w:t xml:space="preserve"> to the terminal a “</w:t>
       </w:r>
       <w:proofErr w:type="spellStart"/>
-      <w:proofErr w:type="gramEnd"/>
       <w:r>
         <w:t>cout</w:t>
       </w:r>
       <w:proofErr w:type="spellEnd"/>
       <w:r>
-        <w:t xml:space="preserve"> &lt;&lt; “MESSAGE” &lt;&lt; std::end;” like the one below.</w:t>
+        <w:t>” (Character out) is used. These prints are very important for logging numbers and other info that may be needed for debug or tuning. However, a “</w:t>
+      </w:r>
+      <w:proofErr w:type="spellStart"/>
+      <w:r>
+        <w:t>cout</w:t>
+      </w:r>
+      <w:proofErr w:type="spellEnd"/>
+      <w:r>
+        <w:t>” may end up looking like the ones below. This is still readable, but it could be simplified.</w:t>
       </w:r>
     </w:p>
     <w:p>
@@ -2385,26 +2930,16 @@
           <w:szCs w:val="24"/>
         </w:rPr>
       </w:pPr>
-    </w:p>
-    <w:p>
-      <w:pPr>
-        <w:spacing w:after="0" w:line="240" w:lineRule="auto"/>
+      <w:r>
         <w:rPr>
           <w:rFonts w:ascii="Times New Roman" w:eastAsia="Times New Roman" w:hAnsi="Times New Roman" w:cs="Times New Roman"/>
           <w:sz w:val="24"/>
           <w:szCs w:val="24"/>
         </w:rPr>
-      </w:pPr>
-      <w:r>
-        <w:rPr>
-          <w:noProof/>
-          <w:sz w:val="24"/>
-          <w:szCs w:val="24"/>
-        </w:rPr>
         <w:drawing>
-          <wp:inline distT="0" distB="0" distL="0" distR="0" wp14:anchorId="4DDE19BC" wp14:editId="586579BD">
-            <wp:extent cx="5943600" cy="254000"/>
-            <wp:effectExtent l="0" t="0" r="0" b="0"/>
+          <wp:inline distT="0" distB="0" distL="0" distR="0" wp14:anchorId="1E1061C2" wp14:editId="619A11D9">
+            <wp:extent cx="5943600" cy="528320"/>
+            <wp:effectExtent l="0" t="0" r="0" b="5080"/>
             <wp:docPr id="1" name="Picture 1"/>
             <wp:cNvGraphicFramePr>
               <a:graphicFrameLocks xmlns:a="http://schemas.openxmlformats.org/drawingml/2006/main" noChangeAspect="1"/>
@@ -2413,36 +2948,117 @@
               <a:graphicData uri="http://schemas.openxmlformats.org/drawingml/2006/picture">
                 <pic:pic xmlns:pic="http://schemas.openxmlformats.org/drawingml/2006/picture">
                   <pic:nvPicPr>
-                    <pic:cNvPr id="0" name="Picture 4"/>
-                    <pic:cNvPicPr>
-                      <a:picLocks noChangeAspect="1" noChangeArrowheads="1"/>
-                    </pic:cNvPicPr>
+                    <pic:cNvPr id="1" name=""/>
+                    <pic:cNvPicPr/>
                   </pic:nvPicPr>
                   <pic:blipFill>
-                    <a:blip r:embed="rId8">
+                    <a:blip r:embed="rId8"/>
+                    <a:stretch>
+                      <a:fillRect/>
+                    </a:stretch>
+                  </pic:blipFill>
+                  <pic:spPr>
+                    <a:xfrm>
+                      <a:off x="0" y="0"/>
+                      <a:ext cx="5943600" cy="528320"/>
+                    </a:xfrm>
+                    <a:prstGeom prst="rect">
+                      <a:avLst/>
+                    </a:prstGeom>
+                  </pic:spPr>
+                </pic:pic>
+              </a:graphicData>
+            </a:graphic>
+          </wp:inline>
+        </w:drawing>
+      </w:r>
+    </w:p>
+    <w:p>
+      <w:pPr>
+        <w:spacing w:after="0" w:line="240" w:lineRule="auto"/>
+        <w:rPr>
+          <w:rFonts w:ascii="Times New Roman" w:eastAsia="Times New Roman" w:hAnsi="Times New Roman" w:cs="Times New Roman"/>
+          <w:sz w:val="24"/>
+          <w:szCs w:val="24"/>
+        </w:rPr>
+      </w:pPr>
+    </w:p>
+    <w:p>
+      <w:pPr>
+        <w:pStyle w:val="Heading3"/>
+      </w:pPr>
+      <w:bookmarkStart w:id="5" w:name="_Toc136462342"/>
+      <w:r>
+        <w:t>The Fix –</w:t>
+      </w:r>
+      <w:bookmarkEnd w:id="5"/>
+    </w:p>
+    <w:p>
+      <w:r>
+        <w:tab/>
+        <w:t>A simple function can be used to fix this problem.</w:t>
+      </w:r>
+      <w:r>
+        <w:t xml:space="preserve"> To organize the logs there will be a “level.” This level is just a tag of sorts that can go before the print to help distinguish information from multiple logs.</w:t>
+      </w:r>
+      <w:r>
+        <w:t xml:space="preserve"> </w:t>
+      </w:r>
+      <w:r>
+        <w:t>The Log function should also take</w:t>
+      </w:r>
+      <w:r>
+        <w:t xml:space="preserve"> multiple of</w:t>
+      </w:r>
+      <w:r>
+        <w:t xml:space="preserve"> all the main data types (int, double, char, bool)</w:t>
+      </w:r>
+      <w:r>
+        <w:t>.</w:t>
+      </w:r>
+    </w:p>
+    <w:p>
+      <w:r>
+        <w:t>The Level Tag:</w:t>
+      </w:r>
+    </w:p>
+    <w:p>
+      <w:r>
+        <w:drawing>
+          <wp:inline distT="0" distB="0" distL="0" distR="0" wp14:anchorId="07A8FABD" wp14:editId="78A7D74F">
+            <wp:extent cx="2362405" cy="350550"/>
+            <wp:effectExtent l="0" t="0" r="0" b="0"/>
+            <wp:docPr id="3" name="Picture 3"/>
+            <wp:cNvGraphicFramePr>
+              <a:graphicFrameLocks xmlns:a="http://schemas.openxmlformats.org/drawingml/2006/main" noChangeAspect="1"/>
+            </wp:cNvGraphicFramePr>
+            <a:graphic xmlns:a="http://schemas.openxmlformats.org/drawingml/2006/main">
+              <a:graphicData uri="http://schemas.openxmlformats.org/drawingml/2006/picture">
+                <pic:pic xmlns:pic="http://schemas.openxmlformats.org/drawingml/2006/picture">
+                  <pic:nvPicPr>
+                    <pic:cNvPr id="1" name=""/>
+                    <pic:cNvPicPr/>
+                  </pic:nvPicPr>
+                  <pic:blipFill>
+                    <a:blip r:embed="rId9">
                       <a:extLst>
                         <a:ext uri="{28A0092B-C50C-407E-A947-70E740481C1C}">
                           <a14:useLocalDpi xmlns:a14="http://schemas.microsoft.com/office/drawing/2010/main" val="0"/>
                         </a:ext>
                       </a:extLst>
                     </a:blip>
-                    <a:srcRect/>
                     <a:stretch>
                       <a:fillRect/>
                     </a:stretch>
                   </pic:blipFill>
-                  <pic:spPr bwMode="auto">
+                  <pic:spPr>
                     <a:xfrm>
                       <a:off x="0" y="0"/>
-                      <a:ext cx="5943600" cy="254000"/>
+                      <a:ext cx="2362405" cy="350550"/>
                     </a:xfrm>
                     <a:prstGeom prst="rect">
                       <a:avLst/>
                     </a:prstGeom>
-                    <a:noFill/>
-                    <a:ln>
-                      <a:noFill/>
-                    </a:ln>
                   </pic:spPr>
                 </pic:pic>
               </a:graphicData>
@@ -2452,34 +3068,108 @@
       </w:r>
     </w:p>
     <w:p>
-      <w:pPr>
-        <w:spacing w:after="0" w:line="240" w:lineRule="auto"/>
-        <w:rPr>
-          <w:rFonts w:ascii="Times New Roman" w:eastAsia="Times New Roman" w:hAnsi="Times New Roman" w:cs="Times New Roman"/>
-          <w:sz w:val="24"/>
-          <w:szCs w:val="24"/>
-        </w:rPr>
-      </w:pPr>
-    </w:p>
-    <w:p>
-      <w:pPr>
-        <w:spacing w:after="0" w:line="240" w:lineRule="auto"/>
-        <w:rPr>
-          <w:rFonts w:ascii="Times New Roman" w:eastAsia="Times New Roman" w:hAnsi="Times New Roman" w:cs="Times New Roman"/>
-          <w:sz w:val="24"/>
-          <w:szCs w:val="24"/>
-        </w:rPr>
-      </w:pPr>
+      <w:r>
+        <w:t>The “Log” Function:</w:t>
+      </w:r>
+    </w:p>
+    <w:p>
+      <w:r>
+        <w:drawing>
+          <wp:inline distT="0" distB="0" distL="0" distR="0" wp14:anchorId="6B22787C" wp14:editId="5A727590">
+            <wp:extent cx="5950569" cy="1995055"/>
+            <wp:effectExtent l="0" t="0" r="0" b="5715"/>
+            <wp:docPr id="4" name="Picture 4" descr="Log Function"/>
+            <wp:cNvGraphicFramePr>
+              <a:graphicFrameLocks xmlns:a="http://schemas.openxmlformats.org/drawingml/2006/main" noChangeAspect="1"/>
+            </wp:cNvGraphicFramePr>
+            <a:graphic xmlns:a="http://schemas.openxmlformats.org/drawingml/2006/main">
+              <a:graphicData uri="http://schemas.openxmlformats.org/drawingml/2006/picture">
+                <pic:pic xmlns:pic="http://schemas.openxmlformats.org/drawingml/2006/picture">
+                  <pic:nvPicPr>
+                    <pic:cNvPr id="4" name="Picture 4" descr="Log Function"/>
+                    <pic:cNvPicPr/>
+                  </pic:nvPicPr>
+                  <pic:blipFill>
+                    <a:blip r:embed="rId10"/>
+                    <a:stretch>
+                      <a:fillRect/>
+                    </a:stretch>
+                  </pic:blipFill>
+                  <pic:spPr>
+                    <a:xfrm>
+                      <a:off x="0" y="0"/>
+                      <a:ext cx="5950569" cy="1995055"/>
+                    </a:xfrm>
+                    <a:prstGeom prst="rect">
+                      <a:avLst/>
+                    </a:prstGeom>
+                  </pic:spPr>
+                </pic:pic>
+              </a:graphicData>
+            </a:graphic>
+          </wp:inline>
+        </w:drawing>
+      </w:r>
+    </w:p>
+    <w:p>
+      <w:r>
+        <w:t>When it is being called it looks something like this:</w:t>
+      </w:r>
+    </w:p>
+    <w:p>
+      <w:r>
+        <w:drawing>
+          <wp:inline distT="0" distB="0" distL="0" distR="0" wp14:anchorId="12DADED8" wp14:editId="6ED023F7">
+            <wp:extent cx="5964382" cy="204493"/>
+            <wp:effectExtent l="0" t="0" r="0" b="5080"/>
+            <wp:docPr id="6" name="Picture 6"/>
+            <wp:cNvGraphicFramePr>
+              <a:graphicFrameLocks xmlns:a="http://schemas.openxmlformats.org/drawingml/2006/main" noChangeAspect="1"/>
+            </wp:cNvGraphicFramePr>
+            <a:graphic xmlns:a="http://schemas.openxmlformats.org/drawingml/2006/main">
+              <a:graphicData uri="http://schemas.openxmlformats.org/drawingml/2006/picture">
+                <pic:pic xmlns:pic="http://schemas.openxmlformats.org/drawingml/2006/picture">
+                  <pic:nvPicPr>
+                    <pic:cNvPr id="1" name=""/>
+                    <pic:cNvPicPr/>
+                  </pic:nvPicPr>
+                  <pic:blipFill>
+                    <a:blip r:embed="rId11"/>
+                    <a:stretch>
+                      <a:fillRect/>
+                    </a:stretch>
+                  </pic:blipFill>
+                  <pic:spPr>
+                    <a:xfrm>
+                      <a:off x="0" y="0"/>
+                      <a:ext cx="6614435" cy="226781"/>
+                    </a:xfrm>
+                    <a:prstGeom prst="rect">
+                      <a:avLst/>
+                    </a:prstGeom>
+                  </pic:spPr>
+                </pic:pic>
+              </a:graphicData>
+            </a:graphic>
+          </wp:inline>
+        </w:drawing>
+      </w:r>
+    </w:p>
+    <w:p>
+      <w:r>
+        <w:t>Note: Terminal is an object for all Terminal Controls.</w:t>
+      </w:r>
     </w:p>
     <w:p>
       <w:pPr>
         <w:pStyle w:val="Heading2"/>
       </w:pPr>
-      <w:bookmarkStart w:id="4" w:name="_Toc136378680"/>
-      <w:r>
+      <w:bookmarkStart w:id="6" w:name="_Toc136462343"/>
+      <w:r>
+        <w:lastRenderedPageBreak/>
         <w:t>Geometry –</w:t>
       </w:r>
-      <w:bookmarkEnd w:id="4"/>
+      <w:bookmarkEnd w:id="6"/>
     </w:p>
     <w:p/>
     <w:p>
@@ -2491,7 +3181,7 @@
       <w:pPr>
         <w:pStyle w:val="Heading1"/>
       </w:pPr>
-      <w:bookmarkStart w:id="5" w:name="_Toc136378681"/>
+      <w:bookmarkStart w:id="7" w:name="_Toc136462344"/>
       <w:r>
         <w:lastRenderedPageBreak/>
         <w:t>Drive</w:t>
@@ -2499,40 +3189,1318 @@
       <w:r>
         <w:t>train –</w:t>
       </w:r>
-      <w:bookmarkEnd w:id="5"/>
+      <w:bookmarkEnd w:id="7"/>
     </w:p>
     <w:p/>
     <w:p>
       <w:pPr>
         <w:pStyle w:val="Heading2"/>
       </w:pPr>
-      <w:bookmarkStart w:id="6" w:name="_Toc136378682"/>
-      <w:r>
-        <w:t>Ramping –</w:t>
-      </w:r>
-      <w:bookmarkEnd w:id="6"/>
+      <w:bookmarkStart w:id="8" w:name="_Toc136462345"/>
+      <w:r>
+        <w:t xml:space="preserve">Ramping </w:t>
+      </w:r>
+      <w:r>
+        <w:t>–</w:t>
+      </w:r>
+      <w:bookmarkEnd w:id="8"/>
+    </w:p>
+    <w:p>
+      <w:pPr>
+        <w:pStyle w:val="Heading3"/>
+      </w:pPr>
+      <w:bookmarkStart w:id="9" w:name="_Toc136462346"/>
+      <w:r>
+        <w:t>What is Ramping? –</w:t>
+      </w:r>
+      <w:bookmarkEnd w:id="9"/>
+    </w:p>
+    <w:p>
+      <w:pPr>
+        <w:ind w:firstLine="720"/>
+      </w:pPr>
+      <w:r>
+        <w:t xml:space="preserve">Ramping is a way of motion profiling. What does that mean? A motion profile in simple terms is a path or profile that the motors follow. By default, Vex Robotics has no in-built motion profile. This means that motors are being told to jump from 0 percent to the specified velocity instantly. This would cause the wheels to burn out spinning on the ground with no traction. </w:t>
+      </w:r>
+      <w:r>
+        <w:t>In real life however it takes time to get the motors to max speed. This causes a “natural ramping” to occur however</w:t>
+      </w:r>
+      <w:r>
+        <w:t xml:space="preserve"> </w:t>
+      </w:r>
+      <w:r>
+        <w:t xml:space="preserve">the anti-static tiles and the force from a six-motor drive will still slip. </w:t>
+      </w:r>
+      <w:r>
+        <w:t xml:space="preserve">This slippage can cause many problems due to the encoders (Sensor that tells how much the motor has spun) reading a movement when none happens. This leads to inaccuracies. To solve this </w:t>
+      </w:r>
+      <w:r>
+        <w:t>a custom motion profile must be applied. There are a few motion profiles to pick from.</w:t>
+      </w:r>
+      <w:r>
+        <w:t xml:space="preserve"> (</w:t>
+      </w:r>
+      <w:r>
+        <w:t>Y = VELOCITY, X = TIME</w:t>
+      </w:r>
+      <w:r>
+        <w:t>)</w:t>
+      </w:r>
+    </w:p>
+    <w:p>
+      <w:r>
+        <w:t>Trapezoidal –</w:t>
+      </w:r>
+      <w:r>
+        <w:t xml:space="preserve"> The simplest, Effective</w:t>
+      </w:r>
+    </w:p>
+    <w:p>
+      <w:r>
+        <w:rPr>
+          <w:noProof/>
+        </w:rPr>
+        <mc:AlternateContent>
+          <mc:Choice Requires="wps">
+            <w:drawing>
+              <wp:anchor distT="0" distB="0" distL="114300" distR="114300" simplePos="0" relativeHeight="251660288" behindDoc="0" locked="0" layoutInCell="1" allowOverlap="1" wp14:anchorId="69D4E319" wp14:editId="6A92BD12">
+                <wp:simplePos x="0" y="0"/>
+                <wp:positionH relativeFrom="column">
+                  <wp:posOffset>-33480</wp:posOffset>
+                </wp:positionH>
+                <wp:positionV relativeFrom="paragraph">
+                  <wp:posOffset>53195</wp:posOffset>
+                </wp:positionV>
+                <wp:extent cx="2926080" cy="914400"/>
+                <wp:effectExtent l="0" t="0" r="26670" b="19050"/>
+                <wp:wrapNone/>
+                <wp:docPr id="49" name="Trapezoid 49"/>
+                <wp:cNvGraphicFramePr/>
+                <a:graphic xmlns:a="http://schemas.openxmlformats.org/drawingml/2006/main">
+                  <a:graphicData uri="http://schemas.microsoft.com/office/word/2010/wordprocessingShape">
+                    <wps:wsp>
+                      <wps:cNvSpPr/>
+                      <wps:spPr>
+                        <a:xfrm>
+                          <a:off x="0" y="0"/>
+                          <a:ext cx="2926080" cy="914400"/>
+                        </a:xfrm>
+                        <a:prstGeom prst="trapezoid">
+                          <a:avLst>
+                            <a:gd name="adj" fmla="val 60944"/>
+                          </a:avLst>
+                        </a:prstGeom>
+                        <a:solidFill>
+                          <a:schemeClr val="bg1">
+                            <a:alpha val="5000"/>
+                          </a:schemeClr>
+                        </a:solidFill>
+                        <a:ln w="18000">
+                          <a:solidFill>
+                            <a:srgbClr val="000000"/>
+                          </a:solidFill>
+                        </a:ln>
+                      </wps:spPr>
+                      <wps:style>
+                        <a:lnRef idx="2">
+                          <a:schemeClr val="accent1">
+                            <a:shade val="50000"/>
+                          </a:schemeClr>
+                        </a:lnRef>
+                        <a:fillRef idx="1">
+                          <a:schemeClr val="accent1"/>
+                        </a:fillRef>
+                        <a:effectRef idx="0">
+                          <a:schemeClr val="accent1"/>
+                        </a:effectRef>
+                        <a:fontRef idx="minor">
+                          <a:schemeClr val="lt1"/>
+                        </a:fontRef>
+                      </wps:style>
+                      <wps:bodyPr rot="0" spcFirstLastPara="0" vertOverflow="overflow" horzOverflow="overflow" vert="horz" wrap="square" lIns="91440" tIns="45720" rIns="91440" bIns="45720" numCol="1" spcCol="0" rtlCol="0" fromWordArt="0" anchor="ctr" anchorCtr="0" forceAA="0" compatLnSpc="1">
+                        <a:prstTxWarp prst="textNoShape">
+                          <a:avLst/>
+                        </a:prstTxWarp>
+                        <a:noAutofit/>
+                      </wps:bodyPr>
+                    </wps:wsp>
+                  </a:graphicData>
+                </a:graphic>
+              </wp:anchor>
+            </w:drawing>
+          </mc:Choice>
+          <mc:Fallback>
+            <w:pict>
+              <v:shape w14:anchorId="6BDCC362" id="Trapezoid 49" o:spid="_x0000_s1026" style="position:absolute;margin-left:-2.65pt;margin-top:4.2pt;width:230.4pt;height:1in;z-index:251660288;visibility:visible;mso-wrap-style:square;mso-wrap-distance-left:9pt;mso-wrap-distance-top:0;mso-wrap-distance-right:9pt;mso-wrap-distance-bottom:0;mso-position-horizontal:absolute;mso-position-horizontal-relative:text;mso-position-vertical:absolute;mso-position-vertical-relative:text;v-text-anchor:middle" coordsize="2926080,914400" o:gfxdata="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" path="m,914400l557272,,2368808,r557272,914400l,914400xe" fillcolor="white [3212]" strokeweight=".5mm">
+                <v:fill opacity="3341f"/>
+                <v:stroke endcap="round"/>
+                <v:path arrowok="t" o:connecttype="custom" o:connectlocs="0,914400;557272,0;2368808,0;2926080,914400;0,914400" o:connectangles="0,0,0,0,0"/>
+              </v:shape>
+            </w:pict>
+          </mc:Fallback>
+        </mc:AlternateContent>
+      </w:r>
+    </w:p>
+    <w:p>
+      <w:r>
+        <w:rPr>
+          <w:noProof/>
+        </w:rPr>
+        <mc:AlternateContent>
+          <mc:Choice Requires="wpi">
+            <w:drawing>
+              <wp:anchor distT="0" distB="0" distL="114300" distR="114300" simplePos="0" relativeHeight="251678720" behindDoc="0" locked="0" layoutInCell="1" allowOverlap="1" wp14:anchorId="321B5925" wp14:editId="4742E232">
+                <wp:simplePos x="0" y="0"/>
+                <wp:positionH relativeFrom="column">
+                  <wp:posOffset>-426660</wp:posOffset>
+                </wp:positionH>
+                <wp:positionV relativeFrom="paragraph">
+                  <wp:posOffset>189905</wp:posOffset>
+                </wp:positionV>
+                <wp:extent cx="186480" cy="216720"/>
+                <wp:effectExtent l="38100" t="38100" r="42545" b="50165"/>
+                <wp:wrapNone/>
+                <wp:docPr id="81" name="Ink 81"/>
+                <wp:cNvGraphicFramePr/>
+                <a:graphic xmlns:a="http://schemas.openxmlformats.org/drawingml/2006/main">
+                  <a:graphicData uri="http://schemas.microsoft.com/office/word/2010/wordprocessingInk">
+                    <w14:contentPart bwMode="auto" r:id="rId12">
+                      <w14:nvContentPartPr>
+                        <w14:cNvContentPartPr/>
+                      </w14:nvContentPartPr>
+                      <w14:xfrm>
+                        <a:off x="0" y="0"/>
+                        <a:ext cx="186480" cy="216720"/>
+                      </w14:xfrm>
+                    </w14:contentPart>
+                  </a:graphicData>
+                </a:graphic>
+              </wp:anchor>
+            </w:drawing>
+          </mc:Choice>
+          <mc:Fallback>
+            <w:pict>
+              <v:shapetype w14:anchorId="36A439A2" id="_x0000_t75" coordsize="21600,21600" o:spt="75" o:preferrelative="t" path="m@4@5l@4@11@9@11@9@5xe" filled="f" stroked="f">
+                <v:stroke joinstyle="miter"/>
+                <v:formulas>
+                  <v:f eqn="if lineDrawn pixelLineWidth 0"/>
+                  <v:f eqn="sum @0 1 0"/>
+                  <v:f eqn="sum 0 0 @1"/>
+                  <v:f eqn="prod @2 1 2"/>
+                  <v:f eqn="prod @3 21600 pixelWidth"/>
+                  <v:f eqn="prod @3 21600 pixelHeight"/>
+                  <v:f eqn="sum @0 0 1"/>
+                  <v:f eqn="prod @6 1 2"/>
+                  <v:f eqn="prod @7 21600 pixelWidth"/>
+                  <v:f eqn="sum @8 21600 0"/>
+                  <v:f eqn="prod @7 21600 pixelHeight"/>
+                  <v:f eqn="sum @10 21600 0"/>
+                </v:formulas>
+                <v:path o:extrusionok="f" gradientshapeok="t" o:connecttype="rect"/>
+                <o:lock v:ext="edit" aspectratio="t"/>
+              </v:shapetype>
+              <v:shape id="Ink 81" o:spid="_x0000_s1026" type="#_x0000_t75" style="position:absolute;margin-left:-34.3pt;margin-top:14.25pt;width:16.1pt;height:18.45pt;z-index:251678720;visibility:visible;mso-wrap-style:square;mso-wrap-distance-left:9pt;mso-wrap-distance-top:0;mso-wrap-distance-right:9pt;mso-wrap-distance-bottom:0;mso-position-horizontal:absolute;mso-position-horizontal-relative:text;mso-position-vertical:absolute;mso-position-vertical-relative:text" o:gfxdata="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">
+                <v:imagedata r:id="rId13" o:title=""/>
+              </v:shape>
+            </w:pict>
+          </mc:Fallback>
+        </mc:AlternateContent>
+      </w:r>
+      <w:r>
+        <w:rPr>
+          <w:noProof/>
+        </w:rPr>
+        <mc:AlternateContent>
+          <mc:Choice Requires="wpi">
+            <w:drawing>
+              <wp:anchor distT="0" distB="0" distL="114300" distR="114300" simplePos="0" relativeHeight="251663360" behindDoc="0" locked="0" layoutInCell="1" allowOverlap="1" wp14:anchorId="6CAF40C1" wp14:editId="3DEB5186">
+                <wp:simplePos x="0" y="0"/>
+                <wp:positionH relativeFrom="column">
+                  <wp:posOffset>-69180</wp:posOffset>
+                </wp:positionH>
+                <wp:positionV relativeFrom="paragraph">
+                  <wp:posOffset>-293575</wp:posOffset>
+                </wp:positionV>
+                <wp:extent cx="38880" cy="1006920"/>
+                <wp:effectExtent l="38100" t="38100" r="56515" b="41275"/>
+                <wp:wrapNone/>
+                <wp:docPr id="54" name="Ink 54"/>
+                <wp:cNvGraphicFramePr/>
+                <a:graphic xmlns:a="http://schemas.openxmlformats.org/drawingml/2006/main">
+                  <a:graphicData uri="http://schemas.microsoft.com/office/word/2010/wordprocessingInk">
+                    <w14:contentPart bwMode="auto" r:id="rId14">
+                      <w14:nvContentPartPr>
+                        <w14:cNvContentPartPr/>
+                      </w14:nvContentPartPr>
+                      <w14:xfrm>
+                        <a:off x="0" y="0"/>
+                        <a:ext cx="38880" cy="1006920"/>
+                      </w14:xfrm>
+                    </w14:contentPart>
+                  </a:graphicData>
+                </a:graphic>
+              </wp:anchor>
+            </w:drawing>
+          </mc:Choice>
+          <mc:Fallback>
+            <w:pict>
+              <v:shape w14:anchorId="4A9C041E" id="Ink 54" o:spid="_x0000_s1026" type="#_x0000_t75" style="position:absolute;margin-left:-6.15pt;margin-top:-23.8pt;width:4.45pt;height:80.7pt;z-index:251663360;visibility:visible;mso-wrap-style:square;mso-wrap-distance-left:9pt;mso-wrap-distance-top:0;mso-wrap-distance-right:9pt;mso-wrap-distance-bottom:0;mso-position-horizontal:absolute;mso-position-horizontal-relative:text;mso-position-vertical:absolute;mso-position-vertical-relative:text" o:gfxdata="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">
+                <v:imagedata r:id="rId15" o:title=""/>
+              </v:shape>
+            </w:pict>
+          </mc:Fallback>
+        </mc:AlternateContent>
+      </w:r>
+    </w:p>
+    <w:p>
+      <w:r>
+        <w:rPr>
+          <w:noProof/>
+        </w:rPr>
+        <mc:AlternateContent>
+          <mc:Choice Requires="wpi">
+            <w:drawing>
+              <wp:anchor distT="0" distB="0" distL="114300" distR="114300" simplePos="0" relativeHeight="251662336" behindDoc="0" locked="0" layoutInCell="1" allowOverlap="1" wp14:anchorId="53DB0BEF" wp14:editId="239CADC9">
+                <wp:simplePos x="0" y="0"/>
+                <wp:positionH relativeFrom="column">
+                  <wp:posOffset>2323020</wp:posOffset>
+                </wp:positionH>
+                <wp:positionV relativeFrom="paragraph">
+                  <wp:posOffset>-426025</wp:posOffset>
+                </wp:positionV>
+                <wp:extent cx="24480" cy="875880"/>
+                <wp:effectExtent l="38100" t="38100" r="52070" b="57785"/>
+                <wp:wrapNone/>
+                <wp:docPr id="53" name="Ink 53"/>
+                <wp:cNvGraphicFramePr/>
+                <a:graphic xmlns:a="http://schemas.openxmlformats.org/drawingml/2006/main">
+                  <a:graphicData uri="http://schemas.microsoft.com/office/word/2010/wordprocessingInk">
+                    <w14:contentPart bwMode="auto" r:id="rId16">
+                      <w14:nvContentPartPr>
+                        <w14:cNvContentPartPr/>
+                      </w14:nvContentPartPr>
+                      <w14:xfrm>
+                        <a:off x="0" y="0"/>
+                        <a:ext cx="24480" cy="875880"/>
+                      </w14:xfrm>
+                    </w14:contentPart>
+                  </a:graphicData>
+                </a:graphic>
+              </wp:anchor>
+            </w:drawing>
+          </mc:Choice>
+          <mc:Fallback>
+            <w:pict>
+              <v:shape w14:anchorId="2E5E796A" id="Ink 53" o:spid="_x0000_s1026" type="#_x0000_t75" style="position:absolute;margin-left:182.2pt;margin-top:-34.25pt;width:3.35pt;height:70.35pt;z-index:251662336;visibility:visible;mso-wrap-style:square;mso-wrap-distance-left:9pt;mso-wrap-distance-top:0;mso-wrap-distance-right:9pt;mso-wrap-distance-bottom:0;mso-position-horizontal:absolute;mso-position-horizontal-relative:text;mso-position-vertical:absolute;mso-position-vertical-relative:text" o:gfxdata="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">
+                <v:imagedata r:id="rId17" o:title=""/>
+              </v:shape>
+            </w:pict>
+          </mc:Fallback>
+        </mc:AlternateContent>
+      </w:r>
+      <w:r>
+        <w:rPr>
+          <w:noProof/>
+        </w:rPr>
+        <mc:AlternateContent>
+          <mc:Choice Requires="wpi">
+            <w:drawing>
+              <wp:anchor distT="0" distB="0" distL="114300" distR="114300" simplePos="0" relativeHeight="251661312" behindDoc="0" locked="0" layoutInCell="1" allowOverlap="1" wp14:anchorId="0DB39AAE" wp14:editId="43CC9DA8">
+                <wp:simplePos x="0" y="0"/>
+                <wp:positionH relativeFrom="column">
+                  <wp:posOffset>510420</wp:posOffset>
+                </wp:positionH>
+                <wp:positionV relativeFrom="paragraph">
+                  <wp:posOffset>-449065</wp:posOffset>
+                </wp:positionV>
+                <wp:extent cx="72000" cy="910800"/>
+                <wp:effectExtent l="38100" t="38100" r="42545" b="41910"/>
+                <wp:wrapNone/>
+                <wp:docPr id="51" name="Ink 51"/>
+                <wp:cNvGraphicFramePr/>
+                <a:graphic xmlns:a="http://schemas.openxmlformats.org/drawingml/2006/main">
+                  <a:graphicData uri="http://schemas.microsoft.com/office/word/2010/wordprocessingInk">
+                    <w14:contentPart bwMode="auto" r:id="rId18">
+                      <w14:nvContentPartPr>
+                        <w14:cNvContentPartPr/>
+                      </w14:nvContentPartPr>
+                      <w14:xfrm>
+                        <a:off x="0" y="0"/>
+                        <a:ext cx="72000" cy="910800"/>
+                      </w14:xfrm>
+                    </w14:contentPart>
+                  </a:graphicData>
+                </a:graphic>
+              </wp:anchor>
+            </w:drawing>
+          </mc:Choice>
+          <mc:Fallback>
+            <w:pict>
+              <v:shape w14:anchorId="3E2E725C" id="Ink 51" o:spid="_x0000_s1026" type="#_x0000_t75" style="position:absolute;margin-left:39.5pt;margin-top:-36.05pt;width:7.05pt;height:73.1pt;z-index:251661312;visibility:visible;mso-wrap-style:square;mso-wrap-distance-left:9pt;mso-wrap-distance-top:0;mso-wrap-distance-right:9pt;mso-wrap-distance-bottom:0;mso-position-horizontal:absolute;mso-position-horizontal-relative:text;mso-position-vertical:absolute;mso-position-vertical-relative:text" o:gfxdata="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">
+                <v:imagedata r:id="rId19" o:title=""/>
+              </v:shape>
+            </w:pict>
+          </mc:Fallback>
+        </mc:AlternateContent>
+      </w:r>
+    </w:p>
+    <w:p>
+      <w:r>
+        <w:rPr>
+          <w:noProof/>
+        </w:rPr>
+        <mc:AlternateContent>
+          <mc:Choice Requires="wpi">
+            <w:drawing>
+              <wp:anchor distT="0" distB="0" distL="114300" distR="114300" simplePos="0" relativeHeight="251681792" behindDoc="0" locked="0" layoutInCell="1" allowOverlap="1" wp14:anchorId="390EDF8C" wp14:editId="099161F0">
+                <wp:simplePos x="0" y="0"/>
+                <wp:positionH relativeFrom="column">
+                  <wp:posOffset>2963545</wp:posOffset>
+                </wp:positionH>
+                <wp:positionV relativeFrom="paragraph">
+                  <wp:posOffset>133350</wp:posOffset>
+                </wp:positionV>
+                <wp:extent cx="167400" cy="167005"/>
+                <wp:effectExtent l="57150" t="38100" r="0" b="42545"/>
+                <wp:wrapNone/>
+                <wp:docPr id="85" name="Ink 85"/>
+                <wp:cNvGraphicFramePr/>
+                <a:graphic xmlns:a="http://schemas.openxmlformats.org/drawingml/2006/main">
+                  <a:graphicData uri="http://schemas.microsoft.com/office/word/2010/wordprocessingInk">
+                    <w14:contentPart bwMode="auto" r:id="rId20">
+                      <w14:nvContentPartPr>
+                        <w14:cNvContentPartPr/>
+                      </w14:nvContentPartPr>
+                      <w14:xfrm>
+                        <a:off x="0" y="0"/>
+                        <a:ext cx="167400" cy="167005"/>
+                      </w14:xfrm>
+                    </w14:contentPart>
+                  </a:graphicData>
+                </a:graphic>
+              </wp:anchor>
+            </w:drawing>
+          </mc:Choice>
+          <mc:Fallback>
+            <w:pict>
+              <v:shape w14:anchorId="30486FF5" id="Ink 85" o:spid="_x0000_s1026" type="#_x0000_t75" style="position:absolute;margin-left:232.65pt;margin-top:9.8pt;width:14.6pt;height:14.55pt;z-index:251681792;visibility:visible;mso-wrap-style:square;mso-wrap-distance-left:9pt;mso-wrap-distance-top:0;mso-wrap-distance-right:9pt;mso-wrap-distance-bottom:0;mso-position-horizontal:absolute;mso-position-horizontal-relative:text;mso-position-vertical:absolute;mso-position-vertical-relative:text" o:gfxdata="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">
+                <v:imagedata r:id="rId21" o:title=""/>
+              </v:shape>
+            </w:pict>
+          </mc:Fallback>
+        </mc:AlternateContent>
+      </w:r>
+    </w:p>
+    <w:p>
+      <w:r>
+        <w:t>Piecewise (7 segment) –</w:t>
+      </w:r>
+      <w:r>
+        <w:t xml:space="preserve"> Medium complexity, High Efficiency</w:t>
+      </w:r>
+    </w:p>
+    <w:p>
+      <w:r>
+        <w:rPr>
+          <w:noProof/>
+        </w:rPr>
+        <mc:AlternateContent>
+          <mc:Choice Requires="wps">
+            <w:drawing>
+              <wp:anchor distT="0" distB="0" distL="114300" distR="114300" simplePos="0" relativeHeight="251664384" behindDoc="0" locked="0" layoutInCell="1" allowOverlap="1" wp14:anchorId="681B46A5" wp14:editId="568C8E3A">
+                <wp:simplePos x="0" y="0"/>
+                <wp:positionH relativeFrom="margin">
+                  <wp:align>left</wp:align>
+                </wp:positionH>
+                <wp:positionV relativeFrom="paragraph">
+                  <wp:posOffset>5080</wp:posOffset>
+                </wp:positionV>
+                <wp:extent cx="2933700" cy="906780"/>
+                <wp:effectExtent l="0" t="0" r="19050" b="26670"/>
+                <wp:wrapNone/>
+                <wp:docPr id="61" name="Freeform: Shape 61"/>
+                <wp:cNvGraphicFramePr/>
+                <a:graphic xmlns:a="http://schemas.openxmlformats.org/drawingml/2006/main">
+                  <a:graphicData uri="http://schemas.microsoft.com/office/word/2010/wordprocessingShape">
+                    <wps:wsp>
+                      <wps:cNvSpPr/>
+                      <wps:spPr>
+                        <a:xfrm>
+                          <a:off x="0" y="0"/>
+                          <a:ext cx="2933700" cy="906780"/>
+                        </a:xfrm>
+                        <a:custGeom>
+                          <a:avLst/>
+                          <a:gdLst>
+                            <a:gd name="connsiteX0" fmla="*/ 0 w 3185160"/>
+                            <a:gd name="connsiteY0" fmla="*/ 967740 h 967740"/>
+                            <a:gd name="connsiteX1" fmla="*/ 396240 w 3185160"/>
+                            <a:gd name="connsiteY1" fmla="*/ 838200 h 967740"/>
+                            <a:gd name="connsiteX2" fmla="*/ 594360 w 3185160"/>
+                            <a:gd name="connsiteY2" fmla="*/ 198120 h 967740"/>
+                            <a:gd name="connsiteX3" fmla="*/ 1112520 w 3185160"/>
+                            <a:gd name="connsiteY3" fmla="*/ 7620 h 967740"/>
+                            <a:gd name="connsiteX4" fmla="*/ 1988820 w 3185160"/>
+                            <a:gd name="connsiteY4" fmla="*/ 0 h 967740"/>
+                            <a:gd name="connsiteX5" fmla="*/ 2499360 w 3185160"/>
+                            <a:gd name="connsiteY5" fmla="*/ 137160 h 967740"/>
+                            <a:gd name="connsiteX6" fmla="*/ 2697480 w 3185160"/>
+                            <a:gd name="connsiteY6" fmla="*/ 845820 h 967740"/>
+                            <a:gd name="connsiteX7" fmla="*/ 3185160 w 3185160"/>
+                            <a:gd name="connsiteY7" fmla="*/ 922020 h 967740"/>
+                            <a:gd name="connsiteX8" fmla="*/ 0 w 3185160"/>
+                            <a:gd name="connsiteY8" fmla="*/ 967740 h 967740"/>
+                          </a:gdLst>
+                          <a:ahLst/>
+                          <a:cxnLst>
+                            <a:cxn ang="0">
+                              <a:pos x="connsiteX0" y="connsiteY0"/>
+                            </a:cxn>
+                            <a:cxn ang="0">
+                              <a:pos x="connsiteX1" y="connsiteY1"/>
+                            </a:cxn>
+                            <a:cxn ang="0">
+                              <a:pos x="connsiteX2" y="connsiteY2"/>
+                            </a:cxn>
+                            <a:cxn ang="0">
+                              <a:pos x="connsiteX3" y="connsiteY3"/>
+                            </a:cxn>
+                            <a:cxn ang="0">
+                              <a:pos x="connsiteX4" y="connsiteY4"/>
+                            </a:cxn>
+                            <a:cxn ang="0">
+                              <a:pos x="connsiteX5" y="connsiteY5"/>
+                            </a:cxn>
+                            <a:cxn ang="0">
+                              <a:pos x="connsiteX6" y="connsiteY6"/>
+                            </a:cxn>
+                            <a:cxn ang="0">
+                              <a:pos x="connsiteX7" y="connsiteY7"/>
+                            </a:cxn>
+                            <a:cxn ang="0">
+                              <a:pos x="connsiteX8" y="connsiteY8"/>
+                            </a:cxn>
+                          </a:cxnLst>
+                          <a:rect l="l" t="t" r="r" b="b"/>
+                          <a:pathLst>
+                            <a:path w="3185160" h="967740">
+                              <a:moveTo>
+                                <a:pt x="0" y="967740"/>
+                              </a:moveTo>
+                              <a:lnTo>
+                                <a:pt x="396240" y="838200"/>
+                              </a:lnTo>
+                              <a:lnTo>
+                                <a:pt x="594360" y="198120"/>
+                              </a:lnTo>
+                              <a:lnTo>
+                                <a:pt x="1112520" y="7620"/>
+                              </a:lnTo>
+                              <a:lnTo>
+                                <a:pt x="1988820" y="0"/>
+                              </a:lnTo>
+                              <a:lnTo>
+                                <a:pt x="2499360" y="137160"/>
+                              </a:lnTo>
+                              <a:lnTo>
+                                <a:pt x="2697480" y="845820"/>
+                              </a:lnTo>
+                              <a:lnTo>
+                                <a:pt x="3185160" y="922020"/>
+                              </a:lnTo>
+                              <a:lnTo>
+                                <a:pt x="0" y="967740"/>
+                              </a:lnTo>
+                              <a:close/>
+                            </a:path>
+                          </a:pathLst>
+                        </a:custGeom>
+                        <a:solidFill>
+                          <a:schemeClr val="bg1"/>
+                        </a:solidFill>
+                        <a:ln>
+                          <a:solidFill>
+                            <a:schemeClr val="tx1"/>
+                          </a:solidFill>
+                        </a:ln>
+                      </wps:spPr>
+                      <wps:style>
+                        <a:lnRef idx="2">
+                          <a:schemeClr val="accent1">
+                            <a:shade val="50000"/>
+                          </a:schemeClr>
+                        </a:lnRef>
+                        <a:fillRef idx="1">
+                          <a:schemeClr val="accent1"/>
+                        </a:fillRef>
+                        <a:effectRef idx="0">
+                          <a:schemeClr val="accent1"/>
+                        </a:effectRef>
+                        <a:fontRef idx="minor">
+                          <a:schemeClr val="lt1"/>
+                        </a:fontRef>
+                      </wps:style>
+                      <wps:bodyPr rot="0" spcFirstLastPara="0" vertOverflow="overflow" horzOverflow="overflow" vert="horz" wrap="square" lIns="91440" tIns="45720" rIns="91440" bIns="45720" numCol="1" spcCol="0" rtlCol="0" fromWordArt="0" anchor="ctr" anchorCtr="0" forceAA="0" compatLnSpc="1">
+                        <a:prstTxWarp prst="textNoShape">
+                          <a:avLst/>
+                        </a:prstTxWarp>
+                        <a:noAutofit/>
+                      </wps:bodyPr>
+                    </wps:wsp>
+                  </a:graphicData>
+                </a:graphic>
+                <wp14:sizeRelH relativeFrom="margin">
+                  <wp14:pctWidth>0</wp14:pctWidth>
+                </wp14:sizeRelH>
+                <wp14:sizeRelV relativeFrom="margin">
+                  <wp14:pctHeight>0</wp14:pctHeight>
+                </wp14:sizeRelV>
+              </wp:anchor>
+            </w:drawing>
+          </mc:Choice>
+          <mc:Fallback>
+            <w:pict>
+              <v:shape w14:anchorId="495A7118" id="Freeform: Shape 61" o:spid="_x0000_s1026" style="position:absolute;margin-left:0;margin-top:.4pt;width:231pt;height:71.4pt;z-index:251664384;visibility:visible;mso-wrap-style:square;mso-width-percent:0;mso-height-percent:0;mso-wrap-distance-left:9pt;mso-wrap-distance-top:0;mso-wrap-distance-right:9pt;mso-wrap-distance-bottom:0;mso-position-horizontal:left;mso-position-horizontal-relative:margin;mso-position-vertical:absolute;mso-position-vertical-relative:text;mso-width-percent:0;mso-height-percent:0;mso-width-relative:margin;mso-height-relative:margin;v-text-anchor:middle" coordsize="3185160,967740" o:gfxdata="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" path="m,967740l396240,838200,594360,198120,1112520,7620,1988820,r510540,137160l2697480,845820r487680,76200l,967740xe" fillcolor="white [3212]" strokecolor="black [3213]" strokeweight="1.25pt">
+                <v:stroke endcap="round"/>
+                <v:path arrowok="t" o:connecttype="custom" o:connectlocs="0,906780;364958,785400;547437,185640;1024689,7140;1831808,0;2302042,128520;2484521,792540;2933700,863940;0,906780" o:connectangles="0,0,0,0,0,0,0,0,0"/>
+                <w10:wrap anchorx="margin"/>
+              </v:shape>
+            </w:pict>
+          </mc:Fallback>
+        </mc:AlternateContent>
+      </w:r>
+    </w:p>
+    <w:p>
+      <w:r>
+        <w:rPr>
+          <w:noProof/>
+        </w:rPr>
+        <mc:AlternateContent>
+          <mc:Choice Requires="wpi">
+            <w:drawing>
+              <wp:anchor distT="0" distB="0" distL="114300" distR="114300" simplePos="0" relativeHeight="251677696" behindDoc="0" locked="0" layoutInCell="1" allowOverlap="1" wp14:anchorId="248AE322" wp14:editId="11230385">
+                <wp:simplePos x="0" y="0"/>
+                <wp:positionH relativeFrom="column">
+                  <wp:posOffset>-228660</wp:posOffset>
+                </wp:positionH>
+                <wp:positionV relativeFrom="paragraph">
+                  <wp:posOffset>70810</wp:posOffset>
+                </wp:positionV>
+                <wp:extent cx="129600" cy="189720"/>
+                <wp:effectExtent l="57150" t="38100" r="41910" b="58420"/>
+                <wp:wrapNone/>
+                <wp:docPr id="80" name="Ink 80"/>
+                <wp:cNvGraphicFramePr/>
+                <a:graphic xmlns:a="http://schemas.openxmlformats.org/drawingml/2006/main">
+                  <a:graphicData uri="http://schemas.microsoft.com/office/word/2010/wordprocessingInk">
+                    <w14:contentPart bwMode="auto" r:id="rId22">
+                      <w14:nvContentPartPr>
+                        <w14:cNvContentPartPr/>
+                      </w14:nvContentPartPr>
+                      <w14:xfrm>
+                        <a:off x="0" y="0"/>
+                        <a:ext cx="129600" cy="189720"/>
+                      </w14:xfrm>
+                    </w14:contentPart>
+                  </a:graphicData>
+                </a:graphic>
+              </wp:anchor>
+            </w:drawing>
+          </mc:Choice>
+          <mc:Fallback>
+            <w:pict>
+              <v:shape w14:anchorId="79CA1D43" id="Ink 80" o:spid="_x0000_s1026" type="#_x0000_t75" style="position:absolute;margin-left:-18.7pt;margin-top:4.9pt;width:11.6pt;height:16.4pt;z-index:251677696;visibility:visible;mso-wrap-style:square;mso-wrap-distance-left:9pt;mso-wrap-distance-top:0;mso-wrap-distance-right:9pt;mso-wrap-distance-bottom:0;mso-position-horizontal:absolute;mso-position-horizontal-relative:text;mso-position-vertical:absolute;mso-position-vertical-relative:text" o:gfxdata="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">
+                <v:imagedata r:id="rId23" o:title=""/>
+              </v:shape>
+            </w:pict>
+          </mc:Fallback>
+        </mc:AlternateContent>
+      </w:r>
+      <w:r>
+        <w:rPr>
+          <w:noProof/>
+        </w:rPr>
+        <mc:AlternateContent>
+          <mc:Choice Requires="wpi">
+            <w:drawing>
+              <wp:anchor distT="0" distB="0" distL="114300" distR="114300" simplePos="0" relativeHeight="251671552" behindDoc="0" locked="0" layoutInCell="1" allowOverlap="1" wp14:anchorId="57799E6D" wp14:editId="2B46DE7E">
+                <wp:simplePos x="0" y="0"/>
+                <wp:positionH relativeFrom="column">
+                  <wp:posOffset>-31020</wp:posOffset>
+                </wp:positionH>
+                <wp:positionV relativeFrom="paragraph">
+                  <wp:posOffset>-166430</wp:posOffset>
+                </wp:positionV>
+                <wp:extent cx="39240" cy="845280"/>
+                <wp:effectExtent l="38100" t="57150" r="56515" b="50165"/>
+                <wp:wrapNone/>
+                <wp:docPr id="74" name="Ink 74"/>
+                <wp:cNvGraphicFramePr/>
+                <a:graphic xmlns:a="http://schemas.openxmlformats.org/drawingml/2006/main">
+                  <a:graphicData uri="http://schemas.microsoft.com/office/word/2010/wordprocessingInk">
+                    <w14:contentPart bwMode="auto" r:id="rId24">
+                      <w14:nvContentPartPr>
+                        <w14:cNvContentPartPr/>
+                      </w14:nvContentPartPr>
+                      <w14:xfrm>
+                        <a:off x="0" y="0"/>
+                        <a:ext cx="39240" cy="845280"/>
+                      </w14:xfrm>
+                    </w14:contentPart>
+                  </a:graphicData>
+                </a:graphic>
+              </wp:anchor>
+            </w:drawing>
+          </mc:Choice>
+          <mc:Fallback>
+            <w:pict>
+              <v:shape w14:anchorId="1DE4D55E" id="Ink 74" o:spid="_x0000_s1026" type="#_x0000_t75" style="position:absolute;margin-left:-3.15pt;margin-top:-13.8pt;width:4.55pt;height:67.95pt;z-index:251671552;visibility:visible;mso-wrap-style:square;mso-wrap-distance-left:9pt;mso-wrap-distance-top:0;mso-wrap-distance-right:9pt;mso-wrap-distance-bottom:0;mso-position-horizontal:absolute;mso-position-horizontal-relative:text;mso-position-vertical:absolute;mso-position-vertical-relative:text" o:gfxdata="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">
+                <v:imagedata r:id="rId25" o:title=""/>
+              </v:shape>
+            </w:pict>
+          </mc:Fallback>
+        </mc:AlternateContent>
+      </w:r>
+      <w:r>
+        <w:rPr>
+          <w:noProof/>
+        </w:rPr>
+        <mc:AlternateContent>
+          <mc:Choice Requires="wpi">
+            <w:drawing>
+              <wp:anchor distT="0" distB="0" distL="114300" distR="114300" simplePos="0" relativeHeight="251668480" behindDoc="0" locked="0" layoutInCell="1" allowOverlap="1" wp14:anchorId="20D5A9BD" wp14:editId="5F3A384C">
+                <wp:simplePos x="0" y="0"/>
+                <wp:positionH relativeFrom="column">
+                  <wp:posOffset>1835580</wp:posOffset>
+                </wp:positionH>
+                <wp:positionV relativeFrom="paragraph">
+                  <wp:posOffset>-234830</wp:posOffset>
+                </wp:positionV>
+                <wp:extent cx="27000" cy="872640"/>
+                <wp:effectExtent l="38100" t="38100" r="49530" b="41910"/>
+                <wp:wrapNone/>
+                <wp:docPr id="68" name="Ink 68"/>
+                <wp:cNvGraphicFramePr/>
+                <a:graphic xmlns:a="http://schemas.openxmlformats.org/drawingml/2006/main">
+                  <a:graphicData uri="http://schemas.microsoft.com/office/word/2010/wordprocessingInk">
+                    <w14:contentPart bwMode="auto" r:id="rId26">
+                      <w14:nvContentPartPr>
+                        <w14:cNvContentPartPr/>
+                      </w14:nvContentPartPr>
+                      <w14:xfrm>
+                        <a:off x="0" y="0"/>
+                        <a:ext cx="27000" cy="872640"/>
+                      </w14:xfrm>
+                    </w14:contentPart>
+                  </a:graphicData>
+                </a:graphic>
+              </wp:anchor>
+            </w:drawing>
+          </mc:Choice>
+          <mc:Fallback>
+            <w:pict>
+              <v:shape w14:anchorId="5529607E" id="Ink 68" o:spid="_x0000_s1026" type="#_x0000_t75" style="position:absolute;margin-left:143.85pt;margin-top:-19.2pt;width:3.55pt;height:70.1pt;z-index:251668480;visibility:visible;mso-wrap-style:square;mso-wrap-distance-left:9pt;mso-wrap-distance-top:0;mso-wrap-distance-right:9pt;mso-wrap-distance-bottom:0;mso-position-horizontal:absolute;mso-position-horizontal-relative:text;mso-position-vertical:absolute;mso-position-vertical-relative:text" o:gfxdata="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">
+                <v:imagedata r:id="rId27" o:title=""/>
+              </v:shape>
+            </w:pict>
+          </mc:Fallback>
+        </mc:AlternateContent>
+      </w:r>
+      <w:r>
+        <w:rPr>
+          <w:noProof/>
+        </w:rPr>
+        <mc:AlternateContent>
+          <mc:Choice Requires="wpi">
+            <w:drawing>
+              <wp:anchor distT="0" distB="0" distL="114300" distR="114300" simplePos="0" relativeHeight="251667456" behindDoc="0" locked="0" layoutInCell="1" allowOverlap="1" wp14:anchorId="07EA1335" wp14:editId="496459A0">
+                <wp:simplePos x="0" y="0"/>
+                <wp:positionH relativeFrom="column">
+                  <wp:posOffset>997140</wp:posOffset>
+                </wp:positionH>
+                <wp:positionV relativeFrom="paragraph">
+                  <wp:posOffset>-227270</wp:posOffset>
+                </wp:positionV>
+                <wp:extent cx="19440" cy="880200"/>
+                <wp:effectExtent l="38100" t="57150" r="57150" b="53340"/>
+                <wp:wrapNone/>
+                <wp:docPr id="65" name="Ink 65"/>
+                <wp:cNvGraphicFramePr/>
+                <a:graphic xmlns:a="http://schemas.openxmlformats.org/drawingml/2006/main">
+                  <a:graphicData uri="http://schemas.microsoft.com/office/word/2010/wordprocessingInk">
+                    <w14:contentPart bwMode="auto" r:id="rId28">
+                      <w14:nvContentPartPr>
+                        <w14:cNvContentPartPr/>
+                      </w14:nvContentPartPr>
+                      <w14:xfrm>
+                        <a:off x="0" y="0"/>
+                        <a:ext cx="19440" cy="880200"/>
+                      </w14:xfrm>
+                    </w14:contentPart>
+                  </a:graphicData>
+                </a:graphic>
+              </wp:anchor>
+            </w:drawing>
+          </mc:Choice>
+          <mc:Fallback>
+            <w:pict>
+              <v:shape w14:anchorId="4EA99431" id="Ink 65" o:spid="_x0000_s1026" type="#_x0000_t75" style="position:absolute;margin-left:77.8pt;margin-top:-18.6pt;width:2.95pt;height:70.7pt;z-index:251667456;visibility:visible;mso-wrap-style:square;mso-wrap-distance-left:9pt;mso-wrap-distance-top:0;mso-wrap-distance-right:9pt;mso-wrap-distance-bottom:0;mso-position-horizontal:absolute;mso-position-horizontal-relative:text;mso-position-vertical:absolute;mso-position-vertical-relative:text" o:gfxdata="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">
+                <v:imagedata r:id="rId29" o:title=""/>
+              </v:shape>
+            </w:pict>
+          </mc:Fallback>
+        </mc:AlternateContent>
+      </w:r>
+    </w:p>
+    <w:p>
+      <w:r>
+        <w:rPr>
+          <w:noProof/>
+        </w:rPr>
+        <mc:AlternateContent>
+          <mc:Choice Requires="wpi">
+            <w:drawing>
+              <wp:anchor distT="0" distB="0" distL="114300" distR="114300" simplePos="0" relativeHeight="251669504" behindDoc="0" locked="0" layoutInCell="1" allowOverlap="1" wp14:anchorId="18AC90F5" wp14:editId="4D467F5C">
+                <wp:simplePos x="0" y="0"/>
+                <wp:positionH relativeFrom="column">
+                  <wp:posOffset>2308980</wp:posOffset>
+                </wp:positionH>
+                <wp:positionV relativeFrom="paragraph">
+                  <wp:posOffset>-360800</wp:posOffset>
+                </wp:positionV>
+                <wp:extent cx="29160" cy="740520"/>
+                <wp:effectExtent l="38100" t="38100" r="47625" b="40640"/>
+                <wp:wrapNone/>
+                <wp:docPr id="69" name="Ink 69"/>
+                <wp:cNvGraphicFramePr/>
+                <a:graphic xmlns:a="http://schemas.openxmlformats.org/drawingml/2006/main">
+                  <a:graphicData uri="http://schemas.microsoft.com/office/word/2010/wordprocessingInk">
+                    <w14:contentPart bwMode="auto" r:id="rId30">
+                      <w14:nvContentPartPr>
+                        <w14:cNvContentPartPr/>
+                      </w14:nvContentPartPr>
+                      <w14:xfrm>
+                        <a:off x="0" y="0"/>
+                        <a:ext cx="29160" cy="740520"/>
+                      </w14:xfrm>
+                    </w14:contentPart>
+                  </a:graphicData>
+                </a:graphic>
+              </wp:anchor>
+            </w:drawing>
+          </mc:Choice>
+          <mc:Fallback>
+            <w:pict>
+              <v:shape w14:anchorId="338CC88F" id="Ink 69" o:spid="_x0000_s1026" type="#_x0000_t75" style="position:absolute;margin-left:181.1pt;margin-top:-29.1pt;width:3.75pt;height:59.7pt;z-index:251669504;visibility:visible;mso-wrap-style:square;mso-wrap-distance-left:9pt;mso-wrap-distance-top:0;mso-wrap-distance-right:9pt;mso-wrap-distance-bottom:0;mso-position-horizontal:absolute;mso-position-horizontal-relative:text;mso-position-vertical:absolute;mso-position-vertical-relative:text" o:gfxdata="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">
+                <v:imagedata r:id="rId31" o:title=""/>
+              </v:shape>
+            </w:pict>
+          </mc:Fallback>
+        </mc:AlternateContent>
+      </w:r>
+      <w:r>
+        <w:rPr>
+          <w:noProof/>
+        </w:rPr>
+        <mc:AlternateContent>
+          <mc:Choice Requires="wpi">
+            <w:drawing>
+              <wp:anchor distT="0" distB="0" distL="114300" distR="114300" simplePos="0" relativeHeight="251666432" behindDoc="0" locked="0" layoutInCell="1" allowOverlap="1" wp14:anchorId="5609A046" wp14:editId="4A747E83">
+                <wp:simplePos x="0" y="0"/>
+                <wp:positionH relativeFrom="column">
+                  <wp:posOffset>540660</wp:posOffset>
+                </wp:positionH>
+                <wp:positionV relativeFrom="paragraph">
+                  <wp:posOffset>-307520</wp:posOffset>
+                </wp:positionV>
+                <wp:extent cx="8640" cy="700560"/>
+                <wp:effectExtent l="57150" t="38100" r="48895" b="42545"/>
+                <wp:wrapNone/>
+                <wp:docPr id="64" name="Ink 64"/>
+                <wp:cNvGraphicFramePr/>
+                <a:graphic xmlns:a="http://schemas.openxmlformats.org/drawingml/2006/main">
+                  <a:graphicData uri="http://schemas.microsoft.com/office/word/2010/wordprocessingInk">
+                    <w14:contentPart bwMode="auto" r:id="rId32">
+                      <w14:nvContentPartPr>
+                        <w14:cNvContentPartPr/>
+                      </w14:nvContentPartPr>
+                      <w14:xfrm>
+                        <a:off x="0" y="0"/>
+                        <a:ext cx="8640" cy="700560"/>
+                      </w14:xfrm>
+                    </w14:contentPart>
+                  </a:graphicData>
+                </a:graphic>
+              </wp:anchor>
+            </w:drawing>
+          </mc:Choice>
+          <mc:Fallback>
+            <w:pict>
+              <v:shape w14:anchorId="299BE3D7" id="Ink 64" o:spid="_x0000_s1026" type="#_x0000_t75" style="position:absolute;margin-left:41.85pt;margin-top:-24.9pt;width:2.1pt;height:56.55pt;z-index:251666432;visibility:visible;mso-wrap-style:square;mso-wrap-distance-left:9pt;mso-wrap-distance-top:0;mso-wrap-distance-right:9pt;mso-wrap-distance-bottom:0;mso-position-horizontal:absolute;mso-position-horizontal-relative:text;mso-position-vertical:absolute;mso-position-vertical-relative:text" o:gfxdata="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">
+                <v:imagedata r:id="rId33" o:title=""/>
+              </v:shape>
+            </w:pict>
+          </mc:Fallback>
+        </mc:AlternateContent>
+      </w:r>
+    </w:p>
+    <w:p>
+      <w:r>
+        <w:rPr>
+          <w:noProof/>
+        </w:rPr>
+        <mc:AlternateContent>
+          <mc:Choice Requires="wpi">
+            <w:drawing>
+              <wp:anchor distT="0" distB="0" distL="114300" distR="114300" simplePos="0" relativeHeight="251676672" behindDoc="0" locked="0" layoutInCell="1" allowOverlap="1" wp14:anchorId="11D60286" wp14:editId="74CE23BC">
+                <wp:simplePos x="0" y="0"/>
+                <wp:positionH relativeFrom="column">
+                  <wp:posOffset>3078480</wp:posOffset>
+                </wp:positionH>
+                <wp:positionV relativeFrom="paragraph">
+                  <wp:posOffset>39370</wp:posOffset>
+                </wp:positionV>
+                <wp:extent cx="144360" cy="158115"/>
+                <wp:effectExtent l="19050" t="57150" r="27305" b="51435"/>
+                <wp:wrapNone/>
+                <wp:docPr id="79" name="Ink 79"/>
+                <wp:cNvGraphicFramePr/>
+                <a:graphic xmlns:a="http://schemas.openxmlformats.org/drawingml/2006/main">
+                  <a:graphicData uri="http://schemas.microsoft.com/office/word/2010/wordprocessingInk">
+                    <w14:contentPart bwMode="auto" r:id="rId34">
+                      <w14:nvContentPartPr>
+                        <w14:cNvContentPartPr/>
+                      </w14:nvContentPartPr>
+                      <w14:xfrm>
+                        <a:off x="0" y="0"/>
+                        <a:ext cx="144360" cy="158115"/>
+                      </w14:xfrm>
+                    </w14:contentPart>
+                  </a:graphicData>
+                </a:graphic>
+              </wp:anchor>
+            </w:drawing>
+          </mc:Choice>
+          <mc:Fallback>
+            <w:pict>
+              <v:shape w14:anchorId="74087F97" id="Ink 79" o:spid="_x0000_s1026" type="#_x0000_t75" style="position:absolute;margin-left:241.7pt;margin-top:2.4pt;width:12.75pt;height:13.85pt;z-index:251676672;visibility:visible;mso-wrap-style:square;mso-wrap-distance-left:9pt;mso-wrap-distance-top:0;mso-wrap-distance-right:9pt;mso-wrap-distance-bottom:0;mso-position-horizontal:absolute;mso-position-horizontal-relative:text;mso-position-vertical:absolute;mso-position-vertical-relative:text" o:gfxdata="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">
+                <v:imagedata r:id="rId35" o:title=""/>
+              </v:shape>
+            </w:pict>
+          </mc:Fallback>
+        </mc:AlternateContent>
+      </w:r>
+      <w:r>
+        <w:rPr>
+          <w:noProof/>
+        </w:rPr>
+        <mc:AlternateContent>
+          <mc:Choice Requires="wpi">
+            <w:drawing>
+              <wp:anchor distT="0" distB="0" distL="114300" distR="114300" simplePos="0" relativeHeight="251670528" behindDoc="0" locked="0" layoutInCell="1" allowOverlap="1" wp14:anchorId="007AC734" wp14:editId="31034951">
+                <wp:simplePos x="0" y="0"/>
+                <wp:positionH relativeFrom="column">
+                  <wp:posOffset>2476020</wp:posOffset>
+                </wp:positionH>
+                <wp:positionV relativeFrom="paragraph">
+                  <wp:posOffset>32265</wp:posOffset>
+                </wp:positionV>
+                <wp:extent cx="360" cy="114120"/>
+                <wp:effectExtent l="38100" t="38100" r="57150" b="57785"/>
+                <wp:wrapNone/>
+                <wp:docPr id="73" name="Ink 73"/>
+                <wp:cNvGraphicFramePr/>
+                <a:graphic xmlns:a="http://schemas.openxmlformats.org/drawingml/2006/main">
+                  <a:graphicData uri="http://schemas.microsoft.com/office/word/2010/wordprocessingInk">
+                    <w14:contentPart bwMode="auto" r:id="rId36">
+                      <w14:nvContentPartPr>
+                        <w14:cNvContentPartPr/>
+                      </w14:nvContentPartPr>
+                      <w14:xfrm>
+                        <a:off x="0" y="0"/>
+                        <a:ext cx="360" cy="114120"/>
+                      </w14:xfrm>
+                    </w14:contentPart>
+                  </a:graphicData>
+                </a:graphic>
+              </wp:anchor>
+            </w:drawing>
+          </mc:Choice>
+          <mc:Fallback>
+            <w:pict>
+              <v:shape w14:anchorId="45F6F3FE" id="Ink 73" o:spid="_x0000_s1026" type="#_x0000_t75" style="position:absolute;margin-left:194.25pt;margin-top:1.85pt;width:1.45pt;height:10.4pt;z-index:251670528;visibility:visible;mso-wrap-style:square;mso-wrap-distance-left:9pt;mso-wrap-distance-top:0;mso-wrap-distance-right:9pt;mso-wrap-distance-bottom:0;mso-position-horizontal:absolute;mso-position-horizontal-relative:text;mso-position-vertical:absolute;mso-position-vertical-relative:text" o:gfxdata="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">
+                <v:imagedata r:id="rId37" o:title=""/>
+              </v:shape>
+            </w:pict>
+          </mc:Fallback>
+        </mc:AlternateContent>
+      </w:r>
+      <w:r>
+        <w:rPr>
+          <w:noProof/>
+        </w:rPr>
+        <mc:AlternateContent>
+          <mc:Choice Requires="wpi">
+            <w:drawing>
+              <wp:anchor distT="0" distB="0" distL="114300" distR="114300" simplePos="0" relativeHeight="251665408" behindDoc="0" locked="0" layoutInCell="1" allowOverlap="1" wp14:anchorId="4DA1BE50" wp14:editId="38E0904C">
+                <wp:simplePos x="0" y="0"/>
+                <wp:positionH relativeFrom="column">
+                  <wp:posOffset>365700</wp:posOffset>
+                </wp:positionH>
+                <wp:positionV relativeFrom="paragraph">
+                  <wp:posOffset>55305</wp:posOffset>
+                </wp:positionV>
+                <wp:extent cx="360" cy="128880"/>
+                <wp:effectExtent l="38100" t="38100" r="57150" b="43180"/>
+                <wp:wrapNone/>
+                <wp:docPr id="63" name="Ink 63"/>
+                <wp:cNvGraphicFramePr/>
+                <a:graphic xmlns:a="http://schemas.openxmlformats.org/drawingml/2006/main">
+                  <a:graphicData uri="http://schemas.microsoft.com/office/word/2010/wordprocessingInk">
+                    <w14:contentPart bwMode="auto" r:id="rId38">
+                      <w14:nvContentPartPr>
+                        <w14:cNvContentPartPr/>
+                      </w14:nvContentPartPr>
+                      <w14:xfrm>
+                        <a:off x="0" y="0"/>
+                        <a:ext cx="360" cy="128880"/>
+                      </w14:xfrm>
+                    </w14:contentPart>
+                  </a:graphicData>
+                </a:graphic>
+              </wp:anchor>
+            </w:drawing>
+          </mc:Choice>
+          <mc:Fallback>
+            <w:pict>
+              <v:shape w14:anchorId="1A8F33CA" id="Ink 63" o:spid="_x0000_s1026" type="#_x0000_t75" style="position:absolute;margin-left:28.1pt;margin-top:3.65pt;width:1.45pt;height:11.6pt;z-index:251665408;visibility:visible;mso-wrap-style:square;mso-wrap-distance-left:9pt;mso-wrap-distance-top:0;mso-wrap-distance-right:9pt;mso-wrap-distance-bottom:0;mso-position-horizontal:absolute;mso-position-horizontal-relative:text;mso-position-vertical:absolute;mso-position-vertical-relative:text" o:gfxdata="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">
+                <v:imagedata r:id="rId39" o:title=""/>
+              </v:shape>
+            </w:pict>
+          </mc:Fallback>
+        </mc:AlternateContent>
+      </w:r>
+    </w:p>
+    <w:p>
+      <w:pPr>
+        <w:rPr>
+          <w:noProof/>
+        </w:rPr>
+      </w:pPr>
+      <w:r>
+        <w:rPr>
+          <w:noProof/>
+        </w:rPr>
+        <mc:AlternateContent>
+          <mc:Choice Requires="wps">
+            <w:drawing>
+              <wp:anchor distT="0" distB="0" distL="114300" distR="114300" simplePos="0" relativeHeight="251682816" behindDoc="0" locked="0" layoutInCell="1" allowOverlap="1" wp14:anchorId="15635B9A" wp14:editId="613F94DB">
+                <wp:simplePos x="0" y="0"/>
+                <wp:positionH relativeFrom="column">
+                  <wp:posOffset>-53340</wp:posOffset>
+                </wp:positionH>
+                <wp:positionV relativeFrom="paragraph">
+                  <wp:posOffset>196215</wp:posOffset>
+                </wp:positionV>
+                <wp:extent cx="2971800" cy="761365"/>
+                <wp:effectExtent l="0" t="0" r="19050" b="19685"/>
+                <wp:wrapNone/>
+                <wp:docPr id="92" name="Freeform: Shape 92"/>
+                <wp:cNvGraphicFramePr/>
+                <a:graphic xmlns:a="http://schemas.openxmlformats.org/drawingml/2006/main">
+                  <a:graphicData uri="http://schemas.microsoft.com/office/word/2010/wordprocessingShape">
+                    <wps:wsp>
+                      <wps:cNvSpPr/>
+                      <wps:spPr>
+                        <a:xfrm>
+                          <a:off x="0" y="0"/>
+                          <a:ext cx="2971800" cy="761365"/>
+                        </a:xfrm>
+                        <a:custGeom>
+                          <a:avLst/>
+                          <a:gdLst>
+                            <a:gd name="connsiteX0" fmla="*/ 48807 w 2003927"/>
+                            <a:gd name="connsiteY0" fmla="*/ 738319 h 807182"/>
+                            <a:gd name="connsiteX1" fmla="*/ 635547 w 2003927"/>
+                            <a:gd name="connsiteY1" fmla="*/ 136339 h 807182"/>
+                            <a:gd name="connsiteX2" fmla="*/ 1488987 w 2003927"/>
+                            <a:gd name="connsiteY2" fmla="*/ 44899 h 807182"/>
+                            <a:gd name="connsiteX3" fmla="*/ 1938567 w 2003927"/>
+                            <a:gd name="connsiteY3" fmla="*/ 715459 h 807182"/>
+                            <a:gd name="connsiteX4" fmla="*/ 48807 w 2003927"/>
+                            <a:gd name="connsiteY4" fmla="*/ 738319 h 807182"/>
+                          </a:gdLst>
+                          <a:ahLst/>
+                          <a:cxnLst>
+                            <a:cxn ang="0">
+                              <a:pos x="connsiteX0" y="connsiteY0"/>
+                            </a:cxn>
+                            <a:cxn ang="0">
+                              <a:pos x="connsiteX1" y="connsiteY1"/>
+                            </a:cxn>
+                            <a:cxn ang="0">
+                              <a:pos x="connsiteX2" y="connsiteY2"/>
+                            </a:cxn>
+                            <a:cxn ang="0">
+                              <a:pos x="connsiteX3" y="connsiteY3"/>
+                            </a:cxn>
+                            <a:cxn ang="0">
+                              <a:pos x="connsiteX4" y="connsiteY4"/>
+                            </a:cxn>
+                          </a:cxnLst>
+                          <a:rect l="l" t="t" r="r" b="b"/>
+                          <a:pathLst>
+                            <a:path w="2003927" h="807182">
+                              <a:moveTo>
+                                <a:pt x="48807" y="738319"/>
+                              </a:moveTo>
+                              <a:cubicBezTo>
+                                <a:pt x="-168363" y="641799"/>
+                                <a:pt x="395517" y="251909"/>
+                                <a:pt x="635547" y="136339"/>
+                              </a:cubicBezTo>
+                              <a:cubicBezTo>
+                                <a:pt x="875577" y="20769"/>
+                                <a:pt x="1271817" y="-51621"/>
+                                <a:pt x="1488987" y="44899"/>
+                              </a:cubicBezTo>
+                              <a:cubicBezTo>
+                                <a:pt x="1706157" y="141419"/>
+                                <a:pt x="2176057" y="598619"/>
+                                <a:pt x="1938567" y="715459"/>
+                              </a:cubicBezTo>
+                              <a:cubicBezTo>
+                                <a:pt x="1701077" y="832299"/>
+                                <a:pt x="265977" y="834839"/>
+                                <a:pt x="48807" y="738319"/>
+                              </a:cubicBezTo>
+                              <a:close/>
+                            </a:path>
+                          </a:pathLst>
+                        </a:custGeom>
+                        <a:solidFill>
+                          <a:schemeClr val="bg1"/>
+                        </a:solidFill>
+                      </wps:spPr>
+                      <wps:style>
+                        <a:lnRef idx="2">
+                          <a:schemeClr val="accent1">
+                            <a:shade val="50000"/>
+                          </a:schemeClr>
+                        </a:lnRef>
+                        <a:fillRef idx="1">
+                          <a:schemeClr val="accent1"/>
+                        </a:fillRef>
+                        <a:effectRef idx="0">
+                          <a:schemeClr val="accent1"/>
+                        </a:effectRef>
+                        <a:fontRef idx="minor">
+                          <a:schemeClr val="lt1"/>
+                        </a:fontRef>
+                      </wps:style>
+                      <wps:bodyPr rot="0" spcFirstLastPara="0" vertOverflow="overflow" horzOverflow="overflow" vert="horz" wrap="square" lIns="91440" tIns="45720" rIns="91440" bIns="45720" numCol="1" spcCol="0" rtlCol="0" fromWordArt="0" anchor="ctr" anchorCtr="0" forceAA="0" compatLnSpc="1">
+                        <a:prstTxWarp prst="textNoShape">
+                          <a:avLst/>
+                        </a:prstTxWarp>
+                        <a:noAutofit/>
+                      </wps:bodyPr>
+                    </wps:wsp>
+                  </a:graphicData>
+                </a:graphic>
+                <wp14:sizeRelH relativeFrom="margin">
+                  <wp14:pctWidth>0</wp14:pctWidth>
+                </wp14:sizeRelH>
+                <wp14:sizeRelV relativeFrom="margin">
+                  <wp14:pctHeight>0</wp14:pctHeight>
+                </wp14:sizeRelV>
+              </wp:anchor>
+            </w:drawing>
+          </mc:Choice>
+          <mc:Fallback>
+            <w:pict>
+              <v:shape w14:anchorId="12B79AC2" id="Freeform: Shape 92" o:spid="_x0000_s1026" style="position:absolute;margin-left:-4.2pt;margin-top:15.45pt;width:234pt;height:59.95pt;z-index:251682816;visibility:visible;mso-wrap-style:square;mso-width-percent:0;mso-height-percent:0;mso-wrap-distance-left:9pt;mso-wrap-distance-top:0;mso-wrap-distance-right:9pt;mso-wrap-distance-bottom:0;mso-position-horizontal:absolute;mso-position-horizontal-relative:text;mso-position-vertical:absolute;mso-position-vertical-relative:text;mso-width-percent:0;mso-height-percent:0;mso-width-relative:margin;mso-height-relative:margin;v-text-anchor:middle" coordsize="2003927,807182" o:gfxdata="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" path="m48807,738319c-168363,641799,395517,251909,635547,136339,875577,20769,1271817,-51621,1488987,44899v217170,96520,687070,553720,449580,670560c1701077,832299,265977,834839,48807,738319xe" fillcolor="white [3212]" strokecolor="#021730 [1604]" strokeweight="1.25pt">
+                <v:stroke endcap="round"/>
+                <v:path arrowok="t" o:connecttype="custom" o:connectlocs="72380,696411;942509,128600;2208150,42350;2874872,674848;72380,696411" o:connectangles="0,0,0,0,0"/>
+              </v:shape>
+            </w:pict>
+          </mc:Fallback>
+        </mc:AlternateContent>
+      </w:r>
+      <w:r>
+        <w:rPr>
+          <w:noProof/>
+        </w:rPr>
+        <w:t xml:space="preserve"> Quadratic –</w:t>
+      </w:r>
+      <w:r>
+        <w:rPr>
+          <w:noProof/>
+        </w:rPr>
+        <w:t xml:space="preserve"> High Complexity, Very High Efficiency</w:t>
+      </w:r>
+    </w:p>
+    <w:p>
+      <w:r>
+        <w:rPr>
+          <w:noProof/>
+        </w:rPr>
+        <mc:AlternateContent>
+          <mc:Choice Requires="wpi">
+            <w:drawing>
+              <wp:anchor distT="0" distB="0" distL="114300" distR="114300" simplePos="0" relativeHeight="251686912" behindDoc="0" locked="0" layoutInCell="1" allowOverlap="1" wp14:anchorId="190310EB" wp14:editId="0B9177A8">
+                <wp:simplePos x="0" y="0"/>
+                <wp:positionH relativeFrom="column">
+                  <wp:posOffset>-403860</wp:posOffset>
+                </wp:positionH>
+                <wp:positionV relativeFrom="paragraph">
+                  <wp:posOffset>-156845</wp:posOffset>
+                </wp:positionV>
+                <wp:extent cx="373380" cy="799465"/>
+                <wp:effectExtent l="38100" t="38100" r="45720" b="57785"/>
+                <wp:wrapNone/>
+                <wp:docPr id="98" name="Ink 98"/>
+                <wp:cNvGraphicFramePr/>
+                <a:graphic xmlns:a="http://schemas.openxmlformats.org/drawingml/2006/main">
+                  <a:graphicData uri="http://schemas.microsoft.com/office/word/2010/wordprocessingInk">
+                    <w14:contentPart bwMode="auto" r:id="rId40">
+                      <w14:nvContentPartPr>
+                        <w14:cNvContentPartPr/>
+                      </w14:nvContentPartPr>
+                      <w14:xfrm>
+                        <a:off x="0" y="0"/>
+                        <a:ext cx="373380" cy="799465"/>
+                      </w14:xfrm>
+                    </w14:contentPart>
+                  </a:graphicData>
+                </a:graphic>
+              </wp:anchor>
+            </w:drawing>
+          </mc:Choice>
+          <mc:Fallback>
+            <w:pict>
+              <v:shape w14:anchorId="67ADB9FD" id="Ink 98" o:spid="_x0000_s1026" type="#_x0000_t75" style="position:absolute;margin-left:-32.5pt;margin-top:-13.05pt;width:30.8pt;height:64.35pt;z-index:251686912;visibility:visible;mso-wrap-style:square;mso-wrap-distance-left:9pt;mso-wrap-distance-top:0;mso-wrap-distance-right:9pt;mso-wrap-distance-bottom:0;mso-position-horizontal:absolute;mso-position-horizontal-relative:text;mso-position-vertical:absolute;mso-position-vertical-relative:text" o:gfxdata="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">
+                <v:imagedata r:id="rId41" o:title=""/>
+              </v:shape>
+            </w:pict>
+          </mc:Fallback>
+        </mc:AlternateContent>
+      </w:r>
     </w:p>
     <w:p/>
     <w:p>
+      <w:r>
+        <w:rPr>
+          <w:noProof/>
+        </w:rPr>
+        <mc:AlternateContent>
+          <mc:Choice Requires="wpi">
+            <w:drawing>
+              <wp:anchor distT="0" distB="0" distL="114300" distR="114300" simplePos="0" relativeHeight="251689984" behindDoc="0" locked="0" layoutInCell="1" allowOverlap="1" wp14:anchorId="12B0C721" wp14:editId="2710EFF9">
+                <wp:simplePos x="0" y="0"/>
+                <wp:positionH relativeFrom="column">
+                  <wp:posOffset>3124200</wp:posOffset>
+                </wp:positionH>
+                <wp:positionV relativeFrom="paragraph">
+                  <wp:posOffset>1905</wp:posOffset>
+                </wp:positionV>
+                <wp:extent cx="159840" cy="274955"/>
+                <wp:effectExtent l="57150" t="57150" r="31115" b="48895"/>
+                <wp:wrapNone/>
+                <wp:docPr id="101" name="Ink 101"/>
+                <wp:cNvGraphicFramePr/>
+                <a:graphic xmlns:a="http://schemas.openxmlformats.org/drawingml/2006/main">
+                  <a:graphicData uri="http://schemas.microsoft.com/office/word/2010/wordprocessingInk">
+                    <w14:contentPart bwMode="auto" r:id="rId42">
+                      <w14:nvContentPartPr>
+                        <w14:cNvContentPartPr/>
+                      </w14:nvContentPartPr>
+                      <w14:xfrm>
+                        <a:off x="0" y="0"/>
+                        <a:ext cx="159840" cy="274955"/>
+                      </w14:xfrm>
+                    </w14:contentPart>
+                  </a:graphicData>
+                </a:graphic>
+              </wp:anchor>
+            </w:drawing>
+          </mc:Choice>
+          <mc:Fallback>
+            <w:pict>
+              <v:shape w14:anchorId="0DEE1763" id="Ink 101" o:spid="_x0000_s1026" type="#_x0000_t75" style="position:absolute;margin-left:245.3pt;margin-top:-.55pt;width:14pt;height:23.05pt;z-index:251689984;visibility:visible;mso-wrap-style:square;mso-wrap-distance-left:9pt;mso-wrap-distance-top:0;mso-wrap-distance-right:9pt;mso-wrap-distance-bottom:0;mso-position-horizontal:absolute;mso-position-horizontal-relative:text;mso-position-vertical:absolute;mso-position-vertical-relative:text" o:gfxdata="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">
+                <v:imagedata r:id="rId43" o:title=""/>
+              </v:shape>
+            </w:pict>
+          </mc:Fallback>
+        </mc:AlternateContent>
+      </w:r>
+      <w:r>
+        <w:rPr>
+          <w:noProof/>
+        </w:rPr>
+        <mc:AlternateContent>
+          <mc:Choice Requires="wpi">
+            <w:drawing>
+              <wp:anchor distT="0" distB="0" distL="114300" distR="114300" simplePos="0" relativeHeight="251683840" behindDoc="0" locked="0" layoutInCell="1" allowOverlap="1" wp14:anchorId="546C7DCA" wp14:editId="31BAB4D8">
+                <wp:simplePos x="0" y="0"/>
+                <wp:positionH relativeFrom="column">
+                  <wp:posOffset>-53340</wp:posOffset>
+                </wp:positionH>
+                <wp:positionV relativeFrom="paragraph">
+                  <wp:posOffset>154700</wp:posOffset>
+                </wp:positionV>
+                <wp:extent cx="3004920" cy="69840"/>
+                <wp:effectExtent l="38100" t="38100" r="24130" b="45085"/>
+                <wp:wrapNone/>
+                <wp:docPr id="95" name="Ink 95"/>
+                <wp:cNvGraphicFramePr/>
+                <a:graphic xmlns:a="http://schemas.openxmlformats.org/drawingml/2006/main">
+                  <a:graphicData uri="http://schemas.microsoft.com/office/word/2010/wordprocessingInk">
+                    <w14:contentPart bwMode="auto" r:id="rId44">
+                      <w14:nvContentPartPr>
+                        <w14:cNvContentPartPr/>
+                      </w14:nvContentPartPr>
+                      <w14:xfrm>
+                        <a:off x="0" y="0"/>
+                        <a:ext cx="3004920" cy="69840"/>
+                      </w14:xfrm>
+                    </w14:contentPart>
+                  </a:graphicData>
+                </a:graphic>
+              </wp:anchor>
+            </w:drawing>
+          </mc:Choice>
+          <mc:Fallback>
+            <w:pict>
+              <v:shape w14:anchorId="03E5F07D" id="Ink 95" o:spid="_x0000_s1026" type="#_x0000_t75" style="position:absolute;margin-left:-4.9pt;margin-top:11.5pt;width:238pt;height:6.95pt;z-index:251683840;visibility:visible;mso-wrap-style:square;mso-wrap-distance-left:9pt;mso-wrap-distance-top:0;mso-wrap-distance-right:9pt;mso-wrap-distance-bottom:0;mso-position-horizontal:absolute;mso-position-horizontal-relative:text;mso-position-vertical:absolute;mso-position-vertical-relative:text" o:gfxdata="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">
+                <v:imagedata r:id="rId45" o:title=""/>
+              </v:shape>
+            </w:pict>
+          </mc:Fallback>
+        </mc:AlternateContent>
+      </w:r>
+    </w:p>
+    <w:p/>
+    <w:p/>
+    <w:p>
       <w:pPr>
         <w:pStyle w:val="Heading2"/>
       </w:pPr>
-      <w:bookmarkStart w:id="7" w:name="_Toc136378683"/>
+      <w:bookmarkStart w:id="10" w:name="_Toc136462347"/>
       <w:r>
         <w:t>PID / Forward Feed Turning –</w:t>
       </w:r>
-      <w:bookmarkEnd w:id="7"/>
+      <w:bookmarkEnd w:id="10"/>
     </w:p>
     <w:p/>
     <w:p>
       <w:pPr>
         <w:pStyle w:val="Heading2"/>
       </w:pPr>
-      <w:bookmarkStart w:id="8" w:name="_Toc136378684"/>
+      <w:bookmarkStart w:id="11" w:name="_Toc136462348"/>
       <w:r>
         <w:t>PID / Forward Feed Movement –</w:t>
       </w:r>
-      <w:bookmarkEnd w:id="8"/>
+      <w:bookmarkEnd w:id="11"/>
     </w:p>
     <w:p/>
     <w:p>
@@ -2544,7 +4512,7 @@
       <w:pPr>
         <w:pStyle w:val="Heading1"/>
       </w:pPr>
-      <w:bookmarkStart w:id="9" w:name="_Toc136378685"/>
+      <w:bookmarkStart w:id="12" w:name="_Toc136462349"/>
       <w:r>
         <w:lastRenderedPageBreak/>
         <w:t>Puncher</w:t>
@@ -2552,7 +4520,7 @@
       <w:r>
         <w:t xml:space="preserve"> –</w:t>
       </w:r>
-      <w:bookmarkEnd w:id="9"/>
+      <w:bookmarkEnd w:id="12"/>
       <w:r>
         <w:t xml:space="preserve"> </w:t>
       </w:r>
@@ -2562,22 +4530,22 @@
       <w:pPr>
         <w:pStyle w:val="Heading2"/>
       </w:pPr>
-      <w:bookmarkStart w:id="10" w:name="_Toc136378686"/>
+      <w:bookmarkStart w:id="13" w:name="_Toc136462350"/>
       <w:r>
         <w:t>Fire Control –</w:t>
       </w:r>
-      <w:bookmarkEnd w:id="10"/>
+      <w:bookmarkEnd w:id="13"/>
     </w:p>
     <w:p/>
     <w:p>
       <w:pPr>
         <w:pStyle w:val="Heading1"/>
       </w:pPr>
-      <w:bookmarkStart w:id="11" w:name="_Toc136378687"/>
+      <w:bookmarkStart w:id="14" w:name="_Toc136462351"/>
       <w:r>
         <w:t>Collection –</w:t>
       </w:r>
-      <w:bookmarkEnd w:id="11"/>
+      <w:bookmarkEnd w:id="14"/>
       <w:r>
         <w:t xml:space="preserve"> </w:t>
       </w:r>
@@ -2587,22 +4555,22 @@
       <w:pPr>
         <w:pStyle w:val="Heading2"/>
       </w:pPr>
-      <w:bookmarkStart w:id="12" w:name="_Toc136378688"/>
+      <w:bookmarkStart w:id="15" w:name="_Toc136462352"/>
       <w:r>
         <w:t>Possession Control –</w:t>
       </w:r>
-      <w:bookmarkEnd w:id="12"/>
+      <w:bookmarkEnd w:id="15"/>
     </w:p>
     <w:p/>
     <w:p>
       <w:pPr>
         <w:pStyle w:val="Heading1"/>
       </w:pPr>
-      <w:bookmarkStart w:id="13" w:name="_Toc136378689"/>
+      <w:bookmarkStart w:id="16" w:name="_Toc136462353"/>
       <w:r>
         <w:t>Climbing Arm -</w:t>
       </w:r>
-      <w:bookmarkEnd w:id="13"/>
+      <w:bookmarkEnd w:id="16"/>
       <w:r>
         <w:t xml:space="preserve"> </w:t>
       </w:r>
@@ -2617,12 +4585,12 @@
       <w:pPr>
         <w:pStyle w:val="Heading1"/>
       </w:pPr>
-      <w:bookmarkStart w:id="14" w:name="_Toc136378690"/>
+      <w:bookmarkStart w:id="17" w:name="_Toc136462354"/>
       <w:r>
         <w:lastRenderedPageBreak/>
         <w:t>Brain Screen –</w:t>
       </w:r>
-      <w:bookmarkEnd w:id="14"/>
+      <w:bookmarkEnd w:id="17"/>
       <w:r>
         <w:t xml:space="preserve"> </w:t>
       </w:r>
@@ -2632,58 +4600,52 @@
       <w:pPr>
         <w:pStyle w:val="Heading2"/>
       </w:pPr>
-      <w:bookmarkStart w:id="15" w:name="_Toc136378691"/>
+      <w:bookmarkStart w:id="18" w:name="_Toc136462355"/>
       <w:r>
         <w:t>Layout –</w:t>
       </w:r>
-      <w:bookmarkEnd w:id="15"/>
+      <w:bookmarkEnd w:id="18"/>
     </w:p>
     <w:p/>
     <w:p>
       <w:pPr>
         <w:pStyle w:val="Heading2"/>
       </w:pPr>
-      <w:bookmarkStart w:id="16" w:name="_Toc136378692"/>
-      <w:r>
-        <w:t>Autonomous selector</w:t>
-      </w:r>
+      <w:bookmarkStart w:id="19" w:name="_Toc136462356"/>
+      <w:r>
+        <w:t>Autonomous selector –</w:t>
+      </w:r>
+      <w:bookmarkEnd w:id="19"/>
+    </w:p>
+    <w:p/>
+    <w:p>
+      <w:pPr>
+        <w:pStyle w:val="Heading2"/>
+      </w:pPr>
+      <w:bookmarkStart w:id="20" w:name="_Toc136462357"/>
+      <w:proofErr w:type="spellStart"/>
+      <w:r>
+        <w:t>Grapher</w:t>
+      </w:r>
+      <w:proofErr w:type="spellEnd"/>
       <w:r>
         <w:t xml:space="preserve"> –</w:t>
       </w:r>
-      <w:bookmarkEnd w:id="16"/>
+      <w:bookmarkEnd w:id="20"/>
     </w:p>
     <w:p/>
     <w:p>
       <w:pPr>
         <w:pStyle w:val="Heading2"/>
       </w:pPr>
-      <w:bookmarkStart w:id="17" w:name="_Toc136378693"/>
-      <w:proofErr w:type="spellStart"/>
-      <w:r>
-        <w:t>Grapher</w:t>
-      </w:r>
-      <w:proofErr w:type="spellEnd"/>
-      <w:r>
-        <w:t xml:space="preserve"> –</w:t>
-      </w:r>
-      <w:bookmarkEnd w:id="17"/>
+      <w:bookmarkStart w:id="21" w:name="_Toc136462358"/>
+      <w:r>
+        <w:t>Tuner –</w:t>
+      </w:r>
+      <w:bookmarkEnd w:id="21"/>
     </w:p>
     <w:p/>
     <w:p>
-      <w:pPr>
-        <w:pStyle w:val="Heading2"/>
-      </w:pPr>
-      <w:bookmarkStart w:id="18" w:name="_Toc136378694"/>
-      <w:r>
-        <w:t>Tuner</w:t>
-      </w:r>
-      <w:r>
-        <w:t xml:space="preserve"> –</w:t>
-      </w:r>
-      <w:bookmarkEnd w:id="18"/>
-    </w:p>
-    <w:p/>
-    <w:p>
       <w:r>
         <w:br w:type="page"/>
       </w:r>
@@ -2692,23 +4654,23 @@
       <w:pPr>
         <w:pStyle w:val="Heading1"/>
       </w:pPr>
-      <w:bookmarkStart w:id="19" w:name="_Toc136378695"/>
+      <w:bookmarkStart w:id="22" w:name="_Toc136462359"/>
       <w:r>
         <w:lastRenderedPageBreak/>
         <w:t>Driver Control –</w:t>
       </w:r>
-      <w:bookmarkEnd w:id="19"/>
+      <w:bookmarkEnd w:id="22"/>
     </w:p>
     <w:p/>
     <w:p>
       <w:pPr>
         <w:pStyle w:val="Heading2"/>
       </w:pPr>
-      <w:bookmarkStart w:id="20" w:name="_Toc136378696"/>
+      <w:bookmarkStart w:id="23" w:name="_Toc136462360"/>
       <w:r>
         <w:t>Drive Ramping –</w:t>
       </w:r>
-      <w:bookmarkEnd w:id="20"/>
+      <w:bookmarkEnd w:id="23"/>
     </w:p>
     <w:p/>
     <w:p>
@@ -2720,50 +4682,55 @@
       <w:pPr>
         <w:pStyle w:val="Heading1"/>
       </w:pPr>
+      <w:bookmarkStart w:id="24" w:name="_Toc136462361"/>
       <w:r>
         <w:lastRenderedPageBreak/>
         <w:t>Autonomous –</w:t>
       </w:r>
+      <w:bookmarkEnd w:id="24"/>
     </w:p>
     <w:p/>
     <w:p>
       <w:pPr>
         <w:pStyle w:val="Heading2"/>
       </w:pPr>
+      <w:bookmarkStart w:id="25" w:name="_Toc136462362"/>
       <w:r>
         <w:t>Left Side –</w:t>
       </w:r>
+      <w:bookmarkEnd w:id="25"/>
     </w:p>
     <w:p/>
     <w:p>
       <w:pPr>
         <w:pStyle w:val="Heading2"/>
       </w:pPr>
+      <w:bookmarkStart w:id="26" w:name="_Toc136462363"/>
       <w:r>
         <w:t>Right Side –</w:t>
       </w:r>
+      <w:bookmarkEnd w:id="26"/>
     </w:p>
     <w:p/>
     <w:p>
       <w:pPr>
         <w:pStyle w:val="Heading2"/>
       </w:pPr>
+      <w:bookmarkStart w:id="27" w:name="_Toc136462364"/>
       <w:r>
         <w:t xml:space="preserve">Skills </w:t>
       </w:r>
       <w:r>
         <w:t>–</w:t>
       </w:r>
+      <w:bookmarkEnd w:id="27"/>
     </w:p>
     <w:p/>
     <w:p/>
     <w:sectPr>
-      <w:headerReference w:type="even" r:id="rId9"/>
-      <w:headerReference w:type="default" r:id="rId10"/>
-      <w:footerReference w:type="even" r:id="rId11"/>
-      <w:footerReference w:type="default" r:id="rId12"/>
-      <w:headerReference w:type="first" r:id="rId13"/>
-      <w:footerReference w:type="first" r:id="rId14"/>
+      <w:headerReference w:type="even" r:id="rId46"/>
+      <w:headerReference w:type="default" r:id="rId47"/>
+      <w:headerReference w:type="first" r:id="rId48"/>
       <w:pgSz w:w="12240" w:h="15840"/>
       <w:pgMar w:top="1440" w:right="1440" w:bottom="1440" w:left="1440" w:header="720" w:footer="720" w:gutter="0"/>
       <w:cols w:space="720"/>
@@ -2796,36 +4763,6 @@
     </w:p>
   </w:endnote>
 </w:endnotes>
-</file>
-
-<file path=word/footer1.xml><?xml version="1.0" encoding="utf-8"?>
-<w:ftr xmlns:wpc="http://schemas.microsoft.com/office/word/2010/wordprocessingCanvas" xmlns:cx="http://schemas.microsoft.com/office/drawing/2014/chartex" xmlns:cx1="http://schemas.microsoft.com/office/drawing/2015/9/8/chartex" xmlns:cx2="http://schemas.microsoft.com/office/drawing/2015/10/21/chartex" xmlns:cx3="http://schemas.microsoft.com/office/drawing/2016/5/9/chartex" xmlns:cx4="http://schemas.microsoft.com/office/drawing/2016/5/10/chartex" xmlns:cx5="http://schemas.microsoft.com/office/drawing/2016/5/11/chartex" xmlns:cx6="http://schemas.microsoft.com/office/drawing/2016/5/12/chartex" xmlns:cx7="http://schemas.microsoft.com/office/drawing/2016/5/13/chartex" xmlns:cx8="http://schemas.microsoft.com/office/drawing/2016/5/14/chartex" xmlns:mc="http://schemas.openxmlformats.org/markup-compatibility/2006" xmlns:aink="http://schemas.microsoft.com/office/drawing/2016/ink" xmlns:am3d="http://schemas.microsoft.com/office/drawing/2017/model3d" xmlns:o="urn:schemas-microsoft-com:office:office" xmlns:oel="http://schemas.microsoft.com/office/2019/extlst" xmlns:r="http://schemas.openxmlformats.org/officeDocument/2006/relationships" xmlns:m="http://schemas.openxmlformats.org/officeDocument/2006/math" xmlns:v="urn:schemas-microsoft-com:vml" xmlns:wp14="http://schemas.microsoft.com/office/word/2010/wordprocessingDrawing" xmlns:wp="http://schemas.openxmlformats.org/drawingml/2006/wordprocessingDrawing" xmlns:w10="urn:schemas-microsoft-com:office:word" xmlns:w="http://schemas.openxmlformats.org/wordprocessingml/2006/main" xmlns:w14="http://schemas.microsoft.com/office/word/2010/wordml" xmlns:w15="http://schemas.microsoft.com/office/word/2012/wordml" xmlns:w16cex="http://schemas.microsoft.com/office/word/2018/wordml/cex" xmlns:w16cid="http://schemas.microsoft.com/office/word/2016/wordml/cid" xmlns:w16="http://schemas.microsoft.com/office/word/2018/wordml" xmlns:w16du="http://schemas.microsoft.com/office/word/2023/wordml/word16du" xmlns:w16sdtdh="http://schemas.microsoft.com/office/word/2020/wordml/sdtdatahash" xmlns:w16se="http://schemas.microsoft.com/office/word/2015/wordml/symex" xmlns:wpg="http://schemas.microsoft.com/office/word/2010/wordprocessingGroup" xmlns:wpi="http://schemas.microsoft.com/office/word/2010/wordprocessingInk" xmlns:wne="http://schemas.microsoft.com/office/word/2006/wordml" xmlns:wps="http://schemas.microsoft.com/office/word/2010/wordprocessingShape" mc:Ignorable="w14 w15 w16se w16cid w16 w16cex w16sdtdh wp14">
-  <w:p>
-    <w:pPr>
-      <w:pStyle w:val="Footer"/>
-    </w:pPr>
-  </w:p>
-</w:ftr>
-</file>
-
-<file path=word/footer2.xml><?xml version="1.0" encoding="utf-8"?>
-<w:ftr xmlns:wpc="http://schemas.microsoft.com/office/word/2010/wordprocessingCanvas" xmlns:cx="http://schemas.microsoft.com/office/drawing/2014/chartex" xmlns:cx1="http://schemas.microsoft.com/office/drawing/2015/9/8/chartex" xmlns:cx2="http://schemas.microsoft.com/office/drawing/2015/10/21/chartex" xmlns:cx3="http://schemas.microsoft.com/office/drawing/2016/5/9/chartex" xmlns:cx4="http://schemas.microsoft.com/office/drawing/2016/5/10/chartex" xmlns:cx5="http://schemas.microsoft.com/office/drawing/2016/5/11/chartex" xmlns:cx6="http://schemas.microsoft.com/office/drawing/2016/5/12/chartex" xmlns:cx7="http://schemas.microsoft.com/office/drawing/2016/5/13/chartex" xmlns:cx8="http://schemas.microsoft.com/office/drawing/2016/5/14/chartex" xmlns:mc="http://schemas.openxmlformats.org/markup-compatibility/2006" xmlns:aink="http://schemas.microsoft.com/office/drawing/2016/ink" xmlns:am3d="http://schemas.microsoft.com/office/drawing/2017/model3d" xmlns:o="urn:schemas-microsoft-com:office:office" xmlns:oel="http://schemas.microsoft.com/office/2019/extlst" xmlns:r="http://schemas.openxmlformats.org/officeDocument/2006/relationships" xmlns:m="http://schemas.openxmlformats.org/officeDocument/2006/math" xmlns:v="urn:schemas-microsoft-com:vml" xmlns:wp14="http://schemas.microsoft.com/office/word/2010/wordprocessingDrawing" xmlns:wp="http://schemas.openxmlformats.org/drawingml/2006/wordprocessingDrawing" xmlns:w10="urn:schemas-microsoft-com:office:word" xmlns:w="http://schemas.openxmlformats.org/wordprocessingml/2006/main" xmlns:w14="http://schemas.microsoft.com/office/word/2010/wordml" xmlns:w15="http://schemas.microsoft.com/office/word/2012/wordml" xmlns:w16cex="http://schemas.microsoft.com/office/word/2018/wordml/cex" xmlns:w16cid="http://schemas.microsoft.com/office/word/2016/wordml/cid" xmlns:w16="http://schemas.microsoft.com/office/word/2018/wordml" xmlns:w16du="http://schemas.microsoft.com/office/word/2023/wordml/word16du" xmlns:w16sdtdh="http://schemas.microsoft.com/office/word/2020/wordml/sdtdatahash" xmlns:w16se="http://schemas.microsoft.com/office/word/2015/wordml/symex" xmlns:wpg="http://schemas.microsoft.com/office/word/2010/wordprocessingGroup" xmlns:wpi="http://schemas.microsoft.com/office/word/2010/wordprocessingInk" xmlns:wne="http://schemas.microsoft.com/office/word/2006/wordml" xmlns:wps="http://schemas.microsoft.com/office/word/2010/wordprocessingShape" mc:Ignorable="w14 w15 w16se w16cid w16 w16cex w16sdtdh wp14">
-  <w:p>
-    <w:pPr>
-      <w:pStyle w:val="Footer"/>
-    </w:pPr>
-  </w:p>
-</w:ftr>
-</file>
-
-<file path=word/footer3.xml><?xml version="1.0" encoding="utf-8"?>
-<w:ftr xmlns:wpc="http://schemas.microsoft.com/office/word/2010/wordprocessingCanvas" xmlns:cx="http://schemas.microsoft.com/office/drawing/2014/chartex" xmlns:cx1="http://schemas.microsoft.com/office/drawing/2015/9/8/chartex" xmlns:cx2="http://schemas.microsoft.com/office/drawing/2015/10/21/chartex" xmlns:cx3="http://schemas.microsoft.com/office/drawing/2016/5/9/chartex" xmlns:cx4="http://schemas.microsoft.com/office/drawing/2016/5/10/chartex" xmlns:cx5="http://schemas.microsoft.com/office/drawing/2016/5/11/chartex" xmlns:cx6="http://schemas.microsoft.com/office/drawing/2016/5/12/chartex" xmlns:cx7="http://schemas.microsoft.com/office/drawing/2016/5/13/chartex" xmlns:cx8="http://schemas.microsoft.com/office/drawing/2016/5/14/chartex" xmlns:mc="http://schemas.openxmlformats.org/markup-compatibility/2006" xmlns:aink="http://schemas.microsoft.com/office/drawing/2016/ink" xmlns:am3d="http://schemas.microsoft.com/office/drawing/2017/model3d" xmlns:o="urn:schemas-microsoft-com:office:office" xmlns:oel="http://schemas.microsoft.com/office/2019/extlst" xmlns:r="http://schemas.openxmlformats.org/officeDocument/2006/relationships" xmlns:m="http://schemas.openxmlformats.org/officeDocument/2006/math" xmlns:v="urn:schemas-microsoft-com:vml" xmlns:wp14="http://schemas.microsoft.com/office/word/2010/wordprocessingDrawing" xmlns:wp="http://schemas.openxmlformats.org/drawingml/2006/wordprocessingDrawing" xmlns:w10="urn:schemas-microsoft-com:office:word" xmlns:w="http://schemas.openxmlformats.org/wordprocessingml/2006/main" xmlns:w14="http://schemas.microsoft.com/office/word/2010/wordml" xmlns:w15="http://schemas.microsoft.com/office/word/2012/wordml" xmlns:w16cex="http://schemas.microsoft.com/office/word/2018/wordml/cex" xmlns:w16cid="http://schemas.microsoft.com/office/word/2016/wordml/cid" xmlns:w16="http://schemas.microsoft.com/office/word/2018/wordml" xmlns:w16du="http://schemas.microsoft.com/office/word/2023/wordml/word16du" xmlns:w16sdtdh="http://schemas.microsoft.com/office/word/2020/wordml/sdtdatahash" xmlns:w16se="http://schemas.microsoft.com/office/word/2015/wordml/symex" xmlns:wpg="http://schemas.microsoft.com/office/word/2010/wordprocessingGroup" xmlns:wpi="http://schemas.microsoft.com/office/word/2010/wordprocessingInk" xmlns:wne="http://schemas.microsoft.com/office/word/2006/wordml" xmlns:wps="http://schemas.microsoft.com/office/word/2010/wordprocessingShape" mc:Ignorable="w14 w15 w16se w16cid w16 w16cex w16sdtdh wp14">
-  <w:p>
-    <w:pPr>
-      <w:pStyle w:val="Footer"/>
-    </w:pPr>
-  </w:p>
-</w:ftr>
 </file>
 
 <file path=word/footnotes.xml><?xml version="1.0" encoding="utf-8"?>
@@ -2891,6 +4828,7 @@
         <v:shape id="PowerPlusWaterMarkObject1727760860" o:spid="_x0000_s1026" type="#_x0000_t136" style="position:absolute;margin-left:0;margin-top:0;width:471.3pt;height:188.5pt;rotation:315;z-index:-251655168;mso-position-horizontal:center;mso-position-horizontal-relative:margin;mso-position-vertical:center;mso-position-vertical-relative:margin" o:allowincell="f" fillcolor="silver" stroked="f">
           <v:fill opacity=".5"/>
           <v:textpath style="font-family:&quot;Century Gothic&quot;;font-size:1pt" string="2131H"/>
+          <w10:wrap anchorx="margin" anchory="margin"/>
         </v:shape>
       </w:pict>
     </w:r>
@@ -2936,6 +4874,7 @@
         <v:shape id="PowerPlusWaterMarkObject1727760861" o:spid="_x0000_s1027" type="#_x0000_t136" style="position:absolute;margin-left:0;margin-top:0;width:471.3pt;height:188.5pt;rotation:315;z-index:-251653120;mso-position-horizontal:center;mso-position-horizontal-relative:margin;mso-position-vertical:center;mso-position-vertical-relative:margin" o:allowincell="f" fillcolor="silver" stroked="f">
           <v:fill opacity=".5"/>
           <v:textpath style="font-family:&quot;Century Gothic&quot;;font-size:1pt" string="2131H"/>
+          <w10:wrap anchorx="margin" anchory="margin"/>
         </v:shape>
       </w:pict>
     </w:r>
@@ -2981,6 +4920,7 @@
         <v:shape id="PowerPlusWaterMarkObject1727760859" o:spid="_x0000_s1025" type="#_x0000_t136" style="position:absolute;margin-left:0;margin-top:0;width:471.3pt;height:188.5pt;rotation:315;z-index:-251657216;mso-position-horizontal:center;mso-position-horizontal-relative:margin;mso-position-vertical:center;mso-position-vertical-relative:margin" o:allowincell="f" fillcolor="silver" stroked="f">
           <v:fill opacity=".5"/>
           <v:textpath style="font-family:&quot;Century Gothic&quot;;font-size:1pt" string="2131H"/>
+          <w10:wrap anchorx="margin" anchory="margin"/>
         </v:shape>
       </w:pict>
     </w:r>
@@ -3108,123 +5048,51 @@
   </w:num>
   <w:num w:numId="2" w16cid:durableId="1894149132">
     <w:abstractNumId w:val="0"/>
-    <w:lvlOverride w:ilvl="1">
-      <w:lvl w:ilvl="1">
-        <w:numFmt w:val="lowerLetter"/>
-        <w:lvlText w:val="%2."/>
-        <w:lvlJc w:val="left"/>
-      </w:lvl>
-    </w:lvlOverride>
+    <w:lvlOverride w:ilvl="0"/>
   </w:num>
   <w:num w:numId="3" w16cid:durableId="1894149132">
     <w:abstractNumId w:val="0"/>
-    <w:lvlOverride w:ilvl="1">
-      <w:lvl w:ilvl="1">
-        <w:numFmt w:val="lowerLetter"/>
-        <w:lvlText w:val="%2."/>
-        <w:lvlJc w:val="left"/>
-      </w:lvl>
-    </w:lvlOverride>
+    <w:lvlOverride w:ilvl="0"/>
   </w:num>
   <w:num w:numId="4" w16cid:durableId="1894149132">
     <w:abstractNumId w:val="0"/>
-    <w:lvlOverride w:ilvl="1">
-      <w:lvl w:ilvl="1">
-        <w:numFmt w:val="lowerLetter"/>
-        <w:lvlText w:val="%2."/>
-        <w:lvlJc w:val="left"/>
-      </w:lvl>
-    </w:lvlOverride>
+    <w:lvlOverride w:ilvl="0"/>
   </w:num>
   <w:num w:numId="5" w16cid:durableId="1894149132">
     <w:abstractNumId w:val="0"/>
-    <w:lvlOverride w:ilvl="1">
-      <w:lvl w:ilvl="1">
-        <w:numFmt w:val="lowerLetter"/>
-        <w:lvlText w:val="%2."/>
-        <w:lvlJc w:val="left"/>
-      </w:lvl>
-    </w:lvlOverride>
+    <w:lvlOverride w:ilvl="0"/>
   </w:num>
   <w:num w:numId="6" w16cid:durableId="1894149132">
     <w:abstractNumId w:val="0"/>
-    <w:lvlOverride w:ilvl="1">
-      <w:lvl w:ilvl="1">
-        <w:numFmt w:val="lowerLetter"/>
-        <w:lvlText w:val="%2."/>
-        <w:lvlJc w:val="left"/>
-      </w:lvl>
-    </w:lvlOverride>
+    <w:lvlOverride w:ilvl="0"/>
   </w:num>
   <w:num w:numId="7" w16cid:durableId="1894149132">
     <w:abstractNumId w:val="0"/>
-    <w:lvlOverride w:ilvl="1">
-      <w:lvl w:ilvl="1">
-        <w:numFmt w:val="lowerLetter"/>
-        <w:lvlText w:val="%2."/>
-        <w:lvlJc w:val="left"/>
-      </w:lvl>
-    </w:lvlOverride>
+    <w:lvlOverride w:ilvl="0"/>
   </w:num>
   <w:num w:numId="8" w16cid:durableId="1894149132">
     <w:abstractNumId w:val="0"/>
-    <w:lvlOverride w:ilvl="1">
-      <w:lvl w:ilvl="1">
-        <w:numFmt w:val="lowerLetter"/>
-        <w:lvlText w:val="%2."/>
-        <w:lvlJc w:val="left"/>
-      </w:lvl>
-    </w:lvlOverride>
+    <w:lvlOverride w:ilvl="0"/>
   </w:num>
   <w:num w:numId="9" w16cid:durableId="1894149132">
     <w:abstractNumId w:val="0"/>
-    <w:lvlOverride w:ilvl="1">
-      <w:lvl w:ilvl="1">
-        <w:numFmt w:val="lowerLetter"/>
-        <w:lvlText w:val="%2."/>
-        <w:lvlJc w:val="left"/>
-      </w:lvl>
-    </w:lvlOverride>
+    <w:lvlOverride w:ilvl="0"/>
   </w:num>
   <w:num w:numId="10" w16cid:durableId="1894149132">
     <w:abstractNumId w:val="0"/>
-    <w:lvlOverride w:ilvl="1">
-      <w:lvl w:ilvl="1">
-        <w:numFmt w:val="lowerLetter"/>
-        <w:lvlText w:val="%2."/>
-        <w:lvlJc w:val="left"/>
-      </w:lvl>
-    </w:lvlOverride>
+    <w:lvlOverride w:ilvl="0"/>
   </w:num>
   <w:num w:numId="11" w16cid:durableId="1894149132">
     <w:abstractNumId w:val="0"/>
-    <w:lvlOverride w:ilvl="1">
-      <w:lvl w:ilvl="1">
-        <w:numFmt w:val="lowerLetter"/>
-        <w:lvlText w:val="%2."/>
-        <w:lvlJc w:val="left"/>
-      </w:lvl>
-    </w:lvlOverride>
+    <w:lvlOverride w:ilvl="0"/>
   </w:num>
   <w:num w:numId="12" w16cid:durableId="1894149132">
     <w:abstractNumId w:val="0"/>
-    <w:lvlOverride w:ilvl="1">
-      <w:lvl w:ilvl="1">
-        <w:numFmt w:val="lowerLetter"/>
-        <w:lvlText w:val="%2."/>
-        <w:lvlJc w:val="left"/>
-      </w:lvl>
-    </w:lvlOverride>
+    <w:lvlOverride w:ilvl="0"/>
   </w:num>
   <w:num w:numId="13" w16cid:durableId="1894149132">
     <w:abstractNumId w:val="0"/>
-    <w:lvlOverride w:ilvl="1">
-      <w:lvl w:ilvl="1">
-        <w:numFmt w:val="lowerLetter"/>
-        <w:lvlText w:val="%2."/>
-        <w:lvlJc w:val="left"/>
-      </w:lvl>
-    </w:lvlOverride>
+    <w:lvlOverride w:ilvl="0"/>
   </w:num>
 </w:numbering>
 </file>
@@ -3676,7 +5544,6 @@
     <w:next w:val="Normal"/>
     <w:link w:val="Heading3Char"/>
     <w:uiPriority w:val="9"/>
-    <w:semiHidden/>
     <w:unhideWhenUsed/>
     <w:qFormat/>
     <w:rsid w:val="00115D42"/>
@@ -3839,7 +5706,6 @@
   <w:style w:type="character" w:default="1" w:styleId="DefaultParagraphFont">
     <w:name w:val="Default Paragraph Font"/>
     <w:uiPriority w:val="1"/>
-    <w:semiHidden/>
     <w:unhideWhenUsed/>
   </w:style>
   <w:style w:type="table" w:default="1" w:styleId="TableNormal">
@@ -3965,7 +5831,6 @@
     <w:basedOn w:val="DefaultParagraphFont"/>
     <w:link w:val="Heading3"/>
     <w:uiPriority w:val="9"/>
-    <w:semiHidden/>
     <w:rsid w:val="00115D42"/>
     <w:rPr>
       <w:rFonts w:asciiTheme="majorHAnsi" w:eastAsiaTheme="majorEastAsia" w:hAnsiTheme="majorHAnsi" w:cstheme="majorBidi"/>
@@ -4358,7 +6223,495 @@
       <w:u w:val="single"/>
     </w:rPr>
   </w:style>
+  <w:style w:type="paragraph" w:styleId="ListParagraph">
+    <w:name w:val="List Paragraph"/>
+    <w:basedOn w:val="Normal"/>
+    <w:uiPriority w:val="34"/>
+    <w:qFormat/>
+    <w:rsid w:val="00DD4922"/>
+    <w:pPr>
+      <w:ind w:left="720"/>
+      <w:contextualSpacing/>
+    </w:pPr>
+  </w:style>
+  <w:style w:type="paragraph" w:styleId="TOC3">
+    <w:name w:val="toc 3"/>
+    <w:basedOn w:val="Normal"/>
+    <w:next w:val="Normal"/>
+    <w:autoRedefine/>
+    <w:uiPriority w:val="39"/>
+    <w:unhideWhenUsed/>
+    <w:rsid w:val="00EB5430"/>
+    <w:pPr>
+      <w:spacing w:after="100"/>
+      <w:ind w:left="400"/>
+    </w:pPr>
+  </w:style>
 </w:styles>
+</file>
+
+<file path=word/ink/ink1.xml><?xml version="1.0" encoding="utf-8"?>
+<inkml:ink xmlns:inkml="http://www.w3.org/2003/InkML">
+  <inkml:definitions>
+    <inkml:context xml:id="ctx0">
+      <inkml:inkSource xml:id="inkSrc0">
+        <inkml:traceFormat>
+          <inkml:channel name="X" type="integer" min="-2.14748E9" max="2.14748E9" units="cm"/>
+          <inkml:channel name="Y" type="integer" min="-2.14748E9" max="2.14748E9" units="cm"/>
+          <inkml:channel name="F" type="integer" max="32767" units="dev"/>
+        </inkml:traceFormat>
+        <inkml:channelProperties>
+          <inkml:channelProperty channel="X" name="resolution" value="1000" units="1/cm"/>
+          <inkml:channelProperty channel="Y" name="resolution" value="1000" units="1/cm"/>
+          <inkml:channelProperty channel="F" name="resolution" value="0" units="1/dev"/>
+        </inkml:channelProperties>
+      </inkml:inkSource>
+      <inkml:timestamp xml:id="ts0" timeString="2023-06-01T03:39:09.954"/>
+    </inkml:context>
+    <inkml:brush xml:id="br0">
+      <inkml:brushProperty name="width" value="0.05" units="cm"/>
+      <inkml:brushProperty name="height" value="0.05" units="cm"/>
+    </inkml:brush>
+  </inkml:definitions>
+  <inkml:trace contextRef="#ctx0" brushRef="#br0">0 14 24575,'2'12'0,"0"-1"0,0 1 0,1-1 0,1 0 0,0 0 0,0 0 0,1 0 0,7 10 0,9 23 0,-3 1 0,6 18 0,44 79 0,-43-91 0,-21-41 0,1 1 0,0-1 0,1 1 0,0-2 0,1 1 0,0-1 0,0 0 0,1 0 0,0-1 0,12 11 0,-18-18 0,1 1 0,-1 0 0,1 0 0,-1-1 0,1 1 0,0-1 0,-1 0 0,1 0 0,0 0 0,0 0 0,0-1 0,0 1 0,0-1 0,5 1 0,-6-2 0,0 0 0,1 0 0,-1 0 0,0 0 0,0 0 0,0 0 0,0 0 0,0-1 0,0 1 0,0-1 0,0 0 0,-1 1 0,1-1 0,0 0 0,-1 0 0,0 0 0,1 0 0,0-4 0,7-9 0,-2 0 0,0-1 0,0 1 0,-2-2 0,4-17 0,13-86 0,-4 11 0,-7 62-455,1 0 0,30-71 0,-33 101-6371</inkml:trace>
+</inkml:ink>
+</file>
+
+<file path=word/ink/ink10.xml><?xml version="1.0" encoding="utf-8"?>
+<inkml:ink xmlns:inkml="http://www.w3.org/2003/InkML">
+  <inkml:definitions>
+    <inkml:context xml:id="ctx0">
+      <inkml:inkSource xml:id="inkSrc0">
+        <inkml:traceFormat>
+          <inkml:channel name="X" type="integer" min="-2.14748E9" max="2.14748E9" units="cm"/>
+          <inkml:channel name="Y" type="integer" min="-2.14748E9" max="2.14748E9" units="cm"/>
+          <inkml:channel name="F" type="integer" max="32767" units="dev"/>
+        </inkml:traceFormat>
+        <inkml:channelProperties>
+          <inkml:channelProperty channel="X" name="resolution" value="1000" units="1/cm"/>
+          <inkml:channelProperty channel="Y" name="resolution" value="1000" units="1/cm"/>
+          <inkml:channelProperty channel="F" name="resolution" value="0" units="1/dev"/>
+        </inkml:channelProperties>
+      </inkml:inkSource>
+      <inkml:timestamp xml:id="ts0" timeString="2023-06-01T03:38:42.037"/>
+    </inkml:context>
+    <inkml:brush xml:id="br0">
+      <inkml:brushProperty name="width" value="0.05" units="cm"/>
+      <inkml:brushProperty name="height" value="0.05" units="cm"/>
+    </inkml:brush>
+  </inkml:definitions>
+  <inkml:trace contextRef="#ctx0" brushRef="#br0">0 0 24575,'0'34'0,"2"0"0,9 46 0,-6-41 0,-2 0 0,-1 52 0,-3-53 0,2 0 0,10 58 0,-5-45 0,-1 0 0,-3 0 0,-5 56 0,1-7 0,2 810 0,14-746 0,-6-94 0,4-21-1365,-8-35-5461</inkml:trace>
+</inkml:ink>
+</file>
+
+<file path=word/ink/ink11.xml><?xml version="1.0" encoding="utf-8"?>
+<inkml:ink xmlns:inkml="http://www.w3.org/2003/InkML">
+  <inkml:definitions>
+    <inkml:context xml:id="ctx0">
+      <inkml:inkSource xml:id="inkSrc0">
+        <inkml:traceFormat>
+          <inkml:channel name="X" type="integer" min="-2.14748E9" max="2.14748E9" units="cm"/>
+          <inkml:channel name="Y" type="integer" min="-2.14748E9" max="2.14748E9" units="cm"/>
+          <inkml:channel name="F" type="integer" max="32767" units="dev"/>
+        </inkml:traceFormat>
+        <inkml:channelProperties>
+          <inkml:channelProperty channel="X" name="resolution" value="1000" units="1/cm"/>
+          <inkml:channelProperty channel="Y" name="resolution" value="1000" units="1/cm"/>
+          <inkml:channelProperty channel="F" name="resolution" value="0" units="1/dev"/>
+        </inkml:channelProperties>
+      </inkml:inkSource>
+      <inkml:timestamp xml:id="ts0" timeString="2023-06-01T03:38:23.792"/>
+    </inkml:context>
+    <inkml:brush xml:id="br0">
+      <inkml:brushProperty name="width" value="0.05" units="cm"/>
+      <inkml:brushProperty name="height" value="0.05" units="cm"/>
+    </inkml:brush>
+  </inkml:definitions>
+  <inkml:trace contextRef="#ctx0" brushRef="#br0">1 0 24575,'2'3'0,"1"1"0,-1-1 0,0 0 0,0 1 0,-1-1 0,1 1 0,-1 0 0,0 0 0,1 0 0,-2-1 0,1 1 0,0 5 0,1 51 0,-2-42 0,-1 1060 0,0-1053 0,-9 46 0,6-46 0,-3 45 0,8 458-1365,-1-509-5461</inkml:trace>
+</inkml:ink>
+</file>
+
+<file path=word/ink/ink12.xml><?xml version="1.0" encoding="utf-8"?>
+<inkml:ink xmlns:inkml="http://www.w3.org/2003/InkML">
+  <inkml:definitions>
+    <inkml:context xml:id="ctx0">
+      <inkml:inkSource xml:id="inkSrc0">
+        <inkml:traceFormat>
+          <inkml:channel name="X" type="integer" min="-2.14748E9" max="2.14748E9" units="cm"/>
+          <inkml:channel name="Y" type="integer" min="-2.14748E9" max="2.14748E9" units="cm"/>
+          <inkml:channel name="F" type="integer" max="32767" units="dev"/>
+        </inkml:traceFormat>
+        <inkml:channelProperties>
+          <inkml:channelProperty channel="X" name="resolution" value="1000" units="1/cm"/>
+          <inkml:channelProperty channel="Y" name="resolution" value="1000" units="1/cm"/>
+          <inkml:channelProperty channel="F" name="resolution" value="0" units="1/dev"/>
+        </inkml:channelProperties>
+      </inkml:inkSource>
+      <inkml:timestamp xml:id="ts0" timeString="2023-06-01T03:39:04.415"/>
+    </inkml:context>
+    <inkml:brush xml:id="br0">
+      <inkml:brushProperty name="width" value="0.05" units="cm"/>
+      <inkml:brushProperty name="height" value="0.05" units="cm"/>
+    </inkml:brush>
+  </inkml:definitions>
+  <inkml:trace contextRef="#ctx0" brushRef="#br0">254 23 24575,'0'4'0,"4"4"0,0 5 0,1 3 0,-2 3 0,0 6 0,-5 5 0,-2 5 0,0 4 0,-3 2 0,-1-2 0,1-4 0,-1-5 0,0-3 0,2-3 0,-2-5 0,0-7-8191</inkml:trace>
+  <inkml:trace contextRef="#ctx0" brushRef="#br0" timeOffset="620.09">0 23 24575,'4'-4'0,"4"-1"0,8 1 0,9 0 0,4 1 0,0 1 0,-1 2 0,-2-1 0,-1 1 0,-2 0 0,-1 1 0,-4 3 0,-2 1 0,-3 0-8191</inkml:trace>
+  <inkml:trace contextRef="#ctx0" brushRef="#br0" timeOffset="1568.2">127 23 24575,'4'0'0,"4"0"0,8 0 0,6 0 0,1 0 0,2 0 0,-1 0 0,0 0 0,-1 0 0,-1 0 0,0 0 0,-1 0 0,1 0 0,-5 0-8191</inkml:trace>
+</inkml:ink>
+</file>
+
+<file path=word/ink/ink13.xml><?xml version="1.0" encoding="utf-8"?>
+<inkml:ink xmlns:inkml="http://www.w3.org/2003/InkML">
+  <inkml:definitions>
+    <inkml:context xml:id="ctx0">
+      <inkml:inkSource xml:id="inkSrc0">
+        <inkml:traceFormat>
+          <inkml:channel name="X" type="integer" min="-2.14748E9" max="2.14748E9" units="cm"/>
+          <inkml:channel name="Y" type="integer" min="-2.14748E9" max="2.14748E9" units="cm"/>
+          <inkml:channel name="F" type="integer" max="32767" units="dev"/>
+        </inkml:traceFormat>
+        <inkml:channelProperties>
+          <inkml:channelProperty channel="X" name="resolution" value="1000" units="1/cm"/>
+          <inkml:channelProperty channel="Y" name="resolution" value="1000" units="1/cm"/>
+          <inkml:channelProperty channel="F" name="resolution" value="0" units="1/dev"/>
+        </inkml:channelProperties>
+      </inkml:inkSource>
+      <inkml:timestamp xml:id="ts0" timeString="2023-06-01T03:38:52.953"/>
+    </inkml:context>
+    <inkml:brush xml:id="br0">
+      <inkml:brushProperty name="width" value="0.05" units="cm"/>
+      <inkml:brushProperty name="height" value="0.05" units="cm"/>
+    </inkml:brush>
+  </inkml:definitions>
+  <inkml:trace contextRef="#ctx0" brushRef="#br0">1 0 24575,'0'4'0,"0"4"0,0 5 0,0 4 0,0 2 0,0 2 0,0 1 0,0 0 0,0 0 0,0 0 0,0 0 0,0-1 0,0 0 0,0 1 0,0-1 0,0 0 0,0-3-8191</inkml:trace>
+</inkml:ink>
+</file>
+
+<file path=word/ink/ink14.xml><?xml version="1.0" encoding="utf-8"?>
+<inkml:ink xmlns:inkml="http://www.w3.org/2003/InkML">
+  <inkml:definitions>
+    <inkml:context xml:id="ctx0">
+      <inkml:inkSource xml:id="inkSrc0">
+        <inkml:traceFormat>
+          <inkml:channel name="X" type="integer" min="-2.14748E9" max="2.14748E9" units="cm"/>
+          <inkml:channel name="Y" type="integer" min="-2.14748E9" max="2.14748E9" units="cm"/>
+          <inkml:channel name="F" type="integer" max="32767" units="dev"/>
+        </inkml:traceFormat>
+        <inkml:channelProperties>
+          <inkml:channelProperty channel="X" name="resolution" value="1000" units="1/cm"/>
+          <inkml:channelProperty channel="Y" name="resolution" value="1000" units="1/cm"/>
+          <inkml:channelProperty channel="F" name="resolution" value="0" units="1/dev"/>
+        </inkml:channelProperties>
+      </inkml:inkSource>
+      <inkml:timestamp xml:id="ts0" timeString="2023-06-01T03:38:19.656"/>
+    </inkml:context>
+    <inkml:brush xml:id="br0">
+      <inkml:brushProperty name="width" value="0.05" units="cm"/>
+      <inkml:brushProperty name="height" value="0.05" units="cm"/>
+    </inkml:brush>
+  </inkml:definitions>
+  <inkml:trace contextRef="#ctx0" brushRef="#br0">0 0 24575,'0'339'-1365,"0"-320"-5461</inkml:trace>
+</inkml:ink>
+</file>
+
+<file path=word/ink/ink15.xml><?xml version="1.0" encoding="utf-8"?>
+<inkml:ink xmlns:inkml="http://www.w3.org/2003/InkML">
+  <inkml:definitions>
+    <inkml:context xml:id="ctx0">
+      <inkml:inkSource xml:id="inkSrc0">
+        <inkml:traceFormat>
+          <inkml:channel name="X" type="integer" min="-2.14748E9" max="2.14748E9" units="cm"/>
+          <inkml:channel name="Y" type="integer" min="-2.14748E9" max="2.14748E9" units="cm"/>
+          <inkml:channel name="F" type="integer" max="32767" units="dev"/>
+        </inkml:traceFormat>
+        <inkml:channelProperties>
+          <inkml:channelProperty channel="X" name="resolution" value="1000" units="1/cm"/>
+          <inkml:channelProperty channel="Y" name="resolution" value="1000" units="1/cm"/>
+          <inkml:channelProperty channel="F" name="resolution" value="0" units="1/dev"/>
+        </inkml:channelProperties>
+      </inkml:inkSource>
+      <inkml:timestamp xml:id="ts0" timeString="2023-06-01T03:44:23.987"/>
+    </inkml:context>
+    <inkml:brush xml:id="br0">
+      <inkml:brushProperty name="width" value="0.05" units="cm"/>
+      <inkml:brushProperty name="height" value="0.05" units="cm"/>
+    </inkml:brush>
+  </inkml:definitions>
+  <inkml:trace contextRef="#ctx0" brushRef="#br0">975 2220 24575,'0'-33'0,"-2"20"0,2 1 0,0-1 0,0 1 0,1-1 0,1 1 0,0-1 0,1 1 0,0 0 0,0 0 0,10-19 0,-10 23 0,1 0 0,-1 0 0,0 0 0,-1-1 0,0 1 0,0-1 0,-1 1 0,0-10 0,-2-75 0,-2 43 0,2-1129 0,2 613 0,-1 563-91,-1 0 0,1 0 0,1-1 0,-1 1 0,0 0 0,1 0 0,-1 0 0,1 0 0,0 0 0,0 0 0,0 0 0,1 0 0,-1 0 0,3-4 0,6-2-6735</inkml:trace>
+  <inkml:trace contextRef="#ctx0" brushRef="#br0" timeOffset="1323.93">0 843 24575,'11'11'0,"-1"1"0,0 0 0,-1 0 0,0 1 0,12 25 0,26 73 0,-13-25 0,-22-64 0,0-1 0,2-1 0,1 0 0,31 34 0,-44-52 0,-1 0 0,1 0 0,0 0 0,0 0 0,0-1 0,0 1 0,0 0 0,1-1 0,-1 1 0,1-1 0,-1 0 0,1 0 0,-1 0 0,1 0 0,-1 0 0,1-1 0,0 1 0,-1-1 0,1 0 0,0 1 0,0-1 0,3-1 0,-3 0 0,0 0 0,0 0 0,0-1 0,0 1 0,0-1 0,0 0 0,-1 0 0,1 0 0,-1 0 0,1 0 0,-1 0 0,0-1 0,0 1 0,0-1 0,0 0 0,0 1 0,-1-1 0,3-4 0,7-22 0,0-1 0,-2 0 0,-2 0 0,0-1 0,3-53 0,2 2 0,31-154 0,-37 207 0,10-33 0,5-25 0,-17 69-1365,1 4-5461</inkml:trace>
+</inkml:ink>
+</file>
+
+<file path=word/ink/ink16.xml><?xml version="1.0" encoding="utf-8"?>
+<inkml:ink xmlns:inkml="http://www.w3.org/2003/InkML">
+  <inkml:definitions>
+    <inkml:context xml:id="ctx0">
+      <inkml:inkSource xml:id="inkSrc0">
+        <inkml:traceFormat>
+          <inkml:channel name="X" type="integer" min="-2.14748E9" max="2.14748E9" units="cm"/>
+          <inkml:channel name="Y" type="integer" min="-2.14748E9" max="2.14748E9" units="cm"/>
+          <inkml:channel name="F" type="integer" max="32767" units="dev"/>
+        </inkml:traceFormat>
+        <inkml:channelProperties>
+          <inkml:channelProperty channel="X" name="resolution" value="1000" units="1/cm"/>
+          <inkml:channelProperty channel="Y" name="resolution" value="1000" units="1/cm"/>
+          <inkml:channelProperty channel="F" name="resolution" value="0" units="1/dev"/>
+        </inkml:channelProperties>
+      </inkml:inkSource>
+      <inkml:timestamp xml:id="ts0" timeString="2023-06-01T03:44:26.612"/>
+    </inkml:context>
+    <inkml:brush xml:id="br0">
+      <inkml:brushProperty name="width" value="0.05" units="cm"/>
+      <inkml:brushProperty name="height" value="0.05" units="cm"/>
+    </inkml:brush>
+  </inkml:definitions>
+  <inkml:trace contextRef="#ctx0" brushRef="#br0">296 148 24575,'22'301'0,"-2"-67"0,-19-171-1365,-1-46-5461</inkml:trace>
+  <inkml:trace contextRef="#ctx0" brushRef="#br0" timeOffset="802.8">0 1 24575,'4'0'0,"18"-1"0,0 1 0,0 1 0,0 1 0,0 1 0,0 1 0,41 13 0,-8 7 0,-38-15 0,0-1 0,37 11 0,-9 0 126,-4-1-1617,-26-15-5335</inkml:trace>
+</inkml:ink>
+</file>
+
+<file path=word/ink/ink17.xml><?xml version="1.0" encoding="utf-8"?>
+<inkml:ink xmlns:inkml="http://www.w3.org/2003/InkML">
+  <inkml:definitions>
+    <inkml:context xml:id="ctx0">
+      <inkml:inkSource xml:id="inkSrc0">
+        <inkml:traceFormat>
+          <inkml:channel name="X" type="integer" min="-2.14748E9" max="2.14748E9" units="cm"/>
+          <inkml:channel name="Y" type="integer" min="-2.14748E9" max="2.14748E9" units="cm"/>
+          <inkml:channel name="F" type="integer" max="32767" units="dev"/>
+        </inkml:traceFormat>
+        <inkml:channelProperties>
+          <inkml:channelProperty channel="X" name="resolution" value="1000" units="1/cm"/>
+          <inkml:channelProperty channel="Y" name="resolution" value="1000" units="1/cm"/>
+          <inkml:channelProperty channel="F" name="resolution" value="0" units="1/dev"/>
+        </inkml:channelProperties>
+      </inkml:inkSource>
+      <inkml:timestamp xml:id="ts0" timeString="2023-06-01T03:44:18.255"/>
+    </inkml:context>
+    <inkml:brush xml:id="br0">
+      <inkml:brushProperty name="width" value="0.05" units="cm"/>
+      <inkml:brushProperty name="height" value="0.05" units="cm"/>
+    </inkml:brush>
+  </inkml:definitions>
+  <inkml:trace contextRef="#ctx0" brushRef="#br0">0 1 24575,'44'0'0,"-1"1"0,61 11 0,-69-8 0,-1-1 0,68-3 0,24 2 0,-69 8 0,-42-7 0,1 0 0,23 2 0,-8-5 0,-6 0 0,-1 1 0,1 2 0,27 5 0,-29-4 0,0-1 0,47 0 0,-47-3 0,1 1 0,46 9 0,-34-4 0,1-2 0,-1-1 0,1-2 0,40-5 0,9 2 0,-12 1 0,84 3 0,-87 8 0,-44-6 0,45 3 0,66-9 0,105 4 0,-173 8 0,-44-5 0,47 2 0,1026-6 0,-505-3 0,-569 3 0,46 9 0,-45-5 0,43 1 0,-33-6 0,-3-1 0,-1 2 0,1 1 0,-1 1 0,56 14 0,-62-11 0,0 0 0,0-2 0,43 2 0,82-7 0,-55-1 0,633 2 0,-714-1 0,1-1 0,-1 0 0,1-1 0,28-10 0,-28 7 0,0 2 0,0 0 0,1 1 0,22-2 0,95-5 0,29 0 0,-95 11 0,96-2 0,-107-10 0,-42 7 0,0 1 0,25-1 0,506 2 0,-266 4 0,122-2 0,-386 1 0,-1 1 0,0 0 0,15 4 0,-13-2 0,-1-1 0,23 2 0,253-5 0,-139-1 0,-140 2-170,-1 0-1,0 0 0,1 1 1,-1 1-1,0 0 0,0 1 1,20 8-1,-18-5-6655</inkml:trace>
+</inkml:ink>
+</file>
+
+<file path=word/ink/ink2.xml><?xml version="1.0" encoding="utf-8"?>
+<inkml:ink xmlns:inkml="http://www.w3.org/2003/InkML">
+  <inkml:definitions>
+    <inkml:context xml:id="ctx0">
+      <inkml:inkSource xml:id="inkSrc0">
+        <inkml:traceFormat>
+          <inkml:channel name="X" type="integer" min="-2.14748E9" max="2.14748E9" units="cm"/>
+          <inkml:channel name="Y" type="integer" min="-2.14748E9" max="2.14748E9" units="cm"/>
+          <inkml:channel name="F" type="integer" max="32767" units="dev"/>
+        </inkml:traceFormat>
+        <inkml:channelProperties>
+          <inkml:channelProperty channel="X" name="resolution" value="1000" units="1/cm"/>
+          <inkml:channelProperty channel="Y" name="resolution" value="1000" units="1/cm"/>
+          <inkml:channelProperty channel="F" name="resolution" value="0" units="1/dev"/>
+        </inkml:channelProperties>
+      </inkml:inkSource>
+      <inkml:timestamp xml:id="ts0" timeString="2023-06-01T03:34:54.223"/>
+    </inkml:context>
+    <inkml:brush xml:id="br0">
+      <inkml:brushProperty name="width" value="0.05" units="cm"/>
+      <inkml:brushProperty name="height" value="0.05" units="cm"/>
+    </inkml:brush>
+  </inkml:definitions>
+  <inkml:trace contextRef="#ctx0" brushRef="#br0">108 2796 24575,'-3'-61'0,"-3"1"0,-3-1 0,-17-60 0,13 62 0,8 30 0,-1-45 0,-3-20 0,0 49 0,2 8 0,1 0 0,-2-57 0,9-1887 0,3 1947-1365,0 25-5461</inkml:trace>
+</inkml:ink>
+</file>
+
+<file path=word/ink/ink3.xml><?xml version="1.0" encoding="utf-8"?>
+<inkml:ink xmlns:inkml="http://www.w3.org/2003/InkML">
+  <inkml:definitions>
+    <inkml:context xml:id="ctx0">
+      <inkml:inkSource xml:id="inkSrc0">
+        <inkml:traceFormat>
+          <inkml:channel name="X" type="integer" min="-2.14748E9" max="2.14748E9" units="cm"/>
+          <inkml:channel name="Y" type="integer" min="-2.14748E9" max="2.14748E9" units="cm"/>
+          <inkml:channel name="F" type="integer" max="32767" units="dev"/>
+        </inkml:traceFormat>
+        <inkml:channelProperties>
+          <inkml:channelProperty channel="X" name="resolution" value="1000" units="1/cm"/>
+          <inkml:channelProperty channel="Y" name="resolution" value="1000" units="1/cm"/>
+          <inkml:channelProperty channel="F" name="resolution" value="0" units="1/dev"/>
+        </inkml:channelProperties>
+      </inkml:inkSource>
+      <inkml:timestamp xml:id="ts0" timeString="2023-06-01T03:34:16.757"/>
+    </inkml:context>
+    <inkml:brush xml:id="br0">
+      <inkml:brushProperty name="width" value="0.05" units="cm"/>
+      <inkml:brushProperty name="height" value="0.05" units="cm"/>
+    </inkml:brush>
+  </inkml:definitions>
+  <inkml:trace contextRef="#ctx0" brushRef="#br0">67 0 24575,'0'984'0,"-11"-824"0,-1 6 0,12-139 0,2 17 0,-3 1 0,-12 75 0,8-86 0,0 50 0,3-50 0,-7 47 0,3-28 0,1 0 0,6 102 0,1-56 0,-2 176-1365,0-257-5461</inkml:trace>
+</inkml:ink>
+</file>
+
+<file path=word/ink/ink4.xml><?xml version="1.0" encoding="utf-8"?>
+<inkml:ink xmlns:inkml="http://www.w3.org/2003/InkML">
+  <inkml:definitions>
+    <inkml:context xml:id="ctx0">
+      <inkml:inkSource xml:id="inkSrc0">
+        <inkml:traceFormat>
+          <inkml:channel name="X" type="integer" min="-2.14748E9" max="2.14748E9" units="cm"/>
+          <inkml:channel name="Y" type="integer" min="-2.14748E9" max="2.14748E9" units="cm"/>
+          <inkml:channel name="F" type="integer" max="32767" units="dev"/>
+        </inkml:traceFormat>
+        <inkml:channelProperties>
+          <inkml:channelProperty channel="X" name="resolution" value="1000" units="1/cm"/>
+          <inkml:channelProperty channel="Y" name="resolution" value="1000" units="1/cm"/>
+          <inkml:channelProperty channel="F" name="resolution" value="0" units="1/dev"/>
+        </inkml:channelProperties>
+      </inkml:inkSource>
+      <inkml:timestamp xml:id="ts0" timeString="2023-06-01T03:34:11.086"/>
+    </inkml:context>
+    <inkml:brush xml:id="br0">
+      <inkml:brushProperty name="width" value="0.05" units="cm"/>
+      <inkml:brushProperty name="height" value="0.05" units="cm"/>
+    </inkml:brush>
+  </inkml:definitions>
+  <inkml:trace contextRef="#ctx0" brushRef="#br0">0 0 24575,'0'1066'0,"2"-1018"0,9 48 0,-2-20 0,30 217 0,-31-183 0,22 182 0,3-168 0,-23-92 0,-1-1 0,-2 2 0,4 32 0,0 7 0,-7-49 0,0 0 0,0 28 0,-5-30-70,1-11-189,0-1 0,0 0 0,1 0 0,2 14 0,1-10-6567</inkml:trace>
+</inkml:ink>
+</file>
+
+<file path=word/ink/ink5.xml><?xml version="1.0" encoding="utf-8"?>
+<inkml:ink xmlns:inkml="http://www.w3.org/2003/InkML">
+  <inkml:definitions>
+    <inkml:context xml:id="ctx0">
+      <inkml:inkSource xml:id="inkSrc0">
+        <inkml:traceFormat>
+          <inkml:channel name="X" type="integer" min="-2.14748E9" max="2.14748E9" units="cm"/>
+          <inkml:channel name="Y" type="integer" min="-2.14748E9" max="2.14748E9" units="cm"/>
+          <inkml:channel name="F" type="integer" max="32767" units="dev"/>
+        </inkml:traceFormat>
+        <inkml:channelProperties>
+          <inkml:channelProperty channel="X" name="resolution" value="1000" units="1/cm"/>
+          <inkml:channelProperty channel="Y" name="resolution" value="1000" units="1/cm"/>
+          <inkml:channelProperty channel="F" name="resolution" value="0" units="1/dev"/>
+        </inkml:channelProperties>
+      </inkml:inkSource>
+      <inkml:timestamp xml:id="ts0" timeString="2023-06-01T03:39:13.836"/>
+    </inkml:context>
+    <inkml:brush xml:id="br0">
+      <inkml:brushProperty name="width" value="0.05" units="cm"/>
+      <inkml:brushProperty name="height" value="0.05" units="cm"/>
+    </inkml:brush>
+  </inkml:definitions>
+  <inkml:trace contextRef="#ctx0" brushRef="#br0">129 0 24575,'2'16'0,"0"1"0,1-1 0,1 0 0,8 20 0,-3-11 0,-5-16 0,-1-1 0,0 1 0,0 0 0,-1-1 0,0 1 0,-1 0 0,0 0 0,0 1 0,-1-1 0,-1 11 0,-14 44 0,11-50 0,1-1 0,0 1 0,0 0 0,0 14 0,3 35-1365,0-45-5461</inkml:trace>
+  <inkml:trace contextRef="#ctx0" brushRef="#br0" timeOffset="1085.07">1 0 24575,'0'3'0,"0"-1"0,0 0 0,0 1 0,0-1 0,0 1 0,1-1 0,-1 0 0,1 1 0,0-1 0,-1 0 0,1 1 0,0-1 0,0 0 0,1 0 0,-1 0 0,0 0 0,1 0 0,2 3 0,-1-3 0,1 0 0,-1 0 0,1 0 0,0-1 0,-1 1 0,1-1 0,0 0 0,0 0 0,0 0 0,7 0 0,48 4 0,113-5 0,-63-3 0,-68 3-1365,-23 0-5461</inkml:trace>
+</inkml:ink>
+</file>
+
+<file path=word/ink/ink6.xml><?xml version="1.0" encoding="utf-8"?>
+<inkml:ink xmlns:inkml="http://www.w3.org/2003/InkML">
+  <inkml:definitions>
+    <inkml:context xml:id="ctx0">
+      <inkml:inkSource xml:id="inkSrc0">
+        <inkml:traceFormat>
+          <inkml:channel name="X" type="integer" min="-2.14748E9" max="2.14748E9" units="cm"/>
+          <inkml:channel name="Y" type="integer" min="-2.14748E9" max="2.14748E9" units="cm"/>
+          <inkml:channel name="F" type="integer" max="32767" units="dev"/>
+        </inkml:traceFormat>
+        <inkml:channelProperties>
+          <inkml:channelProperty channel="X" name="resolution" value="1000" units="1/cm"/>
+          <inkml:channelProperty channel="Y" name="resolution" value="1000" units="1/cm"/>
+          <inkml:channelProperty channel="F" name="resolution" value="0" units="1/dev"/>
+        </inkml:channelProperties>
+      </inkml:inkSource>
+      <inkml:timestamp xml:id="ts0" timeString="2023-06-01T03:39:08.038"/>
+    </inkml:context>
+    <inkml:brush xml:id="br0">
+      <inkml:brushProperty name="width" value="0.05" units="cm"/>
+      <inkml:brushProperty name="height" value="0.05" units="cm"/>
+    </inkml:brush>
+  </inkml:definitions>
+  <inkml:trace contextRef="#ctx0" brushRef="#br0">0 82 24575,'1'28'0,"0"-1"0,2 1 0,1-1 0,2 0 0,0 0 0,2-1 0,0 1 0,2-2 0,1 1 0,2-2 0,0 1 0,25 34 0,-27-43 0,-7-10 0,-1-1 0,1 0 0,0 1 0,1-1 0,-1-1 0,1 1 0,8 6 0,-12-10 0,1-1 0,-1 1 0,0 0 0,1-1 0,-1 1 0,1-1 0,-1 0 0,0 1 0,1-1 0,-1 0 0,1 0 0,-1 0 0,1 0 0,-1 0 0,1 0 0,1-1 0,0 0 0,-1 0 0,1 0 0,-1 0 0,1-1 0,-1 1 0,1-1 0,-1 0 0,0 0 0,0 1 0,0-1 0,3-4 0,4-5 0,-1 0 0,-1-1 0,1 0 0,-2-1 0,0 1 0,0-1 0,6-26 0,20-103 0,-29 125 0,24-180-1365,-24 173-5461</inkml:trace>
+</inkml:ink>
+</file>
+
+<file path=word/ink/ink7.xml><?xml version="1.0" encoding="utf-8"?>
+<inkml:ink xmlns:inkml="http://www.w3.org/2003/InkML">
+  <inkml:definitions>
+    <inkml:context xml:id="ctx0">
+      <inkml:inkSource xml:id="inkSrc0">
+        <inkml:traceFormat>
+          <inkml:channel name="X" type="integer" min="-2.14748E9" max="2.14748E9" units="cm"/>
+          <inkml:channel name="Y" type="integer" min="-2.14748E9" max="2.14748E9" units="cm"/>
+          <inkml:channel name="F" type="integer" max="32767" units="dev"/>
+        </inkml:traceFormat>
+        <inkml:channelProperties>
+          <inkml:channelProperty channel="X" name="resolution" value="1000" units="1/cm"/>
+          <inkml:channelProperty channel="Y" name="resolution" value="1000" units="1/cm"/>
+          <inkml:channelProperty channel="F" name="resolution" value="0" units="1/dev"/>
+        </inkml:channelProperties>
+      </inkml:inkSource>
+      <inkml:timestamp xml:id="ts0" timeString="2023-06-01T03:39:02.720"/>
+    </inkml:context>
+    <inkml:brush xml:id="br0">
+      <inkml:brushProperty name="width" value="0.05" units="cm"/>
+      <inkml:brushProperty name="height" value="0.05" units="cm"/>
+    </inkml:brush>
+  </inkml:definitions>
+  <inkml:trace contextRef="#ctx0" brushRef="#br0">2 0 24575,'-2'133'0,"5"143"0,4-204 0,18 73 0,-2-20 0,5 29 0,-23-122 0,2 10 0,3 66 0,-9 703 88,-3-381-1541,2-411-5373</inkml:trace>
+</inkml:ink>
+</file>
+
+<file path=word/ink/ink8.xml><?xml version="1.0" encoding="utf-8"?>
+<inkml:ink xmlns:inkml="http://www.w3.org/2003/InkML">
+  <inkml:definitions>
+    <inkml:context xml:id="ctx0">
+      <inkml:inkSource xml:id="inkSrc0">
+        <inkml:traceFormat>
+          <inkml:channel name="X" type="integer" min="-2.14748E9" max="2.14748E9" units="cm"/>
+          <inkml:channel name="Y" type="integer" min="-2.14748E9" max="2.14748E9" units="cm"/>
+          <inkml:channel name="F" type="integer" max="32767" units="dev"/>
+        </inkml:traceFormat>
+        <inkml:channelProperties>
+          <inkml:channelProperty channel="X" name="resolution" value="1000" units="1/cm"/>
+          <inkml:channelProperty channel="Y" name="resolution" value="1000" units="1/cm"/>
+          <inkml:channelProperty channel="F" name="resolution" value="0" units="1/dev"/>
+        </inkml:channelProperties>
+      </inkml:inkSource>
+      <inkml:timestamp xml:id="ts0" timeString="2023-06-01T03:38:39.268"/>
+    </inkml:context>
+    <inkml:brush xml:id="br0">
+      <inkml:brushProperty name="width" value="0.05" units="cm"/>
+      <inkml:brushProperty name="height" value="0.05" units="cm"/>
+    </inkml:brush>
+  </inkml:definitions>
+  <inkml:trace contextRef="#ctx0" brushRef="#br0">2 0 24575,'-2'83'0,"5"89"0,7-115 0,-6-42 0,-1 0 0,1 25 0,-3 4 0,-1-19 0,1 0 0,1 0 0,7 34 0,-4-23 0,0 0 0,-3 1 0,-1-1 0,-4 43 0,1 6 0,2 888 0,1-957 0,1 0 0,6 28 0,-4-27 0,-1 1 0,0 19 0,-4 129 0,3 70 0,1-218-1365,1-5-5461</inkml:trace>
+</inkml:ink>
+</file>
+
+<file path=word/ink/ink9.xml><?xml version="1.0" encoding="utf-8"?>
+<inkml:ink xmlns:inkml="http://www.w3.org/2003/InkML">
+  <inkml:definitions>
+    <inkml:context xml:id="ctx0">
+      <inkml:inkSource xml:id="inkSrc0">
+        <inkml:traceFormat>
+          <inkml:channel name="X" type="integer" min="-2.14748E9" max="2.14748E9" units="cm"/>
+          <inkml:channel name="Y" type="integer" min="-2.14748E9" max="2.14748E9" units="cm"/>
+          <inkml:channel name="F" type="integer" max="32767" units="dev"/>
+        </inkml:traceFormat>
+        <inkml:channelProperties>
+          <inkml:channelProperty channel="X" name="resolution" value="1000" units="1/cm"/>
+          <inkml:channelProperty channel="Y" name="resolution" value="1000" units="1/cm"/>
+          <inkml:channelProperty channel="F" name="resolution" value="0" units="1/dev"/>
+        </inkml:channelProperties>
+      </inkml:inkSource>
+      <inkml:timestamp xml:id="ts0" timeString="2023-06-01T03:38:27.568"/>
+    </inkml:context>
+    <inkml:brush xml:id="br0">
+      <inkml:brushProperty name="width" value="0.05" units="cm"/>
+      <inkml:brushProperty name="height" value="0.05" units="cm"/>
+    </inkml:brush>
+  </inkml:definitions>
+  <inkml:trace contextRef="#ctx0" brushRef="#br0">24 0 24575,'-1'0'0,"0"1"0,0-1 0,0 1 0,0-1 0,0 1 0,0-1 0,1 1 0,-1 0 0,0-1 0,0 1 0,1 0 0,-1-1 0,0 1 0,1 0 0,-1 0 0,0 0 0,1 0 0,-1 0 0,1 0 0,0 0 0,-1 0 0,1 0 0,0 0 0,0 0 0,-1 0 0,1 0 0,0 2 0,-3 34 0,2-33 0,-1 460 0,4-238 0,0-176 0,10 57 0,-10-86 0,5 59 0,-7 123 0,-2-86 0,2 563 0,1-656 0,9 47 0,-6-46 0,3 44 0,-9 8 0,4 58 0,1-118-1365,2-3-5461</inkml:trace>
+</inkml:ink>
 </file>
 
 <file path=word/theme/theme1.xml><?xml version="1.0" encoding="utf-8"?>

</xml_diff>